<commit_message>
Add chapter 2 for friend from Arsk
</commit_message>
<xml_diff>
--- a/2023/Диплом/Арск Подруга/Диплом.docx
+++ b/2023/Диплом/Арск Подруга/Диплом.docx
@@ -266,7 +266,13 @@
               <w:rPr>
                 <w:b/>
               </w:rPr>
-              <w:t>1.2 ОРГАНИЗАЦИЯ ПРОЦЕССА ПРИГОТОВЛЕНИЯ СЛОЖНОЙ КУЛИНАРНОЙ ПРОДУКЦИИ</w:t>
+              <w:t xml:space="preserve">1.2 ОРГАНИЗАЦИЯ ПРОЦЕССА ПРИГОТОВЛЕНИЯ </w:t>
+            </w:r>
+            <w:r>
+              <w:rPr>
+                <w:b/>
+              </w:rPr>
+              <w:t>ШАШЛЫКА</w:t>
             </w:r>
           </w:p>
         </w:tc>
@@ -279,7 +285,10 @@
               <w:ind w:firstLine="0"/>
             </w:pPr>
             <w:r>
-              <w:t>16</w:t>
+              <w:t>1</w:t>
+            </w:r>
+            <w:r>
+              <w:t>9</w:t>
             </w:r>
           </w:p>
         </w:tc>
@@ -304,7 +313,7 @@
               <w:ind w:firstLine="0"/>
             </w:pPr>
             <w:r>
-              <w:t>16</w:t>
+              <w:t>19</w:t>
             </w:r>
           </w:p>
         </w:tc>
@@ -338,7 +347,7 @@
               <w:ind w:firstLine="0"/>
             </w:pPr>
             <w:r>
-              <w:t>18</w:t>
+              <w:t>21</w:t>
             </w:r>
           </w:p>
         </w:tc>
@@ -366,8 +375,10 @@
               <w:ind w:firstLine="0"/>
             </w:pPr>
             <w:r>
-              <w:t>22</w:t>
+              <w:t>26</w:t>
             </w:r>
+            <w:bookmarkStart w:id="0" w:name="_GoBack"/>
+            <w:bookmarkEnd w:id="0"/>
           </w:p>
         </w:tc>
       </w:tr>
@@ -878,10 +889,7 @@
     <w:p/>
     <w:p>
       <w:r>
-        <w:t xml:space="preserve">При реализации закусочной-шашлычной </w:t>
-      </w:r>
-      <w:r>
-        <w:t>огромную роль играет технология приготовления блюд, так как она минимизирует материальные затраты, а также затраты ручного труда при выпуске продукции. Особенно технология приготовления блюд востребована в отраслях быстрого питания, конечная продукция которых имеет массовый спрос у конечного потребителя.</w:t>
+        <w:t>При реализации закусочной-шашлычной огромную роль играет технология приготовления блюд, так как она минимизирует материальные затраты, а также затраты ручного труда при выпуске продукции. Особенно технология приготовления блюд востребована в отраслях быстрого питания, конечная продукция которых имеет массовый спрос у конечного потребителя.</w:t>
       </w:r>
     </w:p>
     <w:p>
@@ -915,7 +923,15 @@
         <w:t>Закусочная-шашлычная</w:t>
       </w:r>
       <w:r>
-        <w:t xml:space="preserve"> - это заведение общественного питания, в котором предлагаются закуски и блюда на гриле, в основном из мяса. В меню закусочной-шашлычной могут быть такие блюда, как шашлыки, кебабы, ростбиф, </w:t>
+        <w:t xml:space="preserve"> - это заведение общественного питания, в котором предлагаются закуски и блюда на гриле, в основном из мяса. В меню закусочной-шашлычной могут быть такие блюда, как шашлыки, </w:t>
+      </w:r>
+      <w:proofErr w:type="spellStart"/>
+      <w:r>
+        <w:t>кебабы</w:t>
+      </w:r>
+      <w:proofErr w:type="spellEnd"/>
+      <w:r>
+        <w:t xml:space="preserve">, ростбиф, </w:t>
       </w:r>
       <w:proofErr w:type="spellStart"/>
       <w:r>
@@ -1010,14 +1026,23 @@
           <w:rFonts w:cs="Times New Roman"/>
           <w:szCs w:val="28"/>
         </w:rPr>
-        <w:t xml:space="preserve"> в </w:t>
-      </w:r>
+        <w:t xml:space="preserve"> в закусочной шашлычной</w:t>
+      </w:r>
+    </w:p>
+    <w:p>
+      <w:pPr>
+        <w:pStyle w:val="ab"/>
+        <w:numPr>
+          <w:ilvl w:val="0"/>
+          <w:numId w:val="4"/>
+        </w:numPr>
+      </w:pPr>
       <w:r>
         <w:rPr>
           <w:rFonts w:cs="Times New Roman"/>
           <w:szCs w:val="28"/>
         </w:rPr>
-        <w:t>закусочной шашлычной</w:t>
+        <w:t>Представить и описать новые виды оборудования в закусочной шашлычной</w:t>
       </w:r>
     </w:p>
     <w:p>
@@ -1033,7 +1058,7 @@
           <w:rFonts w:cs="Times New Roman"/>
           <w:szCs w:val="28"/>
         </w:rPr>
-        <w:t>Представить и описать новые виды оборудования в закусочной шашлычной</w:t>
+        <w:t>Описать принцип работы новых видов оборудования и их технику безопасности</w:t>
       </w:r>
     </w:p>
     <w:p>
@@ -1049,7 +1074,7 @@
           <w:rFonts w:cs="Times New Roman"/>
           <w:szCs w:val="28"/>
         </w:rPr>
-        <w:t>Описать принцип работы новых видов оборудования и их технику безопасности</w:t>
+        <w:t>Описать новые виды сырья, используемые для приготовления сложной кулинарной продукции в закусочной шашлычной, описать требование к качеству и контрольной отработкой, для использования</w:t>
       </w:r>
     </w:p>
     <w:p>
@@ -1065,22 +1090,6 @@
           <w:rFonts w:cs="Times New Roman"/>
           <w:szCs w:val="28"/>
         </w:rPr>
-        <w:t>Описать новые виды сырья, используемые для приготовления сложной кулинарной продукции в закусочной шашлычной, описать требование к качеству и контрольной отработкой, для использования</w:t>
-      </w:r>
-    </w:p>
-    <w:p>
-      <w:pPr>
-        <w:pStyle w:val="ab"/>
-        <w:numPr>
-          <w:ilvl w:val="0"/>
-          <w:numId w:val="4"/>
-        </w:numPr>
-      </w:pPr>
-      <w:r>
-        <w:rPr>
-          <w:rFonts w:cs="Times New Roman"/>
-          <w:szCs w:val="28"/>
-        </w:rPr>
         <w:t>Провести анализ по предприятию общественного питания</w:t>
       </w:r>
     </w:p>
@@ -1252,31 +1261,7 @@
     <w:p>
       <w:r>
         <w:lastRenderedPageBreak/>
-        <w:t xml:space="preserve">Большая часть </w:t>
-      </w:r>
-      <w:r>
-        <w:t>людей</w:t>
-      </w:r>
-      <w:r>
-        <w:t xml:space="preserve"> город</w:t>
-      </w:r>
-      <w:r>
-        <w:t>а</w:t>
-      </w:r>
-      <w:r>
-        <w:t xml:space="preserve"> </w:t>
-      </w:r>
-      <w:r>
-        <w:t>Казань</w:t>
-      </w:r>
-      <w:r>
-        <w:t xml:space="preserve">, знают этот </w:t>
-      </w:r>
-      <w:r>
-        <w:t xml:space="preserve">семейный </w:t>
-      </w:r>
-      <w:r>
-        <w:t>ресторан. Поэтому там всегда много посетителей, которые желают отведать данные блюда. Чтобы посетить данный ресторан, нужно забронировать место за несколько дней вперед, либо заказать еду на дом, с помощью доставки.</w:t>
+        <w:t>Большая часть людей города Казань, знают этот семейный ресторан. Поэтому там всегда много посетителей, которые желают отведать данные блюда. Чтобы посетить данный ресторан, нужно забронировать место за несколько дней вперед, либо заказать еду на дом, с помощью доставки.</w:t>
       </w:r>
     </w:p>
     <w:p>
@@ -1660,10 +1645,7 @@
         <w:t>Товароведно-технологическа</w:t>
       </w:r>
       <w:r>
-        <w:t xml:space="preserve">я характеристика продуктов для приготовления </w:t>
-      </w:r>
-      <w:r>
-        <w:t>шашлыка</w:t>
+        <w:t>я характеристика продуктов для приготовления шашлыка</w:t>
       </w:r>
     </w:p>
     <w:p>
@@ -2164,133 +2146,100 @@
         <w:t xml:space="preserve"> </w:t>
       </w:r>
       <w:r>
-        <w:t>овощах,</w:t>
+        <w:t>овощах, приготовленных на огне, на 100 г</w:t>
+      </w:r>
+      <w:r>
+        <w:t xml:space="preserve"> содержится до </w:t>
+      </w:r>
+      <w:r>
+        <w:t>45 ккал</w:t>
+      </w:r>
+      <w:r>
+        <w:t xml:space="preserve">, </w:t>
+      </w:r>
+      <w:r>
+        <w:t>1.5 г белков, 10 г. углеводов, витамины А, Д, Е, К</w:t>
+      </w:r>
+      <w:r>
+        <w:t xml:space="preserve"> и </w:t>
+      </w:r>
+      <w:r>
+        <w:t>каратиноиды</w:t>
+      </w:r>
+      <w:r>
+        <w:t>, минеральные вещества (кальций, фосфор, калий, натрий, магний, железо), азотистые вещества (до 1,7%)</w:t>
+      </w:r>
+    </w:p>
+    <w:p>
+      <w:r>
+        <w:t>Требования</w:t>
       </w:r>
       <w:r>
         <w:t xml:space="preserve"> </w:t>
       </w:r>
       <w:r>
-        <w:t>приготовленных на огне,</w:t>
-      </w:r>
-      <w:r>
-        <w:t xml:space="preserve"> на 100 г</w:t>
-      </w:r>
-      <w:r>
-        <w:t xml:space="preserve"> содержится до </w:t>
-      </w:r>
-      <w:r>
-        <w:t>45</w:t>
-      </w:r>
-      <w:r>
-        <w:t xml:space="preserve"> ккал</w:t>
-      </w:r>
-      <w:r>
-        <w:t xml:space="preserve">, </w:t>
-      </w:r>
-      <w:r>
-        <w:t>1</w:t>
-      </w:r>
-      <w:r>
-        <w:t>.</w:t>
-      </w:r>
-      <w:r>
-        <w:t>5</w:t>
-      </w:r>
-      <w:r>
-        <w:t xml:space="preserve"> г белков,</w:t>
-      </w:r>
-      <w:r>
-        <w:t xml:space="preserve"> 10</w:t>
-      </w:r>
-      <w:r>
-        <w:t xml:space="preserve"> г. углеводов,</w:t>
-      </w:r>
-      <w:r>
-        <w:t xml:space="preserve"> витамины А, Д, Е, К</w:t>
-      </w:r>
-      <w:r>
-        <w:t xml:space="preserve"> и </w:t>
-      </w:r>
-      <w:r>
-        <w:t>каратиноиды</w:t>
-      </w:r>
-      <w:r>
-        <w:t>, минеральные вещества (кальций, фосфор, калий, натрий, магний, железо), азотистые вещества (до 1,7%)</w:t>
-      </w:r>
-    </w:p>
-    <w:p>
-      <w:r>
-        <w:t>Требования</w:t>
+        <w:t>к</w:t>
       </w:r>
       <w:r>
         <w:t xml:space="preserve"> </w:t>
       </w:r>
       <w:r>
-        <w:t>к</w:t>
+        <w:t>качеству</w:t>
+      </w:r>
+      <w:r>
+        <w:t xml:space="preserve">: </w:t>
+      </w:r>
+      <w:r>
+        <w:t>Поверхность свежих плодов и</w:t>
       </w:r>
       <w:r>
         <w:t xml:space="preserve"> </w:t>
       </w:r>
       <w:r>
-        <w:t>качеству</w:t>
-      </w:r>
-      <w:r>
-        <w:t>:</w:t>
+        <w:t>овощей</w:t>
       </w:r>
       <w:r>
         <w:t xml:space="preserve"> </w:t>
       </w:r>
       <w:r>
-        <w:t>Поверхность свежих плодов и</w:t>
+        <w:t>должна быть сухой и чистой, сами плоды и овощи должны быть целыми, с отсутствием механических повреждений и повреждений сельскохозяйственными вредителями, микроорганизмами и физиологическими заболеваниями.</w:t>
+      </w:r>
+    </w:p>
+    <w:p>
+      <w:r>
+        <w:t>Упаковка</w:t>
       </w:r>
       <w:r>
         <w:t xml:space="preserve"> </w:t>
       </w:r>
       <w:r>
-        <w:t>овощей</w:t>
+        <w:t>и</w:t>
       </w:r>
       <w:r>
         <w:t xml:space="preserve"> </w:t>
       </w:r>
       <w:r>
-        <w:t>должна быть сухой и чистой, сами плоды и овощи должны быть целыми, с отсутствием механических повреждений и повреждений сельскохозяйственными вредителями, микроорганизмами и физиологическими заболеваниями.</w:t>
-      </w:r>
-    </w:p>
-    <w:p>
-      <w:r>
-        <w:t>Упаковка</w:t>
+        <w:t>хранение</w:t>
+      </w:r>
+      <w:r>
+        <w:t xml:space="preserve"> н</w:t>
+      </w:r>
+      <w:r>
+        <w:t>а предприятиях общественного питания</w:t>
       </w:r>
       <w:r>
         <w:t xml:space="preserve"> </w:t>
       </w:r>
       <w:r>
-        <w:t>и</w:t>
+        <w:t>о</w:t>
+      </w:r>
+      <w:r>
+        <w:t>вощи</w:t>
       </w:r>
       <w:r>
         <w:t xml:space="preserve"> </w:t>
       </w:r>
       <w:r>
-        <w:t>хранение</w:t>
-      </w:r>
-      <w:r>
-        <w:t xml:space="preserve"> н</w:t>
-      </w:r>
-      <w:r>
-        <w:t>а предприятиях общественного питания</w:t>
-      </w:r>
-      <w:r>
-        <w:t xml:space="preserve"> </w:t>
-      </w:r>
-      <w:r>
-        <w:t>о</w:t>
-      </w:r>
-      <w:r>
-        <w:t>вощи</w:t>
-      </w:r>
-      <w:r>
-        <w:t xml:space="preserve"> </w:t>
-      </w:r>
-      <w:r>
         <w:t xml:space="preserve">хранятся отдельно в специально предназначенных для этого ларях или </w:t>
       </w:r>
       <w:proofErr w:type="spellStart"/>
@@ -2306,8 +2255,6 @@
       <w:r>
         <w:br w:type="page"/>
       </w:r>
-      <w:bookmarkStart w:id="0" w:name="_GoBack"/>
-      <w:bookmarkEnd w:id="0"/>
     </w:p>
     <w:p>
       <w:pPr>
@@ -2325,7 +2272,93 @@
           <w:b/>
         </w:rPr>
         <w:lastRenderedPageBreak/>
-        <w:t>ОРГАНИЗАЦИЯ ПРОЦЕССА ПРИГОТОВЛЕНИЯ СЛОЖНОЙ КУЛИНАРНОЙ ПРОДУКЦИИ</w:t>
+        <w:t xml:space="preserve">ОРГАНИЗАЦИЯ ПРОЦЕССА ПРИГОТОВЛЕНИЯ </w:t>
+      </w:r>
+      <w:r>
+        <w:rPr>
+          <w:b/>
+        </w:rPr>
+        <w:t>ШАШЛЫКА</w:t>
+      </w:r>
+    </w:p>
+    <w:p>
+      <w:r>
+        <w:t>1.2.1 Организация работы цеха и рабочие места. Соблюдения санитарных гигиенических требований.</w:t>
+      </w:r>
+    </w:p>
+    <w:p>
+      <w:r>
+        <w:t>Организация работы производственного цеха — задача сложная и ответственная. Для успешного решения этой задачи нужно знать принципы построения производственных цехов, участков, рабочих мест, требования к организации работы в цехе.</w:t>
+      </w:r>
+    </w:p>
+    <w:p>
+      <w:r>
+        <w:t>Для производства продукции определенного ассортимента или выполнения той или иной стадии технологического процесса, на предприятиях общественного питания организуются цеха. Они подразделяются на заготовочные (</w:t>
+      </w:r>
+      <w:proofErr w:type="gramStart"/>
+      <w:r>
+        <w:t>мясо-рыбный</w:t>
+      </w:r>
+      <w:proofErr w:type="gramEnd"/>
+      <w:r>
+        <w:t xml:space="preserve">, овощной, </w:t>
+      </w:r>
+      <w:proofErr w:type="spellStart"/>
+      <w:r>
+        <w:t>птицегольевой</w:t>
+      </w:r>
+      <w:proofErr w:type="spellEnd"/>
+      <w:r>
+        <w:t xml:space="preserve">), </w:t>
+      </w:r>
+      <w:proofErr w:type="spellStart"/>
+      <w:r>
+        <w:t>доготовочные</w:t>
+      </w:r>
+      <w:proofErr w:type="spellEnd"/>
+      <w:r>
+        <w:t xml:space="preserve"> (горячий, холодный, цех доработки полуфабрикатов, цех обработки зелени), специализированные (мучной, кондитерский, кулинарный). Кроме цехов на производстве проектируются вспомогательные помещения: моечная столовой посуды, моечная кухонной посуды, моечная и кладовая тары для полуфабрикатов и т. д.</w:t>
+      </w:r>
+    </w:p>
+    <w:p>
+      <w:r>
+        <w:t>В правилах личной гигиены предусмотрены различные требования, которые необходимо соблюдать для поддержания чистоты тела, рук и полости рта. Также важно следить за санитарной одеждой и соблюдать санитарный режим на предприятии. Работники общественного питания также должны пройти мед</w:t>
+      </w:r>
+      <w:r>
+        <w:t xml:space="preserve">ицинское освидетельствование. </w:t>
+      </w:r>
+    </w:p>
+    <w:p>
+      <w:r>
+        <w:t xml:space="preserve">Чистота тела является важным аспектом гигиены, так как грязь может привести к заболеваниям кожи и загрязнению продуктов питания. Работники должны содержать тело в </w:t>
+      </w:r>
+      <w:r>
+        <w:t>чистоте, чтобы избежать этого.</w:t>
+      </w:r>
+    </w:p>
+    <w:p>
+      <w:r>
+        <w:t xml:space="preserve">Содержание рук в чистоте особенно важно для работников общественного питания, которые часто работают с продуктами. Руки должны быть чистыми и дезинфицированными, а работники не должны носить украшения и часы на руках. При повреждении кожи рук следует обработать дезинфицирующим раствором, закрыть её стерильной повязкой и надеть </w:t>
+      </w:r>
+      <w:r>
+        <w:lastRenderedPageBreak/>
+        <w:t>резиновый напальчник. Работники с гнойничковыми заболевания</w:t>
+      </w:r>
+      <w:r>
+        <w:t>ми на руках не могут работать.</w:t>
+      </w:r>
+    </w:p>
+    <w:p>
+      <w:r>
+        <w:t>Содержание полости рта работников также имеет большое значение, так как во рту находится большое количество микроорганизмов. Необходимо чистить зубы и не начинать работу при простудных заболеваниях без соот</w:t>
+      </w:r>
+      <w:r>
+        <w:t>ветствующего заключения врача.</w:t>
+      </w:r>
+    </w:p>
+    <w:p>
+      <w:r>
+        <w:t>Санитарная одежда повара защищает продукты от загрязнений, которые могут попасть в них с тела и личной одежды работников. Санитарная одежда должна быть чистой и опрятной, а работники должны соблюдать определенные правила при её использовании, такие как частая смена, не использование булавок и иголок для застегивания и не ношение её в туалете. Личная одежда и обувь повара должны быть легкими, удобными и предназначенными только для работы на производстве.</w:t>
       </w:r>
     </w:p>
     <w:p>
@@ -2334,9 +2367,1621 @@
         <w:ind w:firstLine="0"/>
         <w:jc w:val="left"/>
       </w:pPr>
-    </w:p>
+      <w:r>
+        <w:br w:type="page"/>
+      </w:r>
+    </w:p>
+    <w:p>
+      <w:r>
+        <w:lastRenderedPageBreak/>
+        <w:t xml:space="preserve">1.2.2 </w:t>
+      </w:r>
+      <w:r>
+        <w:t>Подбор технологического оборудован</w:t>
+      </w:r>
+      <w:r>
+        <w:t>ия и инвентаря и их безопасное</w:t>
+      </w:r>
+      <w:r>
+        <w:t xml:space="preserve"> использование</w:t>
+      </w:r>
+    </w:p>
+    <w:p>
+      <w:r>
+        <w:t>Перед работниками общественною питания стоит работа повысить производительность труда за счёт внедрения современною оборудования, инвентаря, приспособлений, а также прогрессивной технологии; улучшить качество выпускаемой продукции, ассортимент блюд, т. к. это во многом влияет на здоровье и работоспособность людей. Качество продукции во многом зависит от мастерства повара.</w:t>
+      </w:r>
+    </w:p>
+    <w:p>
+      <w:r>
+        <w:t>Следует помнить, что повышению производительности труда способствует специализация поваров на выполнении одних и тех же операций. Этим достигается высокий ритм работы, приобретаются и совершенствуются рабочие приемы и навыки.</w:t>
+      </w:r>
+    </w:p>
+    <w:p>
+      <w:r>
+        <w:t xml:space="preserve">Обработка рыбы осуществляется в отдельном помещении - рыбном цехе. Небольшие предприятия ресторанного хозяйства, которые работают на сырье, обработку мяса и рыбы организуют в одном помещении - </w:t>
+      </w:r>
+      <w:proofErr w:type="gramStart"/>
+      <w:r>
+        <w:t>мясо-рыбном</w:t>
+      </w:r>
+      <w:proofErr w:type="gramEnd"/>
+      <w:r>
+        <w:t xml:space="preserve"> цехе. Для правильной организации работы этого цеха необходимо обеспечить раздельную обработку мясных и рыбных продуктов, а также раздельное хранение</w:t>
+      </w:r>
+      <w:r>
+        <w:t xml:space="preserve"> полуфабрикатов из мяса и рыбы. </w:t>
+      </w:r>
+      <w:r>
+        <w:t>Обязательным</w:t>
+      </w:r>
+      <w:r>
+        <w:t xml:space="preserve"> </w:t>
+      </w:r>
+      <w:r>
+        <w:t>является разделение технологического оборудования, инвентаря и инструментов. На каждом столе, разделочной доске, инструменте, таре должна быть маркировка с указанием, для обработки которого продукта они назначены.</w:t>
+      </w:r>
+    </w:p>
+    <w:p>
+      <w:r>
+        <w:t xml:space="preserve">Все оборудование в </w:t>
+      </w:r>
+      <w:proofErr w:type="gramStart"/>
+      <w:r>
+        <w:t>мясо-рыбном</w:t>
+      </w:r>
+      <w:proofErr w:type="gramEnd"/>
+      <w:r>
+        <w:t xml:space="preserve"> цехе комплектуют в технологические линии по виду сырья (мясо, рыба, птица) и</w:t>
+      </w:r>
+      <w:r>
+        <w:t xml:space="preserve"> по типу производимого п/ф. Все </w:t>
+      </w:r>
+      <w:r>
+        <w:t>техническое оснащение</w:t>
+      </w:r>
+      <w:r>
+        <w:t xml:space="preserve"> делится на </w:t>
+      </w:r>
+      <w:r>
+        <w:t>холодильное, электромеханическое, нейтральное</w:t>
+      </w:r>
+      <w:r>
+        <w:t xml:space="preserve"> и вспомогательное. </w:t>
+      </w:r>
+      <w:r>
+        <w:t xml:space="preserve">Например, в </w:t>
+      </w:r>
+      <w:proofErr w:type="gramStart"/>
+      <w:r>
+        <w:t>мясо-рыбный</w:t>
+      </w:r>
+      <w:proofErr w:type="gramEnd"/>
+      <w:r>
+        <w:t xml:space="preserve"> цех можно поставить следующее оборудование: универсальную машину, мясорубку, формовщика и </w:t>
+      </w:r>
+      <w:proofErr w:type="spellStart"/>
+      <w:r>
+        <w:t>панировщика</w:t>
+      </w:r>
+      <w:proofErr w:type="spellEnd"/>
+      <w:r>
+        <w:t xml:space="preserve"> котлет, холодильные шкафы, производственные столы, ванны для промывки, тележки, стеллажи.</w:t>
+      </w:r>
+    </w:p>
+    <w:p/>
+    <w:p/>
+    <w:p>
+      <w:r>
+        <w:lastRenderedPageBreak/>
+        <w:t>Рис. 1</w:t>
+      </w:r>
+    </w:p>
+    <w:p>
+      <w:r>
+        <w:drawing>
+          <wp:anchor distT="0" distB="0" distL="0" distR="0" simplePos="0" relativeHeight="251658240" behindDoc="0" locked="0" layoutInCell="1" allowOverlap="0" wp14:anchorId="12BD5B52" wp14:editId="05650DEB">
+            <wp:simplePos x="0" y="0"/>
+            <wp:positionH relativeFrom="column">
+              <wp:posOffset>-223520</wp:posOffset>
+            </wp:positionH>
+            <wp:positionV relativeFrom="paragraph">
+              <wp:posOffset>3810</wp:posOffset>
+            </wp:positionV>
+            <wp:extent cx="2257425" cy="1893570"/>
+            <wp:effectExtent l="0" t="0" r="9525" b="0"/>
+            <wp:wrapSquare wrapText="bothSides"/>
+            <wp:docPr id="1" name="Рисунок 1" descr="https://fsd.multiurok.ru/html/2020/02/21/s_5e4f149c2a112/1361605_5.jpeg"/>
+            <wp:cNvGraphicFramePr>
+              <a:graphicFrameLocks xmlns:a="http://schemas.openxmlformats.org/drawingml/2006/main" noChangeAspect="1"/>
+            </wp:cNvGraphicFramePr>
+            <a:graphic xmlns:a="http://schemas.openxmlformats.org/drawingml/2006/main">
+              <a:graphicData uri="http://schemas.openxmlformats.org/drawingml/2006/picture">
+                <pic:pic xmlns:pic="http://schemas.openxmlformats.org/drawingml/2006/picture">
+                  <pic:nvPicPr>
+                    <pic:cNvPr id="0" name="Picture 4" descr="https://fsd.multiurok.ru/html/2020/02/21/s_5e4f149c2a112/1361605_5.jpeg"/>
+                    <pic:cNvPicPr>
+                      <a:picLocks noChangeAspect="1" noChangeArrowheads="1"/>
+                    </pic:cNvPicPr>
+                  </pic:nvPicPr>
+                  <pic:blipFill>
+                    <a:blip r:embed="rId8">
+                      <a:extLst>
+                        <a:ext uri="{28A0092B-C50C-407E-A947-70E740481C1C}">
+                          <a14:useLocalDpi xmlns:a14="http://schemas.microsoft.com/office/drawing/2010/main" val="0"/>
+                        </a:ext>
+                      </a:extLst>
+                    </a:blip>
+                    <a:srcRect/>
+                    <a:stretch>
+                      <a:fillRect/>
+                    </a:stretch>
+                  </pic:blipFill>
+                  <pic:spPr bwMode="auto">
+                    <a:xfrm>
+                      <a:off x="0" y="0"/>
+                      <a:ext cx="2257425" cy="1893570"/>
+                    </a:xfrm>
+                    <a:prstGeom prst="rect">
+                      <a:avLst/>
+                    </a:prstGeom>
+                    <a:noFill/>
+                    <a:ln>
+                      <a:noFill/>
+                    </a:ln>
+                  </pic:spPr>
+                </pic:pic>
+              </a:graphicData>
+            </a:graphic>
+            <wp14:sizeRelH relativeFrom="page">
+              <wp14:pctWidth>0</wp14:pctWidth>
+            </wp14:sizeRelH>
+            <wp14:sizeRelV relativeFrom="page">
+              <wp14:pctHeight>0</wp14:pctHeight>
+            </wp14:sizeRelV>
+          </wp:anchor>
+        </w:drawing>
+      </w:r>
+      <w:r>
+        <w:t xml:space="preserve">- </w:t>
+      </w:r>
+      <w:r>
+        <w:t>в ваннах с проточной или сменяемой водой</w:t>
+      </w:r>
+      <w:r>
+        <w:t xml:space="preserve"> </w:t>
+      </w:r>
+      <w:r>
+        <w:t xml:space="preserve">(соотношении рыбы и воды в ванне должно быть не больше чем 1 к 2). После </w:t>
+      </w:r>
+      <w:proofErr w:type="spellStart"/>
+      <w:r>
+        <w:t>разморозки</w:t>
+      </w:r>
+      <w:proofErr w:type="spellEnd"/>
+      <w:r>
+        <w:t xml:space="preserve"> рыбу промывать не надо. При дефростации температура воды и воздуха не должна превышать+200</w:t>
+      </w:r>
+      <w:r>
+        <w:t xml:space="preserve"> С. Для полной </w:t>
+      </w:r>
+      <w:proofErr w:type="spellStart"/>
+      <w:r>
+        <w:t>разморозки</w:t>
+      </w:r>
+      <w:proofErr w:type="spellEnd"/>
+      <w:r>
+        <w:t xml:space="preserve"> </w:t>
+      </w:r>
+      <w:r>
+        <w:t>необходимо 4-8 часов, в зависимости от размера рыбы и температуры помещения.</w:t>
+      </w:r>
+    </w:p>
+    <w:p>
+      <w:r>
+        <w:t>Размораживают</w:t>
+      </w:r>
+      <w:r>
+        <w:t xml:space="preserve"> </w:t>
+      </w:r>
+      <w:r>
+        <w:t xml:space="preserve">свежемороженую рыбу в </w:t>
+      </w:r>
+      <w:r>
+        <w:t>дюралюминиевых</w:t>
+      </w:r>
+      <w:r>
+        <w:t xml:space="preserve"> ваннах (рис. 1) или из углеродистой стали с двумя отделениями в проточной или периодически сменяемой воде. Выгружают рыбу из ванн проволочными черпаками. В рыбных цехах небольших и средних предприятий обычно устанавливают одну </w:t>
+      </w:r>
+      <w:r>
+        <w:t>двухгнездовую</w:t>
+      </w:r>
+      <w:r>
+        <w:t xml:space="preserve"> ванну. Крупные предприятия подбирают ванны в зависимости от количества одновременно размораживаемой рыбы</w:t>
+      </w:r>
+    </w:p>
+    <w:p>
+      <w:r>
+        <w:t>Д ля приготовления фарша после обработки на производственных столах рыбу подают к универсальному приводу с мясорубкой. На мелких предприятиях для приготовления рыбного фарша используют мясорубки (рис.18), на крупных — универсальный привод с комплектом механизмов. Мясорубки предназначены для получения фарша из рыбы, повторного измельчения котлетной массы. Готовый фарш поступает в фаршемешалки и далее - в котлетоформовочные машины.</w:t>
+      </w:r>
+    </w:p>
+    <w:p>
+      <w:r>
+        <w:drawing>
+          <wp:anchor distT="0" distB="0" distL="0" distR="0" simplePos="0" relativeHeight="251660288" behindDoc="0" locked="0" layoutInCell="1" allowOverlap="0" wp14:anchorId="05C8D68B" wp14:editId="04DB424E">
+            <wp:simplePos x="0" y="0"/>
+            <wp:positionH relativeFrom="column">
+              <wp:posOffset>-70485</wp:posOffset>
+            </wp:positionH>
+            <wp:positionV relativeFrom="line">
+              <wp:posOffset>335915</wp:posOffset>
+            </wp:positionV>
+            <wp:extent cx="1657350" cy="2162175"/>
+            <wp:effectExtent l="0" t="0" r="0" b="9525"/>
+            <wp:wrapSquare wrapText="bothSides"/>
+            <wp:docPr id="5" name="Рисунок 5" descr="https://fsd.multiurok.ru/html/2020/02/21/s_5e4f149c2a112/1361605_19.jpeg"/>
+            <wp:cNvGraphicFramePr>
+              <a:graphicFrameLocks xmlns:a="http://schemas.openxmlformats.org/drawingml/2006/main" noChangeAspect="1"/>
+            </wp:cNvGraphicFramePr>
+            <a:graphic xmlns:a="http://schemas.openxmlformats.org/drawingml/2006/main">
+              <a:graphicData uri="http://schemas.openxmlformats.org/drawingml/2006/picture">
+                <pic:pic xmlns:pic="http://schemas.openxmlformats.org/drawingml/2006/picture">
+                  <pic:nvPicPr>
+                    <pic:cNvPr id="0" name="Picture 5" descr="https://fsd.multiurok.ru/html/2020/02/21/s_5e4f149c2a112/1361605_19.jpeg"/>
+                    <pic:cNvPicPr>
+                      <a:picLocks noChangeAspect="1" noChangeArrowheads="1"/>
+                    </pic:cNvPicPr>
+                  </pic:nvPicPr>
+                  <pic:blipFill>
+                    <a:blip r:embed="rId9">
+                      <a:extLst>
+                        <a:ext uri="{28A0092B-C50C-407E-A947-70E740481C1C}">
+                          <a14:useLocalDpi xmlns:a14="http://schemas.microsoft.com/office/drawing/2010/main" val="0"/>
+                        </a:ext>
+                      </a:extLst>
+                    </a:blip>
+                    <a:srcRect/>
+                    <a:stretch>
+                      <a:fillRect/>
+                    </a:stretch>
+                  </pic:blipFill>
+                  <pic:spPr bwMode="auto">
+                    <a:xfrm>
+                      <a:off x="0" y="0"/>
+                      <a:ext cx="1657350" cy="2162175"/>
+                    </a:xfrm>
+                    <a:prstGeom prst="rect">
+                      <a:avLst/>
+                    </a:prstGeom>
+                    <a:noFill/>
+                    <a:ln>
+                      <a:noFill/>
+                    </a:ln>
+                  </pic:spPr>
+                </pic:pic>
+              </a:graphicData>
+            </a:graphic>
+            <wp14:sizeRelH relativeFrom="page">
+              <wp14:pctWidth>0</wp14:pctWidth>
+            </wp14:sizeRelH>
+            <wp14:sizeRelV relativeFrom="page">
+              <wp14:pctHeight>0</wp14:pctHeight>
+            </wp14:sizeRelV>
+          </wp:anchor>
+        </w:drawing>
+      </w:r>
+      <w:r>
+        <w:t>рис.2</w:t>
+      </w:r>
+      <w:r>
+        <w:t xml:space="preserve"> Мясорубка электрическая</w:t>
+      </w:r>
+      <w:r>
+        <w:t>.</w:t>
+      </w:r>
+    </w:p>
+    <w:p>
+      <w:r>
+        <w:t xml:space="preserve">Готовые котлеты поступают в холодильные камеры. Холодильные шкафы предназначены для хранения п/ф и готовых блюд в производственных цехах, для хранения запаса продуктов. Холодильные шкафы ШХ-0,56, ШХ-0,4ОМ, ШХ-0,8ОМ, ШХ-0,8ОЮ, ШХ-1,12 отличаются друг от друга количеством дверей, емкостью холодильных камер и другими параметрами. Шкафы ШХ-0,56, ШХ-0,40М, ШХ-0,80М имеют нижнее расположение машинного отделения, </w:t>
+      </w:r>
+      <w:r>
+        <w:lastRenderedPageBreak/>
+        <w:t>которое закрыто жалюзийными решетками. Контроль за температурой ведется манометрическим термометром, шкала которого расположена на лицевой поверхности шкафа. При открывании одной из дверок загорается лампочка освещения шкафа.</w:t>
+      </w:r>
+    </w:p>
+    <w:p>
+      <w:r>
+        <w:t>Безопасное использование видов технологического оборудования и производственного инвентаря</w:t>
+      </w:r>
+    </w:p>
+    <w:p>
+      <w:r>
+        <w:t>Использование технического оборудования снижает трудоемкость первичной обработки сырья, уменьшает процент отходов и т.д. Важное значение при выполнении технологических операций при обработке рыбы имеет соблюдение правил охраны труда и техники безопасности, сводятся они к следующим.</w:t>
+      </w:r>
+    </w:p>
+    <w:p>
+      <w:r>
+        <w:t xml:space="preserve">При работе </w:t>
+      </w:r>
+      <w:r>
+        <w:t>на мясорубке</w:t>
+      </w:r>
+      <w:r>
+        <w:t xml:space="preserve"> </w:t>
+      </w:r>
+      <w:r>
+        <w:t>рыбу в машину проталкивают только деревянным пестиком (а не рукой). Запрещается работать без предохранительного кольца. Сменные механизмы к универсальному приводу присоединяют или снимают только после выключения.</w:t>
+      </w:r>
+    </w:p>
+    <w:p>
+      <w:r>
+        <w:t xml:space="preserve">Перед началом работы </w:t>
+      </w:r>
+      <w:r>
+        <w:t>тележку универсального привода</w:t>
+      </w:r>
+      <w:r>
+        <w:t xml:space="preserve"> </w:t>
+      </w:r>
+      <w:r>
+        <w:t>необходимо застопорить винтами.</w:t>
+      </w:r>
+    </w:p>
+    <w:p>
+      <w:r>
+        <w:t xml:space="preserve">Ручки всех </w:t>
+      </w:r>
+      <w:r>
+        <w:t>ножей</w:t>
+      </w:r>
+      <w:r>
+        <w:t xml:space="preserve"> </w:t>
+      </w:r>
+      <w:r>
+        <w:t>должны быть тщательно закреплены, углы производственных столов и ванн -закругленными.</w:t>
+      </w:r>
+    </w:p>
+    <w:p>
+      <w:r>
+        <w:t>На полу рядом с производственными столами необходимо устанавливать подножные решетки.</w:t>
+      </w:r>
+    </w:p>
+    <w:p>
+      <w:r>
+        <w:drawing>
+          <wp:anchor distT="0" distB="0" distL="114300" distR="114300" simplePos="0" relativeHeight="251661312" behindDoc="0" locked="0" layoutInCell="1" allowOverlap="1" wp14:anchorId="74B42106" wp14:editId="3D63EACD">
+            <wp:simplePos x="0" y="0"/>
+            <wp:positionH relativeFrom="column">
+              <wp:posOffset>110490</wp:posOffset>
+            </wp:positionH>
+            <wp:positionV relativeFrom="paragraph">
+              <wp:posOffset>307340</wp:posOffset>
+            </wp:positionV>
+            <wp:extent cx="2509086" cy="1676400"/>
+            <wp:effectExtent l="0" t="0" r="5715" b="0"/>
+            <wp:wrapSquare wrapText="bothSides"/>
+            <wp:docPr id="6" name="Рисунок 6" descr="Баку 150x150 см тандыр фото фото - 1"/>
+            <wp:cNvGraphicFramePr>
+              <a:graphicFrameLocks xmlns:a="http://schemas.openxmlformats.org/drawingml/2006/main" noChangeAspect="1"/>
+            </wp:cNvGraphicFramePr>
+            <a:graphic xmlns:a="http://schemas.openxmlformats.org/drawingml/2006/main">
+              <a:graphicData uri="http://schemas.openxmlformats.org/drawingml/2006/picture">
+                <pic:pic xmlns:pic="http://schemas.openxmlformats.org/drawingml/2006/picture">
+                  <pic:nvPicPr>
+                    <pic:cNvPr id="0" name="Picture 1" descr="Баку 150x150 см тандыр фото фото - 1"/>
+                    <pic:cNvPicPr>
+                      <a:picLocks noChangeAspect="1" noChangeArrowheads="1"/>
+                    </pic:cNvPicPr>
+                  </pic:nvPicPr>
+                  <pic:blipFill>
+                    <a:blip r:embed="rId10">
+                      <a:extLst>
+                        <a:ext uri="{28A0092B-C50C-407E-A947-70E740481C1C}">
+                          <a14:useLocalDpi xmlns:a14="http://schemas.microsoft.com/office/drawing/2010/main" val="0"/>
+                        </a:ext>
+                      </a:extLst>
+                    </a:blip>
+                    <a:srcRect/>
+                    <a:stretch>
+                      <a:fillRect/>
+                    </a:stretch>
+                  </pic:blipFill>
+                  <pic:spPr bwMode="auto">
+                    <a:xfrm>
+                      <a:off x="0" y="0"/>
+                      <a:ext cx="2509086" cy="1676400"/>
+                    </a:xfrm>
+                    <a:prstGeom prst="rect">
+                      <a:avLst/>
+                    </a:prstGeom>
+                    <a:noFill/>
+                    <a:ln>
+                      <a:noFill/>
+                    </a:ln>
+                  </pic:spPr>
+                </pic:pic>
+              </a:graphicData>
+            </a:graphic>
+          </wp:anchor>
+        </w:drawing>
+      </w:r>
+      <w:r>
+        <w:t xml:space="preserve">Рис. 3 </w:t>
+      </w:r>
+      <w:proofErr w:type="spellStart"/>
+      <w:r>
+        <w:t>Тандыр</w:t>
+      </w:r>
+      <w:proofErr w:type="spellEnd"/>
+    </w:p>
+    <w:p>
+      <w:r>
+        <w:t xml:space="preserve">Азербайджанский </w:t>
+      </w:r>
+      <w:proofErr w:type="spellStart"/>
+      <w:r>
+        <w:t>тандыр</w:t>
+      </w:r>
+      <w:proofErr w:type="spellEnd"/>
+      <w:r>
+        <w:t xml:space="preserve"> изготовлен из белой глины по традиционной народной технологии с добавлением овечьей шерсти</w:t>
+      </w:r>
+      <w:r>
+        <w:t>, размер 150х100 см</w:t>
+      </w:r>
+      <w:r>
+        <w:t>, после обжига выгоревшая шерсть оставляет специальные поры, улучшающие свойства изделия. Эта печь-</w:t>
+      </w:r>
+      <w:proofErr w:type="spellStart"/>
+      <w:r>
+        <w:t>тандыр</w:t>
+      </w:r>
+      <w:proofErr w:type="spellEnd"/>
+      <w:r>
+        <w:t xml:space="preserve"> отлично подходит для выпечки чурека - национальной азербайджанской лепешки</w:t>
+      </w:r>
+      <w:r>
+        <w:t xml:space="preserve"> и шашлыка</w:t>
+      </w:r>
+      <w:r>
+        <w:t>.</w:t>
+      </w:r>
+    </w:p>
+    <w:p>
+      <w:r>
+        <w:lastRenderedPageBreak/>
+        <w:t>При первом розжиге в Печь-</w:t>
+      </w:r>
+      <w:proofErr w:type="spellStart"/>
+      <w:r>
+        <w:t>Тандыр</w:t>
+      </w:r>
+      <w:proofErr w:type="spellEnd"/>
+      <w:r>
+        <w:t xml:space="preserve"> рекомендовано закладывать только уголь, для того чтобы жар увеличивался плавно и как можно меньше появилось волосяных трещин, не влияющих на работу Печи-</w:t>
+      </w:r>
+      <w:proofErr w:type="spellStart"/>
+      <w:r>
+        <w:t>Тандыра</w:t>
+      </w:r>
+      <w:proofErr w:type="spellEnd"/>
+      <w:r>
+        <w:t>.</w:t>
+      </w:r>
+    </w:p>
+    <w:p>
+      <w:r>
+        <w:t xml:space="preserve">Установите </w:t>
+      </w:r>
+      <w:proofErr w:type="spellStart"/>
+      <w:r>
+        <w:t>тандыр</w:t>
+      </w:r>
+      <w:proofErr w:type="spellEnd"/>
+      <w:r>
+        <w:t xml:space="preserve"> так, чтобы к нему был свободный доступ, и он прочно стоял на своем основании.</w:t>
+      </w:r>
+    </w:p>
+    <w:p>
+      <w:r>
+        <w:t>Снимите и отложите в сторону большую крышку Печи-</w:t>
+      </w:r>
+      <w:proofErr w:type="spellStart"/>
+      <w:r>
+        <w:t>Тандыра</w:t>
+      </w:r>
+      <w:proofErr w:type="spellEnd"/>
+      <w:r>
+        <w:t>, затем откройте внизу поддувало. Во внутрь, на колосник положите (уголь при первом использовании) сухие дрова (желательно березу) так чтобы количество дров не превышало 2/3 объема печи.</w:t>
+      </w:r>
+    </w:p>
+    <w:p>
+      <w:r>
+        <w:t>Разожгите дрова желательно лучинами, так как многие жидкие розжиги состоят из химии. В течении часа Печь-</w:t>
+      </w:r>
+      <w:proofErr w:type="spellStart"/>
+      <w:r>
+        <w:t>Тандыр</w:t>
+      </w:r>
+      <w:proofErr w:type="spellEnd"/>
+      <w:r>
+        <w:t xml:space="preserve"> прогреется и дойдет до рабочей температуры от 300 до 470 градусов. (это можно определить визуально: на внутренних стенках </w:t>
+      </w:r>
+      <w:proofErr w:type="spellStart"/>
+      <w:r>
+        <w:t>тандыра</w:t>
+      </w:r>
+      <w:proofErr w:type="spellEnd"/>
+      <w:r>
+        <w:t xml:space="preserve"> исчезнет копоть).</w:t>
+      </w:r>
+    </w:p>
+    <w:p>
+      <w:r>
+        <w:t xml:space="preserve">Перед тем как приступить к приготовлению </w:t>
+      </w:r>
+      <w:proofErr w:type="gramStart"/>
+      <w:r>
+        <w:t>( рыбы</w:t>
+      </w:r>
+      <w:proofErr w:type="gramEnd"/>
+      <w:r>
+        <w:t xml:space="preserve">, мяса, куры и т.д.) важно заглянуть во внутрь </w:t>
+      </w:r>
+      <w:proofErr w:type="spellStart"/>
+      <w:r>
+        <w:t>тандыра</w:t>
+      </w:r>
+      <w:proofErr w:type="spellEnd"/>
+      <w:r>
+        <w:t xml:space="preserve"> и убедиться в том что все дрова прогорели.</w:t>
+      </w:r>
+    </w:p>
+    <w:p>
+      <w:r>
+        <w:t>Следующим шагом необходимо выгрести лишний уголь с помощью кочерги и совка и поместить в специальные пазы в горловине "солнышко" на что подвешиваются шампуры с (мясом, картофелем, кабачками и т.д.).</w:t>
+      </w:r>
+    </w:p>
+    <w:p>
+      <w:r>
+        <w:t>После чего закрыть Печь-</w:t>
+      </w:r>
+      <w:proofErr w:type="spellStart"/>
+      <w:r>
+        <w:t>Тандыр</w:t>
+      </w:r>
+      <w:proofErr w:type="spellEnd"/>
+      <w:r>
+        <w:t xml:space="preserve"> большой крышкой, и маленьким верхним колпачком, а также закрыть поддувало.</w:t>
+      </w:r>
+    </w:p>
+    <w:p>
+      <w:r>
+        <w:t xml:space="preserve">Время приготовления определяется опытным путем, но как правило при первой закладке пищи проходит около 15 минут. После двух-трех закладок необходимо заново прогреть </w:t>
+      </w:r>
+      <w:proofErr w:type="spellStart"/>
+      <w:r>
+        <w:t>тандыр</w:t>
+      </w:r>
+      <w:proofErr w:type="spellEnd"/>
+      <w:r>
+        <w:t xml:space="preserve"> до рабочего состояния (около 20 минут). После того как все приготовления в Печи-</w:t>
+      </w:r>
+      <w:proofErr w:type="spellStart"/>
+      <w:r>
+        <w:t>Тандыре</w:t>
+      </w:r>
+      <w:proofErr w:type="spellEnd"/>
+      <w:r>
+        <w:t xml:space="preserve"> закончены необходимо дать ему остыть. Если вы собираетесь порадовать </w:t>
+      </w:r>
+      <w:proofErr w:type="spellStart"/>
+      <w:r>
+        <w:t>Тандыром</w:t>
+      </w:r>
+      <w:proofErr w:type="spellEnd"/>
+      <w:r>
+        <w:t xml:space="preserve"> соседей или друзей в Зимнее время, то придерживайтесь инструкции как при первом розжиге </w:t>
+      </w:r>
+      <w:proofErr w:type="spellStart"/>
+      <w:r>
+        <w:t>Тандыра</w:t>
+      </w:r>
+      <w:proofErr w:type="spellEnd"/>
+      <w:r>
+        <w:t>.</w:t>
+      </w:r>
+    </w:p>
+    <w:p/>
+    <w:p>
+      <w:r>
+        <w:t>Перед началом работы повар обязан привести свое рабочее место в порядок, проверить безопасность работы:</w:t>
+      </w:r>
+    </w:p>
+    <w:p>
+      <w:pPr>
+        <w:pStyle w:val="ab"/>
+        <w:numPr>
+          <w:ilvl w:val="0"/>
+          <w:numId w:val="20"/>
+        </w:numPr>
+      </w:pPr>
+      <w:r>
+        <w:lastRenderedPageBreak/>
+        <w:t>проверить холостой ход оборудования,</w:t>
+      </w:r>
+    </w:p>
+    <w:p>
+      <w:pPr>
+        <w:pStyle w:val="ab"/>
+        <w:numPr>
+          <w:ilvl w:val="0"/>
+          <w:numId w:val="20"/>
+        </w:numPr>
+      </w:pPr>
+      <w:r>
+        <w:t>проверить наличие и направленность ограждений,</w:t>
+      </w:r>
+    </w:p>
+    <w:p>
+      <w:pPr>
+        <w:pStyle w:val="ab"/>
+        <w:numPr>
+          <w:ilvl w:val="0"/>
+          <w:numId w:val="20"/>
+        </w:numPr>
+      </w:pPr>
+      <w:r>
+        <w:t>наличие и исправность электропроводки и заземления,</w:t>
+      </w:r>
+    </w:p>
+    <w:p>
+      <w:pPr>
+        <w:pStyle w:val="ab"/>
+        <w:numPr>
+          <w:ilvl w:val="0"/>
+          <w:numId w:val="20"/>
+        </w:numPr>
+      </w:pPr>
+      <w:r>
+        <w:t>проверить работу на холостом ходу,</w:t>
+      </w:r>
+    </w:p>
+    <w:p>
+      <w:pPr>
+        <w:pStyle w:val="ab"/>
+        <w:numPr>
+          <w:ilvl w:val="0"/>
+          <w:numId w:val="20"/>
+        </w:numPr>
+      </w:pPr>
+      <w:r>
+        <w:t>наличие самостоятельного пускового устройства – рубильника, пакетного</w:t>
+      </w:r>
+    </w:p>
+    <w:p>
+      <w:pPr>
+        <w:pStyle w:val="ab"/>
+        <w:numPr>
+          <w:ilvl w:val="0"/>
+          <w:numId w:val="20"/>
+        </w:numPr>
+      </w:pPr>
+      <w:r>
+        <w:t>выключателя, магнитного пускателя.</w:t>
+      </w:r>
+    </w:p>
+    <w:p>
+      <w:r>
+        <w:t>Во время работы повар обязан:</w:t>
+      </w:r>
+    </w:p>
+    <w:p>
+      <w:pPr>
+        <w:pStyle w:val="ab"/>
+        <w:numPr>
+          <w:ilvl w:val="0"/>
+          <w:numId w:val="19"/>
+        </w:numPr>
+      </w:pPr>
+      <w:r>
+        <w:t>загружать машину следует только после ее пуска,</w:t>
+      </w:r>
+    </w:p>
+    <w:p>
+      <w:pPr>
+        <w:pStyle w:val="ab"/>
+        <w:numPr>
+          <w:ilvl w:val="0"/>
+          <w:numId w:val="19"/>
+        </w:numPr>
+      </w:pPr>
+      <w:r>
+        <w:t>не рекомендуется допускать перегрузки машины и недогрузки,</w:t>
+      </w:r>
+    </w:p>
+    <w:p>
+      <w:r>
+        <w:t>После окончания работы:</w:t>
+      </w:r>
+    </w:p>
+    <w:p>
+      <w:pPr>
+        <w:pStyle w:val="ab"/>
+        <w:numPr>
+          <w:ilvl w:val="0"/>
+          <w:numId w:val="18"/>
+        </w:numPr>
+      </w:pPr>
+      <w:r>
+        <w:t>машину выключают,</w:t>
+      </w:r>
+    </w:p>
+    <w:p>
+      <w:pPr>
+        <w:pStyle w:val="ab"/>
+        <w:numPr>
+          <w:ilvl w:val="0"/>
+          <w:numId w:val="18"/>
+        </w:numPr>
+      </w:pPr>
+      <w:r>
+        <w:t>производят ее частичную разборку и очищают от остатков продуктов,</w:t>
+      </w:r>
+    </w:p>
+    <w:p>
+      <w:pPr>
+        <w:pStyle w:val="ab"/>
+        <w:numPr>
+          <w:ilvl w:val="0"/>
+          <w:numId w:val="18"/>
+        </w:numPr>
+      </w:pPr>
+      <w:r>
+        <w:t>затем тщательно промывают до полного удаления остатков продуктов,</w:t>
+      </w:r>
+    </w:p>
+    <w:p>
+      <w:pPr>
+        <w:pStyle w:val="ab"/>
+        <w:numPr>
+          <w:ilvl w:val="0"/>
+          <w:numId w:val="18"/>
+        </w:numPr>
+      </w:pPr>
+      <w:r>
+        <w:t>наружные поверхности машины протирают влажной, а затем сухой тканью,</w:t>
+      </w:r>
+    </w:p>
+    <w:p>
+      <w:pPr>
+        <w:pStyle w:val="ab"/>
+        <w:numPr>
+          <w:ilvl w:val="0"/>
+          <w:numId w:val="18"/>
+        </w:numPr>
+      </w:pPr>
+      <w:r>
+        <w:t>промытые части машины просушивают, смазывают пищевым несоленым жиром все ржавеющие детали и поверхности, соприкасающиеся с продуктами,</w:t>
+      </w:r>
+    </w:p>
+    <w:p>
+      <w:pPr>
+        <w:pStyle w:val="ab"/>
+        <w:numPr>
+          <w:ilvl w:val="0"/>
+          <w:numId w:val="18"/>
+        </w:numPr>
+      </w:pPr>
+      <w:r>
+        <w:t>один раз в неделю протирают сухой суконкой или фланелью до восстановления блеска,</w:t>
+      </w:r>
+    </w:p>
+    <w:p>
+      <w:pPr>
+        <w:pStyle w:val="ab"/>
+        <w:numPr>
+          <w:ilvl w:val="0"/>
+          <w:numId w:val="18"/>
+        </w:numPr>
+      </w:pPr>
+      <w:r>
+        <w:t>машину следует регулярно разбирать и осматривать для замены износившихся деталей,</w:t>
+      </w:r>
+    </w:p>
+    <w:p>
+      <w:pPr>
+        <w:pStyle w:val="ab"/>
+        <w:numPr>
+          <w:ilvl w:val="0"/>
+          <w:numId w:val="18"/>
+        </w:numPr>
+      </w:pPr>
+      <w:r>
+        <w:t>в нерабочее время машина должна быть отключена от электросети.</w:t>
+      </w:r>
+    </w:p>
+    <w:p>
+      <w:pPr>
+        <w:spacing w:after="160" w:line="259" w:lineRule="auto"/>
+        <w:ind w:firstLine="0"/>
+        <w:jc w:val="left"/>
+      </w:pPr>
+      <w:r>
+        <w:br w:type="page"/>
+      </w:r>
+    </w:p>
+    <w:p>
+      <w:r>
+        <w:lastRenderedPageBreak/>
+        <w:t xml:space="preserve">1.2.3 </w:t>
+      </w:r>
+      <w:r>
+        <w:t>Разработка ассортимента</w:t>
+      </w:r>
+    </w:p>
+    <w:p>
+      <w:proofErr w:type="spellStart"/>
+      <w:r>
+        <w:rPr>
+          <w:b/>
+        </w:rPr>
+        <w:t>Беш</w:t>
+      </w:r>
+      <w:proofErr w:type="spellEnd"/>
+      <w:r>
+        <w:rPr>
+          <w:b/>
+        </w:rPr>
+        <w:t xml:space="preserve"> </w:t>
+      </w:r>
+      <w:proofErr w:type="spellStart"/>
+      <w:r>
+        <w:rPr>
+          <w:b/>
+        </w:rPr>
+        <w:t>кебаб</w:t>
+      </w:r>
+      <w:proofErr w:type="spellEnd"/>
+      <w:r>
+        <w:t xml:space="preserve"> - б</w:t>
+      </w:r>
+      <w:r>
+        <w:t xml:space="preserve">огатырский </w:t>
+      </w:r>
+      <w:proofErr w:type="spellStart"/>
+      <w:r>
+        <w:t>кебаб</w:t>
+      </w:r>
+      <w:proofErr w:type="spellEnd"/>
+      <w:r>
+        <w:t xml:space="preserve"> из ароматной баранины на </w:t>
+      </w:r>
+      <w:proofErr w:type="spellStart"/>
+      <w:r>
+        <w:t>тандырной</w:t>
+      </w:r>
+      <w:proofErr w:type="spellEnd"/>
+      <w:r>
+        <w:t xml:space="preserve"> лепешке. Подается с томатами и ломтиками соленого огурца на листе салата Айсберг, соусом Аджика по-восточному и маринованным луком.</w:t>
+      </w:r>
+      <w:r>
+        <w:t xml:space="preserve"> Вес: 225 г.</w:t>
+      </w:r>
+    </w:p>
+    <w:p>
+      <w:proofErr w:type="spellStart"/>
+      <w:r>
+        <w:t>Беш</w:t>
+      </w:r>
+      <w:proofErr w:type="spellEnd"/>
+      <w:r>
+        <w:t xml:space="preserve"> </w:t>
+      </w:r>
+      <w:proofErr w:type="spellStart"/>
+      <w:r>
+        <w:t>кебаб</w:t>
+      </w:r>
+      <w:proofErr w:type="spellEnd"/>
+      <w:r>
+        <w:t xml:space="preserve"> - это традиционное турецкое блюдо, состоящее из мелко нарезанной говядины, приправленной различными специями и смешанной с </w:t>
+      </w:r>
+      <w:proofErr w:type="spellStart"/>
+      <w:r>
+        <w:t>ку</w:t>
+      </w:r>
+      <w:r>
+        <w:t>скусом</w:t>
+      </w:r>
+      <w:proofErr w:type="spellEnd"/>
+      <w:r>
+        <w:t xml:space="preserve"> или хлебными крошками.</w:t>
+      </w:r>
+    </w:p>
+    <w:p>
+      <w:r>
+        <w:t>И</w:t>
+      </w:r>
+      <w:r>
+        <w:t>нгредиенты:</w:t>
+      </w:r>
+    </w:p>
+    <w:p>
+      <w:pPr>
+        <w:pStyle w:val="ab"/>
+        <w:numPr>
+          <w:ilvl w:val="0"/>
+          <w:numId w:val="21"/>
+        </w:numPr>
+      </w:pPr>
+      <w:r>
+        <w:t>Говядина</w:t>
+      </w:r>
+      <w:r>
+        <w:t xml:space="preserve"> - 500 г</w:t>
+      </w:r>
+    </w:p>
+    <w:p>
+      <w:pPr>
+        <w:pStyle w:val="ab"/>
+        <w:numPr>
+          <w:ilvl w:val="0"/>
+          <w:numId w:val="21"/>
+        </w:numPr>
+      </w:pPr>
+      <w:r>
+        <w:t>Лук - 1 большой лук</w:t>
+      </w:r>
+    </w:p>
+    <w:p>
+      <w:pPr>
+        <w:pStyle w:val="ab"/>
+        <w:numPr>
+          <w:ilvl w:val="0"/>
+          <w:numId w:val="21"/>
+        </w:numPr>
+      </w:pPr>
+      <w:r>
+        <w:t>Петрушка - 1 связка</w:t>
+      </w:r>
+    </w:p>
+    <w:p>
+      <w:pPr>
+        <w:pStyle w:val="ab"/>
+        <w:numPr>
+          <w:ilvl w:val="0"/>
+          <w:numId w:val="21"/>
+        </w:numPr>
+      </w:pPr>
+      <w:r>
+        <w:t>Мята - 1/2 связки</w:t>
+      </w:r>
+    </w:p>
+    <w:p>
+      <w:pPr>
+        <w:pStyle w:val="ab"/>
+        <w:numPr>
+          <w:ilvl w:val="0"/>
+          <w:numId w:val="21"/>
+        </w:numPr>
+      </w:pPr>
+      <w:r>
+        <w:t>Красный перец - 1 столовая ложка</w:t>
+      </w:r>
+    </w:p>
+    <w:p>
+      <w:pPr>
+        <w:pStyle w:val="ab"/>
+        <w:numPr>
+          <w:ilvl w:val="0"/>
+          <w:numId w:val="21"/>
+        </w:numPr>
+      </w:pPr>
+      <w:r>
+        <w:t>Черный перец - 1 чайная ложка</w:t>
+      </w:r>
+    </w:p>
+    <w:p>
+      <w:pPr>
+        <w:pStyle w:val="ab"/>
+        <w:numPr>
+          <w:ilvl w:val="0"/>
+          <w:numId w:val="21"/>
+        </w:numPr>
+      </w:pPr>
+      <w:r>
+        <w:t xml:space="preserve">Соль - 1 чайная </w:t>
+      </w:r>
+      <w:proofErr w:type="spellStart"/>
+      <w:r>
+        <w:t>ложка</w:t>
+      </w:r>
+    </w:p>
+    <w:p>
+      <w:pPr>
+        <w:pStyle w:val="ab"/>
+        <w:numPr>
+          <w:ilvl w:val="0"/>
+          <w:numId w:val="21"/>
+        </w:numPr>
+      </w:pPr>
+      <w:r>
+        <w:t>Кускус</w:t>
+      </w:r>
+      <w:proofErr w:type="spellEnd"/>
+      <w:r>
+        <w:t xml:space="preserve"> или хлебные крошки - 1 стакан</w:t>
+      </w:r>
+    </w:p>
+    <w:p>
+      <w:pPr>
+        <w:pStyle w:val="ab"/>
+        <w:numPr>
+          <w:ilvl w:val="0"/>
+          <w:numId w:val="21"/>
+        </w:numPr>
+      </w:pPr>
+      <w:r>
+        <w:t>Вода - 1 стакан</w:t>
+      </w:r>
+    </w:p>
+    <w:p>
+      <w:pPr>
+        <w:pStyle w:val="ab"/>
+        <w:numPr>
+          <w:ilvl w:val="0"/>
+          <w:numId w:val="21"/>
+        </w:numPr>
+      </w:pPr>
+      <w:r>
+        <w:t>Соус Аджика – 50 г</w:t>
+      </w:r>
+    </w:p>
+    <w:p>
+      <w:pPr>
+        <w:pStyle w:val="ab"/>
+        <w:numPr>
+          <w:ilvl w:val="0"/>
+          <w:numId w:val="21"/>
+        </w:numPr>
+      </w:pPr>
+      <w:r>
+        <w:t>Листья салата Айсберг – 100 г</w:t>
+      </w:r>
+    </w:p>
+    <w:p>
+      <w:proofErr w:type="spellStart"/>
+      <w:r>
+        <w:rPr>
+          <w:b/>
+        </w:rPr>
+        <w:t>Уч-панжа</w:t>
+      </w:r>
+      <w:proofErr w:type="spellEnd"/>
+      <w:r>
+        <w:rPr>
+          <w:b/>
+        </w:rPr>
+        <w:t xml:space="preserve"> из баранины</w:t>
+      </w:r>
+      <w:r>
+        <w:t xml:space="preserve"> </w:t>
+      </w:r>
+      <w:r>
+        <w:t xml:space="preserve">- </w:t>
+      </w:r>
+      <w:r>
+        <w:t>Богатырский шашлык из баранины с нежной прослойкой курдюка. Подается на лаваше.</w:t>
+      </w:r>
+    </w:p>
+    <w:p>
+      <w:proofErr w:type="spellStart"/>
+      <w:r>
+        <w:t>Уч-панжа</w:t>
+      </w:r>
+      <w:proofErr w:type="spellEnd"/>
+      <w:r>
+        <w:t xml:space="preserve"> - это традиционное узбекское блюдо, которое готовится на основе баранины и овощей. Вот основные ингредиенты, которые могут потребоваться для приготовления </w:t>
+      </w:r>
+      <w:proofErr w:type="spellStart"/>
+      <w:r>
+        <w:t>уч-панжа:</w:t>
+      </w:r>
+    </w:p>
+    <w:p>
+      <w:pPr>
+        <w:pStyle w:val="ab"/>
+        <w:numPr>
+          <w:ilvl w:val="0"/>
+          <w:numId w:val="23"/>
+        </w:numPr>
+      </w:pPr>
+      <w:proofErr w:type="spellEnd"/>
+      <w:r>
+        <w:t>Баранина - 500 г</w:t>
+      </w:r>
+      <w:r>
+        <w:t xml:space="preserve"> -1 кг</w:t>
+      </w:r>
+    </w:p>
+    <w:p>
+      <w:pPr>
+        <w:pStyle w:val="ab"/>
+        <w:numPr>
+          <w:ilvl w:val="0"/>
+          <w:numId w:val="23"/>
+        </w:numPr>
+      </w:pPr>
+      <w:r>
+        <w:t>Картофель - 4 штуки</w:t>
+      </w:r>
+    </w:p>
+    <w:p>
+      <w:pPr>
+        <w:pStyle w:val="ab"/>
+        <w:numPr>
+          <w:ilvl w:val="0"/>
+          <w:numId w:val="23"/>
+        </w:numPr>
+      </w:pPr>
+      <w:r>
+        <w:t>Морковь - 2 штуки</w:t>
+      </w:r>
+    </w:p>
+    <w:p>
+      <w:pPr>
+        <w:pStyle w:val="ab"/>
+        <w:numPr>
+          <w:ilvl w:val="0"/>
+          <w:numId w:val="23"/>
+        </w:numPr>
+      </w:pPr>
+      <w:r>
+        <w:t>Лук - 1 большая головка</w:t>
+      </w:r>
+    </w:p>
+    <w:p>
+      <w:pPr>
+        <w:pStyle w:val="ab"/>
+        <w:numPr>
+          <w:ilvl w:val="0"/>
+          <w:numId w:val="23"/>
+        </w:numPr>
+      </w:pPr>
+      <w:r>
+        <w:t>Помидоры - 2 штуки</w:t>
+      </w:r>
+    </w:p>
+    <w:p>
+      <w:pPr>
+        <w:pStyle w:val="ab"/>
+        <w:numPr>
+          <w:ilvl w:val="0"/>
+          <w:numId w:val="23"/>
+        </w:numPr>
+      </w:pPr>
+      <w:r>
+        <w:lastRenderedPageBreak/>
+        <w:t>Зелень (укроп, петрушка) - по вкусу</w:t>
+      </w:r>
+    </w:p>
+    <w:p>
+      <w:pPr>
+        <w:pStyle w:val="ab"/>
+        <w:numPr>
+          <w:ilvl w:val="0"/>
+          <w:numId w:val="23"/>
+        </w:numPr>
+      </w:pPr>
+      <w:r>
+        <w:t>Соль - по вкусу</w:t>
+      </w:r>
+    </w:p>
+    <w:p>
+      <w:pPr>
+        <w:pStyle w:val="ab"/>
+        <w:numPr>
+          <w:ilvl w:val="0"/>
+          <w:numId w:val="23"/>
+        </w:numPr>
+      </w:pPr>
+      <w:r>
+        <w:t>Красный перец - по вкусу</w:t>
+      </w:r>
+    </w:p>
+    <w:p>
+      <w:pPr>
+        <w:pStyle w:val="ab"/>
+        <w:numPr>
+          <w:ilvl w:val="0"/>
+          <w:numId w:val="23"/>
+        </w:numPr>
+      </w:pPr>
+      <w:r>
+        <w:t>Масло растительное - 2-3 столовые ложки</w:t>
+      </w:r>
+    </w:p>
+    <w:p>
+      <w:pPr>
+        <w:pStyle w:val="ab"/>
+        <w:numPr>
+          <w:ilvl w:val="0"/>
+          <w:numId w:val="23"/>
+        </w:numPr>
+      </w:pPr>
+      <w:r>
+        <w:t>Газированная вода - 100 мл</w:t>
+      </w:r>
+    </w:p>
+    <w:p>
+      <w:proofErr w:type="spellStart"/>
+      <w:r>
+        <w:rPr>
+          <w:b/>
+        </w:rPr>
+        <w:t>Дорадо</w:t>
+      </w:r>
+      <w:proofErr w:type="spellEnd"/>
+      <w:r>
+        <w:rPr>
+          <w:b/>
+        </w:rPr>
+        <w:t xml:space="preserve"> на углях</w:t>
+      </w:r>
+      <w:r>
+        <w:t xml:space="preserve"> – з</w:t>
+      </w:r>
+      <w:r>
+        <w:t>амаринованная по особому рецепту шеф-повара, приготовленная на углях</w:t>
+      </w:r>
+      <w:r>
+        <w:t>, вес 220 г.</w:t>
+      </w:r>
+    </w:p>
+    <w:p>
+      <w:pPr>
+        <w:pStyle w:val="ab"/>
+        <w:numPr>
+          <w:ilvl w:val="0"/>
+          <w:numId w:val="24"/>
+        </w:numPr>
+      </w:pPr>
+      <w:r>
+        <w:t xml:space="preserve">Целый </w:t>
+      </w:r>
+      <w:proofErr w:type="spellStart"/>
+      <w:r>
+        <w:t>дорадо</w:t>
+      </w:r>
+      <w:proofErr w:type="spellEnd"/>
+      <w:r>
+        <w:t xml:space="preserve"> - 1 штука (около 500-600 грамм)</w:t>
+      </w:r>
+    </w:p>
+    <w:p>
+      <w:pPr>
+        <w:pStyle w:val="ab"/>
+        <w:numPr>
+          <w:ilvl w:val="0"/>
+          <w:numId w:val="24"/>
+        </w:numPr>
+      </w:pPr>
+      <w:r>
+        <w:t>Лимон - 1 штука</w:t>
+      </w:r>
+    </w:p>
+    <w:p>
+      <w:pPr>
+        <w:pStyle w:val="ab"/>
+        <w:numPr>
+          <w:ilvl w:val="0"/>
+          <w:numId w:val="24"/>
+        </w:numPr>
+      </w:pPr>
+      <w:r>
+        <w:t>Оливковое масло - 1 столовая ложка</w:t>
+      </w:r>
+    </w:p>
+    <w:p>
+      <w:pPr>
+        <w:pStyle w:val="ab"/>
+        <w:numPr>
+          <w:ilvl w:val="0"/>
+          <w:numId w:val="24"/>
+        </w:numPr>
+      </w:pPr>
+      <w:r>
+        <w:t xml:space="preserve">Соль - по </w:t>
+      </w:r>
+      <w:proofErr w:type="spellStart"/>
+      <w:r>
+        <w:t>вкусу</w:t>
+      </w:r>
+    </w:p>
+    <w:p>
+      <w:pPr>
+        <w:pStyle w:val="ab"/>
+        <w:numPr>
+          <w:ilvl w:val="0"/>
+          <w:numId w:val="24"/>
+        </w:numPr>
+      </w:pPr>
+      <w:r>
+        <w:t>Свежемолотый</w:t>
+      </w:r>
+      <w:proofErr w:type="spellEnd"/>
+      <w:r>
+        <w:t xml:space="preserve"> черный перец - по вкусу</w:t>
+      </w:r>
+    </w:p>
+    <w:p>
+      <w:pPr>
+        <w:pStyle w:val="ab"/>
+        <w:numPr>
+          <w:ilvl w:val="0"/>
+          <w:numId w:val="24"/>
+        </w:numPr>
+      </w:pPr>
+      <w:r>
+        <w:t>Свежие травы (укроп, петрушка, базилик) - по вкусу</w:t>
+      </w:r>
+    </w:p>
+    <w:p>
+      <w:r>
+        <w:t xml:space="preserve">Каре ягнёнка с </w:t>
+      </w:r>
+      <w:proofErr w:type="spellStart"/>
+      <w:r>
+        <w:t>цукини</w:t>
+      </w:r>
+      <w:proofErr w:type="spellEnd"/>
+      <w:r>
+        <w:t xml:space="preserve"> - </w:t>
+      </w:r>
+      <w:r>
+        <w:t xml:space="preserve">Сочное каре ягненка на гриле с </w:t>
+      </w:r>
+      <w:proofErr w:type="spellStart"/>
+      <w:r>
+        <w:t>цукини</w:t>
+      </w:r>
+      <w:proofErr w:type="spellEnd"/>
+      <w:r>
+        <w:t>. Подается на лаваше.</w:t>
+      </w:r>
+      <w:r>
+        <w:t xml:space="preserve"> Вес 170 г.</w:t>
+      </w:r>
+    </w:p>
+    <w:p>
+      <w:pPr>
+        <w:pStyle w:val="ab"/>
+        <w:numPr>
+          <w:ilvl w:val="0"/>
+          <w:numId w:val="24"/>
+        </w:numPr>
+      </w:pPr>
+      <w:r>
+        <w:t>Корейка (ягненка)</w:t>
+      </w:r>
+      <w:r>
+        <w:t xml:space="preserve"> </w:t>
+      </w:r>
+      <w:r>
+        <w:t>300</w:t>
+      </w:r>
+      <w:r>
+        <w:t xml:space="preserve"> - 500</w:t>
+      </w:r>
+      <w:r>
+        <w:t xml:space="preserve"> г</w:t>
+      </w:r>
+    </w:p>
+    <w:p>
+      <w:pPr>
+        <w:pStyle w:val="ab"/>
+        <w:numPr>
+          <w:ilvl w:val="0"/>
+          <w:numId w:val="24"/>
+        </w:numPr>
+      </w:pPr>
+      <w:r>
+        <w:t xml:space="preserve">Цуккини </w:t>
+      </w:r>
+      <w:r>
+        <w:t xml:space="preserve">1 </w:t>
+      </w:r>
+      <w:proofErr w:type="spellStart"/>
+      <w:r>
+        <w:t>шт</w:t>
+      </w:r>
+      <w:proofErr w:type="spellEnd"/>
+    </w:p>
+    <w:p>
+      <w:pPr>
+        <w:pStyle w:val="ab"/>
+        <w:numPr>
+          <w:ilvl w:val="0"/>
+          <w:numId w:val="24"/>
+        </w:numPr>
+      </w:pPr>
+      <w:r>
+        <w:t xml:space="preserve">Мята </w:t>
+      </w:r>
+      <w:r>
+        <w:t xml:space="preserve">1 </w:t>
+      </w:r>
+      <w:proofErr w:type="spellStart"/>
+      <w:r>
+        <w:t>пуч</w:t>
+      </w:r>
+      <w:proofErr w:type="spellEnd"/>
+      <w:r>
+        <w:t>.</w:t>
+      </w:r>
+    </w:p>
+    <w:p>
+      <w:pPr>
+        <w:pStyle w:val="ab"/>
+        <w:numPr>
+          <w:ilvl w:val="0"/>
+          <w:numId w:val="24"/>
+        </w:numPr>
+      </w:pPr>
+      <w:r>
+        <w:t xml:space="preserve">Розмарин </w:t>
+      </w:r>
+      <w:r>
+        <w:t xml:space="preserve">1 </w:t>
+      </w:r>
+      <w:proofErr w:type="spellStart"/>
+      <w:r>
+        <w:t>пуч</w:t>
+      </w:r>
+      <w:proofErr w:type="spellEnd"/>
+      <w:r>
+        <w:t>.</w:t>
+      </w:r>
+    </w:p>
+    <w:p>
+      <w:pPr>
+        <w:pStyle w:val="ab"/>
+        <w:numPr>
+          <w:ilvl w:val="0"/>
+          <w:numId w:val="24"/>
+        </w:numPr>
+      </w:pPr>
+      <w:r>
+        <w:t xml:space="preserve">Чеснок </w:t>
+      </w:r>
+      <w:r>
+        <w:t xml:space="preserve">1 </w:t>
+      </w:r>
+      <w:proofErr w:type="spellStart"/>
+      <w:r>
+        <w:t>шт</w:t>
+      </w:r>
+      <w:proofErr w:type="spellEnd"/>
+    </w:p>
+    <w:p>
+      <w:pPr>
+        <w:pStyle w:val="ab"/>
+        <w:numPr>
+          <w:ilvl w:val="0"/>
+          <w:numId w:val="24"/>
+        </w:numPr>
+      </w:pPr>
+      <w:r>
+        <w:t xml:space="preserve">Лимон </w:t>
+      </w:r>
+      <w:r>
+        <w:t>1</w:t>
+      </w:r>
+      <w:r>
+        <w:t xml:space="preserve"> </w:t>
+      </w:r>
+      <w:proofErr w:type="spellStart"/>
+      <w:r>
+        <w:t>шт</w:t>
+      </w:r>
+      <w:proofErr w:type="spellEnd"/>
+    </w:p>
+    <w:p>
+      <w:pPr>
+        <w:pStyle w:val="ab"/>
+        <w:numPr>
+          <w:ilvl w:val="0"/>
+          <w:numId w:val="24"/>
+        </w:numPr>
+      </w:pPr>
+      <w:r>
+        <w:t xml:space="preserve">Уксус </w:t>
+      </w:r>
+      <w:r>
+        <w:t xml:space="preserve">5 </w:t>
+      </w:r>
+      <w:r>
+        <w:t>ст. л.</w:t>
+      </w:r>
+    </w:p>
+    <w:p>
+      <w:pPr>
+        <w:pStyle w:val="ab"/>
+        <w:numPr>
+          <w:ilvl w:val="0"/>
+          <w:numId w:val="24"/>
+        </w:numPr>
+      </w:pPr>
+      <w:r>
+        <w:t xml:space="preserve">Масло оливковое </w:t>
+      </w:r>
+      <w:r>
+        <w:t xml:space="preserve">½ </w:t>
+      </w:r>
+      <w:proofErr w:type="spellStart"/>
+      <w:r>
+        <w:t>стак</w:t>
+      </w:r>
+      <w:proofErr w:type="spellEnd"/>
+      <w:r>
+        <w:t>.</w:t>
+      </w:r>
+    </w:p>
+    <w:p>
+      <w:pPr>
+        <w:pStyle w:val="ab"/>
+        <w:numPr>
+          <w:ilvl w:val="0"/>
+          <w:numId w:val="24"/>
+        </w:numPr>
+      </w:pPr>
+      <w:r>
+        <w:t xml:space="preserve">Сахар коричневый </w:t>
+      </w:r>
+      <w:r>
+        <w:t xml:space="preserve">3 </w:t>
+      </w:r>
+      <w:r>
+        <w:t>ст. л.</w:t>
+      </w:r>
+    </w:p>
+    <w:p>
+      <w:pPr>
+        <w:pStyle w:val="ab"/>
+        <w:numPr>
+          <w:ilvl w:val="0"/>
+          <w:numId w:val="24"/>
+        </w:numPr>
+      </w:pPr>
+      <w:r>
+        <w:t xml:space="preserve">Желатин </w:t>
+      </w:r>
+      <w:r>
+        <w:t xml:space="preserve">2 </w:t>
+      </w:r>
+      <w:proofErr w:type="spellStart"/>
+      <w:r>
+        <w:t>шт</w:t>
+      </w:r>
+      <w:proofErr w:type="spellEnd"/>
+    </w:p>
+    <w:p>
+      <w:pPr>
+        <w:pStyle w:val="ab"/>
+        <w:numPr>
+          <w:ilvl w:val="0"/>
+          <w:numId w:val="24"/>
+        </w:numPr>
+      </w:pPr>
+      <w:r>
+        <w:t>Соль</w:t>
+      </w:r>
+      <w:r>
+        <w:t xml:space="preserve"> - 1 чайная ложка</w:t>
+      </w:r>
+    </w:p>
+    <w:p/>
     <w:sectPr>
-      <w:footerReference w:type="default" r:id="rId8"/>
+      <w:footerReference w:type="default" r:id="rId11"/>
       <w:pgSz w:w="11906" w:h="16838"/>
       <w:pgMar w:top="1134" w:right="567" w:bottom="1134" w:left="1701" w:header="709" w:footer="709" w:gutter="0"/>
       <w:pgNumType w:start="3"/>
@@ -2402,7 +4047,7 @@
           <w:rPr>
             <w:noProof/>
           </w:rPr>
-          <w:t>15</w:t>
+          <w:t>3</w:t>
         </w:r>
         <w:r>
           <w:fldChar w:fldCharType="end"/>
@@ -2446,6 +4091,119 @@
 <file path=word/numbering.xml><?xml version="1.0" encoding="utf-8"?>
 <w:numbering xmlns:wpc="http://schemas.microsoft.com/office/word/2010/wordprocessingCanvas" xmlns:cx="http://schemas.microsoft.com/office/drawing/2014/chartex" xmlns:mc="http://schemas.openxmlformats.org/markup-compatibility/2006" xmlns:o="urn:schemas-microsoft-com:office:office" xmlns:r="http://schemas.openxmlformats.org/officeDocument/2006/relationships" xmlns:m="http://schemas.openxmlformats.org/officeDocument/2006/math" xmlns:v="urn:schemas-microsoft-com:vml" xmlns:wp14="http://schemas.microsoft.com/office/word/2010/wordprocessingDrawing" xmlns:wp="http://schemas.openxmlformats.org/drawingml/2006/wordprocessingDrawing" xmlns:w10="urn:schemas-microsoft-com:office:word" xmlns:w="http://schemas.openxmlformats.org/wordprocessingml/2006/main" xmlns:w14="http://schemas.microsoft.com/office/word/2010/wordml" xmlns:w15="http://schemas.microsoft.com/office/word/2012/wordml" xmlns:w16se="http://schemas.microsoft.com/office/word/2015/wordml/symex" xmlns:wpg="http://schemas.microsoft.com/office/word/2010/wordprocessingGroup" xmlns:wpi="http://schemas.microsoft.com/office/word/2010/wordprocessingInk" xmlns:wne="http://schemas.microsoft.com/office/word/2006/wordml" xmlns:wps="http://schemas.microsoft.com/office/word/2010/wordprocessingShape" mc:Ignorable="w14 w15 w16se wp14">
   <w:abstractNum w:abstractNumId="0" w15:restartNumberingAfterBreak="0">
+    <w:nsid w:val="02DB3E5B"/>
+    <w:multiLevelType w:val="hybridMultilevel"/>
+    <w:tmpl w:val="CB1C9CD6"/>
+    <w:lvl w:ilvl="0" w:tplc="04190001">
+      <w:start w:val="1"/>
+      <w:numFmt w:val="bullet"/>
+      <w:lvlText w:val=""/>
+      <w:lvlJc w:val="left"/>
+      <w:pPr>
+        <w:ind w:left="1571" w:hanging="360"/>
+      </w:pPr>
+      <w:rPr>
+        <w:rFonts w:ascii="Symbol" w:hAnsi="Symbol" w:hint="default"/>
+      </w:rPr>
+    </w:lvl>
+    <w:lvl w:ilvl="1" w:tplc="04190003" w:tentative="1">
+      <w:start w:val="1"/>
+      <w:numFmt w:val="bullet"/>
+      <w:lvlText w:val="o"/>
+      <w:lvlJc w:val="left"/>
+      <w:pPr>
+        <w:ind w:left="2291" w:hanging="360"/>
+      </w:pPr>
+      <w:rPr>
+        <w:rFonts w:ascii="Courier New" w:hAnsi="Courier New" w:cs="Courier New" w:hint="default"/>
+      </w:rPr>
+    </w:lvl>
+    <w:lvl w:ilvl="2" w:tplc="04190005" w:tentative="1">
+      <w:start w:val="1"/>
+      <w:numFmt w:val="bullet"/>
+      <w:lvlText w:val=""/>
+      <w:lvlJc w:val="left"/>
+      <w:pPr>
+        <w:ind w:left="3011" w:hanging="360"/>
+      </w:pPr>
+      <w:rPr>
+        <w:rFonts w:ascii="Wingdings" w:hAnsi="Wingdings" w:hint="default"/>
+      </w:rPr>
+    </w:lvl>
+    <w:lvl w:ilvl="3" w:tplc="04190001" w:tentative="1">
+      <w:start w:val="1"/>
+      <w:numFmt w:val="bullet"/>
+      <w:lvlText w:val=""/>
+      <w:lvlJc w:val="left"/>
+      <w:pPr>
+        <w:ind w:left="3731" w:hanging="360"/>
+      </w:pPr>
+      <w:rPr>
+        <w:rFonts w:ascii="Symbol" w:hAnsi="Symbol" w:hint="default"/>
+      </w:rPr>
+    </w:lvl>
+    <w:lvl w:ilvl="4" w:tplc="04190003" w:tentative="1">
+      <w:start w:val="1"/>
+      <w:numFmt w:val="bullet"/>
+      <w:lvlText w:val="o"/>
+      <w:lvlJc w:val="left"/>
+      <w:pPr>
+        <w:ind w:left="4451" w:hanging="360"/>
+      </w:pPr>
+      <w:rPr>
+        <w:rFonts w:ascii="Courier New" w:hAnsi="Courier New" w:cs="Courier New" w:hint="default"/>
+      </w:rPr>
+    </w:lvl>
+    <w:lvl w:ilvl="5" w:tplc="04190005" w:tentative="1">
+      <w:start w:val="1"/>
+      <w:numFmt w:val="bullet"/>
+      <w:lvlText w:val=""/>
+      <w:lvlJc w:val="left"/>
+      <w:pPr>
+        <w:ind w:left="5171" w:hanging="360"/>
+      </w:pPr>
+      <w:rPr>
+        <w:rFonts w:ascii="Wingdings" w:hAnsi="Wingdings" w:hint="default"/>
+      </w:rPr>
+    </w:lvl>
+    <w:lvl w:ilvl="6" w:tplc="04190001" w:tentative="1">
+      <w:start w:val="1"/>
+      <w:numFmt w:val="bullet"/>
+      <w:lvlText w:val=""/>
+      <w:lvlJc w:val="left"/>
+      <w:pPr>
+        <w:ind w:left="5891" w:hanging="360"/>
+      </w:pPr>
+      <w:rPr>
+        <w:rFonts w:ascii="Symbol" w:hAnsi="Symbol" w:hint="default"/>
+      </w:rPr>
+    </w:lvl>
+    <w:lvl w:ilvl="7" w:tplc="04190003" w:tentative="1">
+      <w:start w:val="1"/>
+      <w:numFmt w:val="bullet"/>
+      <w:lvlText w:val="o"/>
+      <w:lvlJc w:val="left"/>
+      <w:pPr>
+        <w:ind w:left="6611" w:hanging="360"/>
+      </w:pPr>
+      <w:rPr>
+        <w:rFonts w:ascii="Courier New" w:hAnsi="Courier New" w:cs="Courier New" w:hint="default"/>
+      </w:rPr>
+    </w:lvl>
+    <w:lvl w:ilvl="8" w:tplc="04190005" w:tentative="1">
+      <w:start w:val="1"/>
+      <w:numFmt w:val="bullet"/>
+      <w:lvlText w:val=""/>
+      <w:lvlJc w:val="left"/>
+      <w:pPr>
+        <w:ind w:left="7331" w:hanging="360"/>
+      </w:pPr>
+      <w:rPr>
+        <w:rFonts w:ascii="Wingdings" w:hAnsi="Wingdings" w:hint="default"/>
+      </w:rPr>
+    </w:lvl>
+  </w:abstractNum>
+  <w:abstractNum w:abstractNumId="1" w15:restartNumberingAfterBreak="0">
     <w:nsid w:val="0449142D"/>
     <w:multiLevelType w:val="hybridMultilevel"/>
     <w:tmpl w:val="71A666CE"/>
@@ -2558,7 +4316,7 @@
       </w:rPr>
     </w:lvl>
   </w:abstractNum>
-  <w:abstractNum w:abstractNumId="1" w15:restartNumberingAfterBreak="0">
+  <w:abstractNum w:abstractNumId="2" w15:restartNumberingAfterBreak="0">
     <w:nsid w:val="09E3745C"/>
     <w:multiLevelType w:val="hybridMultilevel"/>
     <w:tmpl w:val="5F5A6C6A"/>
@@ -2671,7 +4429,7 @@
       </w:rPr>
     </w:lvl>
   </w:abstractNum>
-  <w:abstractNum w:abstractNumId="2" w15:restartNumberingAfterBreak="0">
+  <w:abstractNum w:abstractNumId="3" w15:restartNumberingAfterBreak="0">
     <w:nsid w:val="0BDF1383"/>
     <w:multiLevelType w:val="hybridMultilevel"/>
     <w:tmpl w:val="9322FE50"/>
@@ -2784,7 +4542,7 @@
       </w:rPr>
     </w:lvl>
   </w:abstractNum>
-  <w:abstractNum w:abstractNumId="3" w15:restartNumberingAfterBreak="0">
+  <w:abstractNum w:abstractNumId="4" w15:restartNumberingAfterBreak="0">
     <w:nsid w:val="101954C5"/>
     <w:multiLevelType w:val="hybridMultilevel"/>
     <w:tmpl w:val="A9FA8B4E"/>
@@ -2873,7 +4631,7 @@
       </w:pPr>
     </w:lvl>
   </w:abstractNum>
-  <w:abstractNum w:abstractNumId="4" w15:restartNumberingAfterBreak="0">
+  <w:abstractNum w:abstractNumId="5" w15:restartNumberingAfterBreak="0">
     <w:nsid w:val="102B6C4D"/>
     <w:multiLevelType w:val="multilevel"/>
     <w:tmpl w:val="37A4FEFE"/>
@@ -2986,7 +4744,7 @@
       </w:rPr>
     </w:lvl>
   </w:abstractNum>
-  <w:abstractNum w:abstractNumId="5" w15:restartNumberingAfterBreak="0">
+  <w:abstractNum w:abstractNumId="6" w15:restartNumberingAfterBreak="0">
     <w:nsid w:val="111751D9"/>
     <w:multiLevelType w:val="multilevel"/>
     <w:tmpl w:val="37A4FEFE"/>
@@ -3099,7 +4857,7 @@
       </w:rPr>
     </w:lvl>
   </w:abstractNum>
-  <w:abstractNum w:abstractNumId="6" w15:restartNumberingAfterBreak="0">
+  <w:abstractNum w:abstractNumId="7" w15:restartNumberingAfterBreak="0">
     <w:nsid w:val="11C02294"/>
     <w:multiLevelType w:val="hybridMultilevel"/>
     <w:tmpl w:val="AC2ED3CE"/>
@@ -3188,7 +4946,7 @@
       </w:pPr>
     </w:lvl>
   </w:abstractNum>
-  <w:abstractNum w:abstractNumId="7" w15:restartNumberingAfterBreak="0">
+  <w:abstractNum w:abstractNumId="8" w15:restartNumberingAfterBreak="0">
     <w:nsid w:val="12CC4A2B"/>
     <w:multiLevelType w:val="multilevel"/>
     <w:tmpl w:val="37A4FEFE"/>
@@ -3301,7 +5059,7 @@
       </w:rPr>
     </w:lvl>
   </w:abstractNum>
-  <w:abstractNum w:abstractNumId="8" w15:restartNumberingAfterBreak="0">
+  <w:abstractNum w:abstractNumId="9" w15:restartNumberingAfterBreak="0">
     <w:nsid w:val="17456D01"/>
     <w:multiLevelType w:val="hybridMultilevel"/>
     <w:tmpl w:val="0A34E774"/>
@@ -3414,7 +5172,7 @@
       </w:rPr>
     </w:lvl>
   </w:abstractNum>
-  <w:abstractNum w:abstractNumId="9" w15:restartNumberingAfterBreak="0">
+  <w:abstractNum w:abstractNumId="10" w15:restartNumberingAfterBreak="0">
     <w:nsid w:val="2EBA4E71"/>
     <w:multiLevelType w:val="hybridMultilevel"/>
     <w:tmpl w:val="2F485F44"/>
@@ -3527,7 +5285,156 @@
       </w:rPr>
     </w:lvl>
   </w:abstractNum>
-  <w:abstractNum w:abstractNumId="10" w15:restartNumberingAfterBreak="0">
+  <w:abstractNum w:abstractNumId="11" w15:restartNumberingAfterBreak="0">
+    <w:nsid w:val="3019673C"/>
+    <w:multiLevelType w:val="multilevel"/>
+    <w:tmpl w:val="878A24B0"/>
+    <w:lvl w:ilvl="0">
+      <w:start w:val="1"/>
+      <w:numFmt w:val="bullet"/>
+      <w:lvlText w:val=""/>
+      <w:lvlJc w:val="left"/>
+      <w:pPr>
+        <w:tabs>
+          <w:tab w:val="num" w:pos="720"/>
+        </w:tabs>
+        <w:ind w:left="720" w:hanging="360"/>
+      </w:pPr>
+      <w:rPr>
+        <w:rFonts w:ascii="Symbol" w:hAnsi="Symbol" w:hint="default"/>
+        <w:sz w:val="20"/>
+      </w:rPr>
+    </w:lvl>
+    <w:lvl w:ilvl="1" w:tentative="1">
+      <w:start w:val="1"/>
+      <w:numFmt w:val="bullet"/>
+      <w:lvlText w:val="o"/>
+      <w:lvlJc w:val="left"/>
+      <w:pPr>
+        <w:tabs>
+          <w:tab w:val="num" w:pos="1440"/>
+        </w:tabs>
+        <w:ind w:left="1440" w:hanging="360"/>
+      </w:pPr>
+      <w:rPr>
+        <w:rFonts w:ascii="Courier New" w:hAnsi="Courier New" w:hint="default"/>
+        <w:sz w:val="20"/>
+      </w:rPr>
+    </w:lvl>
+    <w:lvl w:ilvl="2" w:tentative="1">
+      <w:start w:val="1"/>
+      <w:numFmt w:val="bullet"/>
+      <w:lvlText w:val=""/>
+      <w:lvlJc w:val="left"/>
+      <w:pPr>
+        <w:tabs>
+          <w:tab w:val="num" w:pos="2160"/>
+        </w:tabs>
+        <w:ind w:left="2160" w:hanging="360"/>
+      </w:pPr>
+      <w:rPr>
+        <w:rFonts w:ascii="Wingdings" w:hAnsi="Wingdings" w:hint="default"/>
+        <w:sz w:val="20"/>
+      </w:rPr>
+    </w:lvl>
+    <w:lvl w:ilvl="3" w:tentative="1">
+      <w:start w:val="1"/>
+      <w:numFmt w:val="bullet"/>
+      <w:lvlText w:val=""/>
+      <w:lvlJc w:val="left"/>
+      <w:pPr>
+        <w:tabs>
+          <w:tab w:val="num" w:pos="2880"/>
+        </w:tabs>
+        <w:ind w:left="2880" w:hanging="360"/>
+      </w:pPr>
+      <w:rPr>
+        <w:rFonts w:ascii="Wingdings" w:hAnsi="Wingdings" w:hint="default"/>
+        <w:sz w:val="20"/>
+      </w:rPr>
+    </w:lvl>
+    <w:lvl w:ilvl="4" w:tentative="1">
+      <w:start w:val="1"/>
+      <w:numFmt w:val="bullet"/>
+      <w:lvlText w:val=""/>
+      <w:lvlJc w:val="left"/>
+      <w:pPr>
+        <w:tabs>
+          <w:tab w:val="num" w:pos="3600"/>
+        </w:tabs>
+        <w:ind w:left="3600" w:hanging="360"/>
+      </w:pPr>
+      <w:rPr>
+        <w:rFonts w:ascii="Wingdings" w:hAnsi="Wingdings" w:hint="default"/>
+        <w:sz w:val="20"/>
+      </w:rPr>
+    </w:lvl>
+    <w:lvl w:ilvl="5" w:tentative="1">
+      <w:start w:val="1"/>
+      <w:numFmt w:val="bullet"/>
+      <w:lvlText w:val=""/>
+      <w:lvlJc w:val="left"/>
+      <w:pPr>
+        <w:tabs>
+          <w:tab w:val="num" w:pos="4320"/>
+        </w:tabs>
+        <w:ind w:left="4320" w:hanging="360"/>
+      </w:pPr>
+      <w:rPr>
+        <w:rFonts w:ascii="Wingdings" w:hAnsi="Wingdings" w:hint="default"/>
+        <w:sz w:val="20"/>
+      </w:rPr>
+    </w:lvl>
+    <w:lvl w:ilvl="6" w:tentative="1">
+      <w:start w:val="1"/>
+      <w:numFmt w:val="bullet"/>
+      <w:lvlText w:val=""/>
+      <w:lvlJc w:val="left"/>
+      <w:pPr>
+        <w:tabs>
+          <w:tab w:val="num" w:pos="5040"/>
+        </w:tabs>
+        <w:ind w:left="5040" w:hanging="360"/>
+      </w:pPr>
+      <w:rPr>
+        <w:rFonts w:ascii="Wingdings" w:hAnsi="Wingdings" w:hint="default"/>
+        <w:sz w:val="20"/>
+      </w:rPr>
+    </w:lvl>
+    <w:lvl w:ilvl="7" w:tentative="1">
+      <w:start w:val="1"/>
+      <w:numFmt w:val="bullet"/>
+      <w:lvlText w:val=""/>
+      <w:lvlJc w:val="left"/>
+      <w:pPr>
+        <w:tabs>
+          <w:tab w:val="num" w:pos="5760"/>
+        </w:tabs>
+        <w:ind w:left="5760" w:hanging="360"/>
+      </w:pPr>
+      <w:rPr>
+        <w:rFonts w:ascii="Wingdings" w:hAnsi="Wingdings" w:hint="default"/>
+        <w:sz w:val="20"/>
+      </w:rPr>
+    </w:lvl>
+    <w:lvl w:ilvl="8" w:tentative="1">
+      <w:start w:val="1"/>
+      <w:numFmt w:val="bullet"/>
+      <w:lvlText w:val=""/>
+      <w:lvlJc w:val="left"/>
+      <w:pPr>
+        <w:tabs>
+          <w:tab w:val="num" w:pos="6480"/>
+        </w:tabs>
+        <w:ind w:left="6480" w:hanging="360"/>
+      </w:pPr>
+      <w:rPr>
+        <w:rFonts w:ascii="Wingdings" w:hAnsi="Wingdings" w:hint="default"/>
+        <w:sz w:val="20"/>
+      </w:rPr>
+    </w:lvl>
+  </w:abstractNum>
+  <w:abstractNum w:abstractNumId="12" w15:restartNumberingAfterBreak="0">
     <w:nsid w:val="31ED7BAC"/>
     <w:multiLevelType w:val="multilevel"/>
     <w:tmpl w:val="37A4FEFE"/>
@@ -3640,7 +5547,7 @@
       </w:rPr>
     </w:lvl>
   </w:abstractNum>
-  <w:abstractNum w:abstractNumId="11" w15:restartNumberingAfterBreak="0">
+  <w:abstractNum w:abstractNumId="13" w15:restartNumberingAfterBreak="0">
     <w:nsid w:val="44BB0657"/>
     <w:multiLevelType w:val="hybridMultilevel"/>
     <w:tmpl w:val="BB46F28A"/>
@@ -3753,7 +5660,7 @@
       </w:rPr>
     </w:lvl>
   </w:abstractNum>
-  <w:abstractNum w:abstractNumId="12" w15:restartNumberingAfterBreak="0">
+  <w:abstractNum w:abstractNumId="14" w15:restartNumberingAfterBreak="0">
     <w:nsid w:val="45841B67"/>
     <w:multiLevelType w:val="hybridMultilevel"/>
     <w:tmpl w:val="F244D140"/>
@@ -3866,7 +5773,7 @@
       </w:rPr>
     </w:lvl>
   </w:abstractNum>
-  <w:abstractNum w:abstractNumId="13" w15:restartNumberingAfterBreak="0">
+  <w:abstractNum w:abstractNumId="15" w15:restartNumberingAfterBreak="0">
     <w:nsid w:val="4B8629B4"/>
     <w:multiLevelType w:val="hybridMultilevel"/>
     <w:tmpl w:val="4DCE36BA"/>
@@ -3955,7 +5862,7 @@
       </w:pPr>
     </w:lvl>
   </w:abstractNum>
-  <w:abstractNum w:abstractNumId="14" w15:restartNumberingAfterBreak="0">
+  <w:abstractNum w:abstractNumId="16" w15:restartNumberingAfterBreak="0">
     <w:nsid w:val="50017F23"/>
     <w:multiLevelType w:val="multilevel"/>
     <w:tmpl w:val="899E1960"/>
@@ -4104,7 +6011,572 @@
       </w:rPr>
     </w:lvl>
   </w:abstractNum>
-  <w:abstractNum w:abstractNumId="15" w15:restartNumberingAfterBreak="0">
+  <w:abstractNum w:abstractNumId="17" w15:restartNumberingAfterBreak="0">
+    <w:nsid w:val="573837C9"/>
+    <w:multiLevelType w:val="hybridMultilevel"/>
+    <w:tmpl w:val="8D5C8998"/>
+    <w:lvl w:ilvl="0" w:tplc="04190001">
+      <w:start w:val="1"/>
+      <w:numFmt w:val="bullet"/>
+      <w:lvlText w:val=""/>
+      <w:lvlJc w:val="left"/>
+      <w:pPr>
+        <w:ind w:left="1571" w:hanging="360"/>
+      </w:pPr>
+      <w:rPr>
+        <w:rFonts w:ascii="Symbol" w:hAnsi="Symbol" w:hint="default"/>
+      </w:rPr>
+    </w:lvl>
+    <w:lvl w:ilvl="1" w:tplc="04190003" w:tentative="1">
+      <w:start w:val="1"/>
+      <w:numFmt w:val="bullet"/>
+      <w:lvlText w:val="o"/>
+      <w:lvlJc w:val="left"/>
+      <w:pPr>
+        <w:ind w:left="2291" w:hanging="360"/>
+      </w:pPr>
+      <w:rPr>
+        <w:rFonts w:ascii="Courier New" w:hAnsi="Courier New" w:cs="Courier New" w:hint="default"/>
+      </w:rPr>
+    </w:lvl>
+    <w:lvl w:ilvl="2" w:tplc="04190005" w:tentative="1">
+      <w:start w:val="1"/>
+      <w:numFmt w:val="bullet"/>
+      <w:lvlText w:val=""/>
+      <w:lvlJc w:val="left"/>
+      <w:pPr>
+        <w:ind w:left="3011" w:hanging="360"/>
+      </w:pPr>
+      <w:rPr>
+        <w:rFonts w:ascii="Wingdings" w:hAnsi="Wingdings" w:hint="default"/>
+      </w:rPr>
+    </w:lvl>
+    <w:lvl w:ilvl="3" w:tplc="04190001" w:tentative="1">
+      <w:start w:val="1"/>
+      <w:numFmt w:val="bullet"/>
+      <w:lvlText w:val=""/>
+      <w:lvlJc w:val="left"/>
+      <w:pPr>
+        <w:ind w:left="3731" w:hanging="360"/>
+      </w:pPr>
+      <w:rPr>
+        <w:rFonts w:ascii="Symbol" w:hAnsi="Symbol" w:hint="default"/>
+      </w:rPr>
+    </w:lvl>
+    <w:lvl w:ilvl="4" w:tplc="04190003" w:tentative="1">
+      <w:start w:val="1"/>
+      <w:numFmt w:val="bullet"/>
+      <w:lvlText w:val="o"/>
+      <w:lvlJc w:val="left"/>
+      <w:pPr>
+        <w:ind w:left="4451" w:hanging="360"/>
+      </w:pPr>
+      <w:rPr>
+        <w:rFonts w:ascii="Courier New" w:hAnsi="Courier New" w:cs="Courier New" w:hint="default"/>
+      </w:rPr>
+    </w:lvl>
+    <w:lvl w:ilvl="5" w:tplc="04190005" w:tentative="1">
+      <w:start w:val="1"/>
+      <w:numFmt w:val="bullet"/>
+      <w:lvlText w:val=""/>
+      <w:lvlJc w:val="left"/>
+      <w:pPr>
+        <w:ind w:left="5171" w:hanging="360"/>
+      </w:pPr>
+      <w:rPr>
+        <w:rFonts w:ascii="Wingdings" w:hAnsi="Wingdings" w:hint="default"/>
+      </w:rPr>
+    </w:lvl>
+    <w:lvl w:ilvl="6" w:tplc="04190001" w:tentative="1">
+      <w:start w:val="1"/>
+      <w:numFmt w:val="bullet"/>
+      <w:lvlText w:val=""/>
+      <w:lvlJc w:val="left"/>
+      <w:pPr>
+        <w:ind w:left="5891" w:hanging="360"/>
+      </w:pPr>
+      <w:rPr>
+        <w:rFonts w:ascii="Symbol" w:hAnsi="Symbol" w:hint="default"/>
+      </w:rPr>
+    </w:lvl>
+    <w:lvl w:ilvl="7" w:tplc="04190003" w:tentative="1">
+      <w:start w:val="1"/>
+      <w:numFmt w:val="bullet"/>
+      <w:lvlText w:val="o"/>
+      <w:lvlJc w:val="left"/>
+      <w:pPr>
+        <w:ind w:left="6611" w:hanging="360"/>
+      </w:pPr>
+      <w:rPr>
+        <w:rFonts w:ascii="Courier New" w:hAnsi="Courier New" w:cs="Courier New" w:hint="default"/>
+      </w:rPr>
+    </w:lvl>
+    <w:lvl w:ilvl="8" w:tplc="04190005" w:tentative="1">
+      <w:start w:val="1"/>
+      <w:numFmt w:val="bullet"/>
+      <w:lvlText w:val=""/>
+      <w:lvlJc w:val="left"/>
+      <w:pPr>
+        <w:ind w:left="7331" w:hanging="360"/>
+      </w:pPr>
+      <w:rPr>
+        <w:rFonts w:ascii="Wingdings" w:hAnsi="Wingdings" w:hint="default"/>
+      </w:rPr>
+    </w:lvl>
+  </w:abstractNum>
+  <w:abstractNum w:abstractNumId="18" w15:restartNumberingAfterBreak="0">
+    <w:nsid w:val="582F3AF1"/>
+    <w:multiLevelType w:val="hybridMultilevel"/>
+    <w:tmpl w:val="CC485C08"/>
+    <w:lvl w:ilvl="0" w:tplc="04190001">
+      <w:start w:val="1"/>
+      <w:numFmt w:val="bullet"/>
+      <w:lvlText w:val=""/>
+      <w:lvlJc w:val="left"/>
+      <w:pPr>
+        <w:ind w:left="1571" w:hanging="360"/>
+      </w:pPr>
+      <w:rPr>
+        <w:rFonts w:ascii="Symbol" w:hAnsi="Symbol" w:hint="default"/>
+      </w:rPr>
+    </w:lvl>
+    <w:lvl w:ilvl="1" w:tplc="04190003" w:tentative="1">
+      <w:start w:val="1"/>
+      <w:numFmt w:val="bullet"/>
+      <w:lvlText w:val="o"/>
+      <w:lvlJc w:val="left"/>
+      <w:pPr>
+        <w:ind w:left="2291" w:hanging="360"/>
+      </w:pPr>
+      <w:rPr>
+        <w:rFonts w:ascii="Courier New" w:hAnsi="Courier New" w:cs="Courier New" w:hint="default"/>
+      </w:rPr>
+    </w:lvl>
+    <w:lvl w:ilvl="2" w:tplc="04190005" w:tentative="1">
+      <w:start w:val="1"/>
+      <w:numFmt w:val="bullet"/>
+      <w:lvlText w:val=""/>
+      <w:lvlJc w:val="left"/>
+      <w:pPr>
+        <w:ind w:left="3011" w:hanging="360"/>
+      </w:pPr>
+      <w:rPr>
+        <w:rFonts w:ascii="Wingdings" w:hAnsi="Wingdings" w:hint="default"/>
+      </w:rPr>
+    </w:lvl>
+    <w:lvl w:ilvl="3" w:tplc="04190001" w:tentative="1">
+      <w:start w:val="1"/>
+      <w:numFmt w:val="bullet"/>
+      <w:lvlText w:val=""/>
+      <w:lvlJc w:val="left"/>
+      <w:pPr>
+        <w:ind w:left="3731" w:hanging="360"/>
+      </w:pPr>
+      <w:rPr>
+        <w:rFonts w:ascii="Symbol" w:hAnsi="Symbol" w:hint="default"/>
+      </w:rPr>
+    </w:lvl>
+    <w:lvl w:ilvl="4" w:tplc="04190003" w:tentative="1">
+      <w:start w:val="1"/>
+      <w:numFmt w:val="bullet"/>
+      <w:lvlText w:val="o"/>
+      <w:lvlJc w:val="left"/>
+      <w:pPr>
+        <w:ind w:left="4451" w:hanging="360"/>
+      </w:pPr>
+      <w:rPr>
+        <w:rFonts w:ascii="Courier New" w:hAnsi="Courier New" w:cs="Courier New" w:hint="default"/>
+      </w:rPr>
+    </w:lvl>
+    <w:lvl w:ilvl="5" w:tplc="04190005" w:tentative="1">
+      <w:start w:val="1"/>
+      <w:numFmt w:val="bullet"/>
+      <w:lvlText w:val=""/>
+      <w:lvlJc w:val="left"/>
+      <w:pPr>
+        <w:ind w:left="5171" w:hanging="360"/>
+      </w:pPr>
+      <w:rPr>
+        <w:rFonts w:ascii="Wingdings" w:hAnsi="Wingdings" w:hint="default"/>
+      </w:rPr>
+    </w:lvl>
+    <w:lvl w:ilvl="6" w:tplc="04190001" w:tentative="1">
+      <w:start w:val="1"/>
+      <w:numFmt w:val="bullet"/>
+      <w:lvlText w:val=""/>
+      <w:lvlJc w:val="left"/>
+      <w:pPr>
+        <w:ind w:left="5891" w:hanging="360"/>
+      </w:pPr>
+      <w:rPr>
+        <w:rFonts w:ascii="Symbol" w:hAnsi="Symbol" w:hint="default"/>
+      </w:rPr>
+    </w:lvl>
+    <w:lvl w:ilvl="7" w:tplc="04190003" w:tentative="1">
+      <w:start w:val="1"/>
+      <w:numFmt w:val="bullet"/>
+      <w:lvlText w:val="o"/>
+      <w:lvlJc w:val="left"/>
+      <w:pPr>
+        <w:ind w:left="6611" w:hanging="360"/>
+      </w:pPr>
+      <w:rPr>
+        <w:rFonts w:ascii="Courier New" w:hAnsi="Courier New" w:cs="Courier New" w:hint="default"/>
+      </w:rPr>
+    </w:lvl>
+    <w:lvl w:ilvl="8" w:tplc="04190005" w:tentative="1">
+      <w:start w:val="1"/>
+      <w:numFmt w:val="bullet"/>
+      <w:lvlText w:val=""/>
+      <w:lvlJc w:val="left"/>
+      <w:pPr>
+        <w:ind w:left="7331" w:hanging="360"/>
+      </w:pPr>
+      <w:rPr>
+        <w:rFonts w:ascii="Wingdings" w:hAnsi="Wingdings" w:hint="default"/>
+      </w:rPr>
+    </w:lvl>
+  </w:abstractNum>
+  <w:abstractNum w:abstractNumId="19" w15:restartNumberingAfterBreak="0">
+    <w:nsid w:val="5CA15B5B"/>
+    <w:multiLevelType w:val="hybridMultilevel"/>
+    <w:tmpl w:val="E7D205E2"/>
+    <w:lvl w:ilvl="0" w:tplc="04190001">
+      <w:start w:val="1"/>
+      <w:numFmt w:val="bullet"/>
+      <w:lvlText w:val=""/>
+      <w:lvlJc w:val="left"/>
+      <w:pPr>
+        <w:ind w:left="1571" w:hanging="360"/>
+      </w:pPr>
+      <w:rPr>
+        <w:rFonts w:ascii="Symbol" w:hAnsi="Symbol" w:hint="default"/>
+      </w:rPr>
+    </w:lvl>
+    <w:lvl w:ilvl="1" w:tplc="04190003" w:tentative="1">
+      <w:start w:val="1"/>
+      <w:numFmt w:val="bullet"/>
+      <w:lvlText w:val="o"/>
+      <w:lvlJc w:val="left"/>
+      <w:pPr>
+        <w:ind w:left="2291" w:hanging="360"/>
+      </w:pPr>
+      <w:rPr>
+        <w:rFonts w:ascii="Courier New" w:hAnsi="Courier New" w:cs="Courier New" w:hint="default"/>
+      </w:rPr>
+    </w:lvl>
+    <w:lvl w:ilvl="2" w:tplc="04190005" w:tentative="1">
+      <w:start w:val="1"/>
+      <w:numFmt w:val="bullet"/>
+      <w:lvlText w:val=""/>
+      <w:lvlJc w:val="left"/>
+      <w:pPr>
+        <w:ind w:left="3011" w:hanging="360"/>
+      </w:pPr>
+      <w:rPr>
+        <w:rFonts w:ascii="Wingdings" w:hAnsi="Wingdings" w:hint="default"/>
+      </w:rPr>
+    </w:lvl>
+    <w:lvl w:ilvl="3" w:tplc="04190001" w:tentative="1">
+      <w:start w:val="1"/>
+      <w:numFmt w:val="bullet"/>
+      <w:lvlText w:val=""/>
+      <w:lvlJc w:val="left"/>
+      <w:pPr>
+        <w:ind w:left="3731" w:hanging="360"/>
+      </w:pPr>
+      <w:rPr>
+        <w:rFonts w:ascii="Symbol" w:hAnsi="Symbol" w:hint="default"/>
+      </w:rPr>
+    </w:lvl>
+    <w:lvl w:ilvl="4" w:tplc="04190003" w:tentative="1">
+      <w:start w:val="1"/>
+      <w:numFmt w:val="bullet"/>
+      <w:lvlText w:val="o"/>
+      <w:lvlJc w:val="left"/>
+      <w:pPr>
+        <w:ind w:left="4451" w:hanging="360"/>
+      </w:pPr>
+      <w:rPr>
+        <w:rFonts w:ascii="Courier New" w:hAnsi="Courier New" w:cs="Courier New" w:hint="default"/>
+      </w:rPr>
+    </w:lvl>
+    <w:lvl w:ilvl="5" w:tplc="04190005" w:tentative="1">
+      <w:start w:val="1"/>
+      <w:numFmt w:val="bullet"/>
+      <w:lvlText w:val=""/>
+      <w:lvlJc w:val="left"/>
+      <w:pPr>
+        <w:ind w:left="5171" w:hanging="360"/>
+      </w:pPr>
+      <w:rPr>
+        <w:rFonts w:ascii="Wingdings" w:hAnsi="Wingdings" w:hint="default"/>
+      </w:rPr>
+    </w:lvl>
+    <w:lvl w:ilvl="6" w:tplc="04190001" w:tentative="1">
+      <w:start w:val="1"/>
+      <w:numFmt w:val="bullet"/>
+      <w:lvlText w:val=""/>
+      <w:lvlJc w:val="left"/>
+      <w:pPr>
+        <w:ind w:left="5891" w:hanging="360"/>
+      </w:pPr>
+      <w:rPr>
+        <w:rFonts w:ascii="Symbol" w:hAnsi="Symbol" w:hint="default"/>
+      </w:rPr>
+    </w:lvl>
+    <w:lvl w:ilvl="7" w:tplc="04190003" w:tentative="1">
+      <w:start w:val="1"/>
+      <w:numFmt w:val="bullet"/>
+      <w:lvlText w:val="o"/>
+      <w:lvlJc w:val="left"/>
+      <w:pPr>
+        <w:ind w:left="6611" w:hanging="360"/>
+      </w:pPr>
+      <w:rPr>
+        <w:rFonts w:ascii="Courier New" w:hAnsi="Courier New" w:cs="Courier New" w:hint="default"/>
+      </w:rPr>
+    </w:lvl>
+    <w:lvl w:ilvl="8" w:tplc="04190005" w:tentative="1">
+      <w:start w:val="1"/>
+      <w:numFmt w:val="bullet"/>
+      <w:lvlText w:val=""/>
+      <w:lvlJc w:val="left"/>
+      <w:pPr>
+        <w:ind w:left="7331" w:hanging="360"/>
+      </w:pPr>
+      <w:rPr>
+        <w:rFonts w:ascii="Wingdings" w:hAnsi="Wingdings" w:hint="default"/>
+      </w:rPr>
+    </w:lvl>
+  </w:abstractNum>
+  <w:abstractNum w:abstractNumId="20" w15:restartNumberingAfterBreak="0">
+    <w:nsid w:val="63A02ED7"/>
+    <w:multiLevelType w:val="hybridMultilevel"/>
+    <w:tmpl w:val="369A1CE8"/>
+    <w:lvl w:ilvl="0" w:tplc="04190001">
+      <w:start w:val="1"/>
+      <w:numFmt w:val="bullet"/>
+      <w:lvlText w:val=""/>
+      <w:lvlJc w:val="left"/>
+      <w:pPr>
+        <w:ind w:left="1571" w:hanging="360"/>
+      </w:pPr>
+      <w:rPr>
+        <w:rFonts w:ascii="Symbol" w:hAnsi="Symbol" w:hint="default"/>
+      </w:rPr>
+    </w:lvl>
+    <w:lvl w:ilvl="1" w:tplc="04190003" w:tentative="1">
+      <w:start w:val="1"/>
+      <w:numFmt w:val="bullet"/>
+      <w:lvlText w:val="o"/>
+      <w:lvlJc w:val="left"/>
+      <w:pPr>
+        <w:ind w:left="2291" w:hanging="360"/>
+      </w:pPr>
+      <w:rPr>
+        <w:rFonts w:ascii="Courier New" w:hAnsi="Courier New" w:cs="Courier New" w:hint="default"/>
+      </w:rPr>
+    </w:lvl>
+    <w:lvl w:ilvl="2" w:tplc="04190005" w:tentative="1">
+      <w:start w:val="1"/>
+      <w:numFmt w:val="bullet"/>
+      <w:lvlText w:val=""/>
+      <w:lvlJc w:val="left"/>
+      <w:pPr>
+        <w:ind w:left="3011" w:hanging="360"/>
+      </w:pPr>
+      <w:rPr>
+        <w:rFonts w:ascii="Wingdings" w:hAnsi="Wingdings" w:hint="default"/>
+      </w:rPr>
+    </w:lvl>
+    <w:lvl w:ilvl="3" w:tplc="04190001" w:tentative="1">
+      <w:start w:val="1"/>
+      <w:numFmt w:val="bullet"/>
+      <w:lvlText w:val=""/>
+      <w:lvlJc w:val="left"/>
+      <w:pPr>
+        <w:ind w:left="3731" w:hanging="360"/>
+      </w:pPr>
+      <w:rPr>
+        <w:rFonts w:ascii="Symbol" w:hAnsi="Symbol" w:hint="default"/>
+      </w:rPr>
+    </w:lvl>
+    <w:lvl w:ilvl="4" w:tplc="04190003" w:tentative="1">
+      <w:start w:val="1"/>
+      <w:numFmt w:val="bullet"/>
+      <w:lvlText w:val="o"/>
+      <w:lvlJc w:val="left"/>
+      <w:pPr>
+        <w:ind w:left="4451" w:hanging="360"/>
+      </w:pPr>
+      <w:rPr>
+        <w:rFonts w:ascii="Courier New" w:hAnsi="Courier New" w:cs="Courier New" w:hint="default"/>
+      </w:rPr>
+    </w:lvl>
+    <w:lvl w:ilvl="5" w:tplc="04190005" w:tentative="1">
+      <w:start w:val="1"/>
+      <w:numFmt w:val="bullet"/>
+      <w:lvlText w:val=""/>
+      <w:lvlJc w:val="left"/>
+      <w:pPr>
+        <w:ind w:left="5171" w:hanging="360"/>
+      </w:pPr>
+      <w:rPr>
+        <w:rFonts w:ascii="Wingdings" w:hAnsi="Wingdings" w:hint="default"/>
+      </w:rPr>
+    </w:lvl>
+    <w:lvl w:ilvl="6" w:tplc="04190001" w:tentative="1">
+      <w:start w:val="1"/>
+      <w:numFmt w:val="bullet"/>
+      <w:lvlText w:val=""/>
+      <w:lvlJc w:val="left"/>
+      <w:pPr>
+        <w:ind w:left="5891" w:hanging="360"/>
+      </w:pPr>
+      <w:rPr>
+        <w:rFonts w:ascii="Symbol" w:hAnsi="Symbol" w:hint="default"/>
+      </w:rPr>
+    </w:lvl>
+    <w:lvl w:ilvl="7" w:tplc="04190003" w:tentative="1">
+      <w:start w:val="1"/>
+      <w:numFmt w:val="bullet"/>
+      <w:lvlText w:val="o"/>
+      <w:lvlJc w:val="left"/>
+      <w:pPr>
+        <w:ind w:left="6611" w:hanging="360"/>
+      </w:pPr>
+      <w:rPr>
+        <w:rFonts w:ascii="Courier New" w:hAnsi="Courier New" w:cs="Courier New" w:hint="default"/>
+      </w:rPr>
+    </w:lvl>
+    <w:lvl w:ilvl="8" w:tplc="04190005" w:tentative="1">
+      <w:start w:val="1"/>
+      <w:numFmt w:val="bullet"/>
+      <w:lvlText w:val=""/>
+      <w:lvlJc w:val="left"/>
+      <w:pPr>
+        <w:ind w:left="7331" w:hanging="360"/>
+      </w:pPr>
+      <w:rPr>
+        <w:rFonts w:ascii="Wingdings" w:hAnsi="Wingdings" w:hint="default"/>
+      </w:rPr>
+    </w:lvl>
+  </w:abstractNum>
+  <w:abstractNum w:abstractNumId="21" w15:restartNumberingAfterBreak="0">
+    <w:nsid w:val="73BE1F56"/>
+    <w:multiLevelType w:val="hybridMultilevel"/>
+    <w:tmpl w:val="C5A4D51C"/>
+    <w:lvl w:ilvl="0" w:tplc="04190001">
+      <w:start w:val="1"/>
+      <w:numFmt w:val="bullet"/>
+      <w:lvlText w:val=""/>
+      <w:lvlJc w:val="left"/>
+      <w:pPr>
+        <w:ind w:left="1571" w:hanging="360"/>
+      </w:pPr>
+      <w:rPr>
+        <w:rFonts w:ascii="Symbol" w:hAnsi="Symbol" w:hint="default"/>
+      </w:rPr>
+    </w:lvl>
+    <w:lvl w:ilvl="1" w:tplc="04190003" w:tentative="1">
+      <w:start w:val="1"/>
+      <w:numFmt w:val="bullet"/>
+      <w:lvlText w:val="o"/>
+      <w:lvlJc w:val="left"/>
+      <w:pPr>
+        <w:ind w:left="2291" w:hanging="360"/>
+      </w:pPr>
+      <w:rPr>
+        <w:rFonts w:ascii="Courier New" w:hAnsi="Courier New" w:cs="Courier New" w:hint="default"/>
+      </w:rPr>
+    </w:lvl>
+    <w:lvl w:ilvl="2" w:tplc="04190005" w:tentative="1">
+      <w:start w:val="1"/>
+      <w:numFmt w:val="bullet"/>
+      <w:lvlText w:val=""/>
+      <w:lvlJc w:val="left"/>
+      <w:pPr>
+        <w:ind w:left="3011" w:hanging="360"/>
+      </w:pPr>
+      <w:rPr>
+        <w:rFonts w:ascii="Wingdings" w:hAnsi="Wingdings" w:hint="default"/>
+      </w:rPr>
+    </w:lvl>
+    <w:lvl w:ilvl="3" w:tplc="04190001" w:tentative="1">
+      <w:start w:val="1"/>
+      <w:numFmt w:val="bullet"/>
+      <w:lvlText w:val=""/>
+      <w:lvlJc w:val="left"/>
+      <w:pPr>
+        <w:ind w:left="3731" w:hanging="360"/>
+      </w:pPr>
+      <w:rPr>
+        <w:rFonts w:ascii="Symbol" w:hAnsi="Symbol" w:hint="default"/>
+      </w:rPr>
+    </w:lvl>
+    <w:lvl w:ilvl="4" w:tplc="04190003" w:tentative="1">
+      <w:start w:val="1"/>
+      <w:numFmt w:val="bullet"/>
+      <w:lvlText w:val="o"/>
+      <w:lvlJc w:val="left"/>
+      <w:pPr>
+        <w:ind w:left="4451" w:hanging="360"/>
+      </w:pPr>
+      <w:rPr>
+        <w:rFonts w:ascii="Courier New" w:hAnsi="Courier New" w:cs="Courier New" w:hint="default"/>
+      </w:rPr>
+    </w:lvl>
+    <w:lvl w:ilvl="5" w:tplc="04190005" w:tentative="1">
+      <w:start w:val="1"/>
+      <w:numFmt w:val="bullet"/>
+      <w:lvlText w:val=""/>
+      <w:lvlJc w:val="left"/>
+      <w:pPr>
+        <w:ind w:left="5171" w:hanging="360"/>
+      </w:pPr>
+      <w:rPr>
+        <w:rFonts w:ascii="Wingdings" w:hAnsi="Wingdings" w:hint="default"/>
+      </w:rPr>
+    </w:lvl>
+    <w:lvl w:ilvl="6" w:tplc="04190001" w:tentative="1">
+      <w:start w:val="1"/>
+      <w:numFmt w:val="bullet"/>
+      <w:lvlText w:val=""/>
+      <w:lvlJc w:val="left"/>
+      <w:pPr>
+        <w:ind w:left="5891" w:hanging="360"/>
+      </w:pPr>
+      <w:rPr>
+        <w:rFonts w:ascii="Symbol" w:hAnsi="Symbol" w:hint="default"/>
+      </w:rPr>
+    </w:lvl>
+    <w:lvl w:ilvl="7" w:tplc="04190003" w:tentative="1">
+      <w:start w:val="1"/>
+      <w:numFmt w:val="bullet"/>
+      <w:lvlText w:val="o"/>
+      <w:lvlJc w:val="left"/>
+      <w:pPr>
+        <w:ind w:left="6611" w:hanging="360"/>
+      </w:pPr>
+      <w:rPr>
+        <w:rFonts w:ascii="Courier New" w:hAnsi="Courier New" w:cs="Courier New" w:hint="default"/>
+      </w:rPr>
+    </w:lvl>
+    <w:lvl w:ilvl="8" w:tplc="04190005" w:tentative="1">
+      <w:start w:val="1"/>
+      <w:numFmt w:val="bullet"/>
+      <w:lvlText w:val=""/>
+      <w:lvlJc w:val="left"/>
+      <w:pPr>
+        <w:ind w:left="7331" w:hanging="360"/>
+      </w:pPr>
+      <w:rPr>
+        <w:rFonts w:ascii="Wingdings" w:hAnsi="Wingdings" w:hint="default"/>
+      </w:rPr>
+    </w:lvl>
+  </w:abstractNum>
+  <w:abstractNum w:abstractNumId="22" w15:restartNumberingAfterBreak="0">
     <w:nsid w:val="79EA5A8B"/>
     <w:multiLevelType w:val="hybridMultilevel"/>
     <w:tmpl w:val="8190DDF0"/>
@@ -4193,7 +6665,7 @@
       </w:pPr>
     </w:lvl>
   </w:abstractNum>
-  <w:abstractNum w:abstractNumId="16" w15:restartNumberingAfterBreak="0">
+  <w:abstractNum w:abstractNumId="23" w15:restartNumberingAfterBreak="0">
     <w:nsid w:val="7FB87BCF"/>
     <w:multiLevelType w:val="multilevel"/>
     <w:tmpl w:val="37A4FEFE"/>
@@ -4307,55 +6779,76 @@
     </w:lvl>
   </w:abstractNum>
   <w:num w:numId="1">
+    <w:abstractNumId w:val="15"/>
+  </w:num>
+  <w:num w:numId="2">
+    <w:abstractNumId w:val="22"/>
+  </w:num>
+  <w:num w:numId="3">
+    <w:abstractNumId w:val="7"/>
+  </w:num>
+  <w:num w:numId="4">
+    <w:abstractNumId w:val="4"/>
+  </w:num>
+  <w:num w:numId="5">
+    <w:abstractNumId w:val="5"/>
+  </w:num>
+  <w:num w:numId="6">
+    <w:abstractNumId w:val="9"/>
+  </w:num>
+  <w:num w:numId="7">
+    <w:abstractNumId w:val="16"/>
+  </w:num>
+  <w:num w:numId="8">
+    <w:abstractNumId w:val="14"/>
+  </w:num>
+  <w:num w:numId="9">
     <w:abstractNumId w:val="13"/>
   </w:num>
-  <w:num w:numId="2">
-    <w:abstractNumId w:val="15"/>
+  <w:num w:numId="10">
+    <w:abstractNumId w:val="12"/>
   </w:num>
-  <w:num w:numId="3">
+  <w:num w:numId="11">
     <w:abstractNumId w:val="6"/>
   </w:num>
-  <w:num w:numId="4">
+  <w:num w:numId="12">
+    <w:abstractNumId w:val="23"/>
+  </w:num>
+  <w:num w:numId="13">
+    <w:abstractNumId w:val="1"/>
+  </w:num>
+  <w:num w:numId="14">
+    <w:abstractNumId w:val="8"/>
+  </w:num>
+  <w:num w:numId="15">
+    <w:abstractNumId w:val="2"/>
+  </w:num>
+  <w:num w:numId="16">
     <w:abstractNumId w:val="3"/>
   </w:num>
-  <w:num w:numId="5">
-    <w:abstractNumId w:val="4"/>
+  <w:num w:numId="17">
+    <w:abstractNumId w:val="10"/>
   </w:num>
-  <w:num w:numId="6">
-    <w:abstractNumId w:val="8"/>
+  <w:num w:numId="18">
+    <w:abstractNumId w:val="21"/>
   </w:num>
-  <w:num w:numId="7">
-    <w:abstractNumId w:val="14"/>
+  <w:num w:numId="19">
+    <w:abstractNumId w:val="0"/>
   </w:num>
-  <w:num w:numId="8">
-    <w:abstractNumId w:val="12"/>
+  <w:num w:numId="20">
+    <w:abstractNumId w:val="17"/>
   </w:num>
-  <w:num w:numId="9">
+  <w:num w:numId="21">
+    <w:abstractNumId w:val="20"/>
+  </w:num>
+  <w:num w:numId="22">
     <w:abstractNumId w:val="11"/>
   </w:num>
-  <w:num w:numId="10">
-    <w:abstractNumId w:val="10"/>
+  <w:num w:numId="23">
+    <w:abstractNumId w:val="18"/>
   </w:num>
-  <w:num w:numId="11">
-    <w:abstractNumId w:val="5"/>
-  </w:num>
-  <w:num w:numId="12">
-    <w:abstractNumId w:val="16"/>
-  </w:num>
-  <w:num w:numId="13">
-    <w:abstractNumId w:val="0"/>
-  </w:num>
-  <w:num w:numId="14">
-    <w:abstractNumId w:val="7"/>
-  </w:num>
-  <w:num w:numId="15">
-    <w:abstractNumId w:val="1"/>
-  </w:num>
-  <w:num w:numId="16">
-    <w:abstractNumId w:val="2"/>
-  </w:num>
-  <w:num w:numId="17">
-    <w:abstractNumId w:val="9"/>
+  <w:num w:numId="24">
+    <w:abstractNumId w:val="19"/>
   </w:num>
 </w:numbering>
 </file>
@@ -5116,6 +7609,37 @@
     <w:basedOn w:val="a0"/>
     <w:rsid w:val="006B16C6"/>
   </w:style>
+  <w:style w:type="character" w:styleId="ae">
+    <w:name w:val="Emphasis"/>
+    <w:basedOn w:val="a0"/>
+    <w:uiPriority w:val="20"/>
+    <w:qFormat/>
+    <w:rsid w:val="00656AA3"/>
+    <w:rPr>
+      <w:i/>
+      <w:iCs/>
+    </w:rPr>
+  </w:style>
+  <w:style w:type="character" w:customStyle="1" w:styleId="amount">
+    <w:name w:val="amount"/>
+    <w:basedOn w:val="a0"/>
+    <w:rsid w:val="006A2818"/>
+  </w:style>
+  <w:style w:type="character" w:customStyle="1" w:styleId="unit">
+    <w:name w:val="unit"/>
+    <w:basedOn w:val="a0"/>
+    <w:rsid w:val="006A2818"/>
+  </w:style>
+  <w:style w:type="character" w:customStyle="1" w:styleId="ingredient">
+    <w:name w:val="ingredient"/>
+    <w:basedOn w:val="a0"/>
+    <w:rsid w:val="006A2818"/>
+  </w:style>
+  <w:style w:type="character" w:customStyle="1" w:styleId="remainder">
+    <w:name w:val="remainder"/>
+    <w:basedOn w:val="a0"/>
+    <w:rsid w:val="006A2818"/>
+  </w:style>
 </w:styles>
 </file>
 
@@ -5385,7 +7909,7 @@
 </file>
 
 <file path=customXml/itemProps1.xml><?xml version="1.0" encoding="utf-8"?>
-<ds:datastoreItem xmlns:ds="http://schemas.openxmlformats.org/officeDocument/2006/customXml" ds:itemID="{1D2F14C9-F7FD-4EC6-AD92-B416E8460CEA}">
+<ds:datastoreItem xmlns:ds="http://schemas.openxmlformats.org/officeDocument/2006/customXml" ds:itemID="{C727B0F3-A44A-4D80-B7AF-F06FA95A6AC2}">
   <ds:schemaRefs>
     <ds:schemaRef ds:uri="http://schemas.openxmlformats.org/officeDocument/2006/bibliography"/>
   </ds:schemaRefs>

</xml_diff>

<commit_message>
Add conclusion for diplom Ars
</commit_message>
<xml_diff>
--- a/2023/Диплом/Арск Подруга/Диплом.docx
+++ b/2023/Диплом/Арск Подруга/Диплом.docx
@@ -2,6 +2,418 @@
 <file path=word/document.xml><?xml version="1.0" encoding="utf-8"?>
 <w:document xmlns:wpc="http://schemas.microsoft.com/office/word/2010/wordprocessingCanvas" xmlns:cx="http://schemas.microsoft.com/office/drawing/2014/chartex" xmlns:mc="http://schemas.openxmlformats.org/markup-compatibility/2006" xmlns:o="urn:schemas-microsoft-com:office:office" xmlns:r="http://schemas.openxmlformats.org/officeDocument/2006/relationships" xmlns:m="http://schemas.openxmlformats.org/officeDocument/2006/math" xmlns:v="urn:schemas-microsoft-com:vml" xmlns:wp14="http://schemas.microsoft.com/office/word/2010/wordprocessingDrawing" xmlns:wp="http://schemas.openxmlformats.org/drawingml/2006/wordprocessingDrawing" xmlns:w10="urn:schemas-microsoft-com:office:word" xmlns:w="http://schemas.openxmlformats.org/wordprocessingml/2006/main" xmlns:w14="http://schemas.microsoft.com/office/word/2010/wordml" xmlns:w15="http://schemas.microsoft.com/office/word/2012/wordml" xmlns:w16se="http://schemas.microsoft.com/office/word/2015/wordml/symex" xmlns:wpg="http://schemas.microsoft.com/office/word/2010/wordprocessingGroup" xmlns:wpi="http://schemas.microsoft.com/office/word/2010/wordprocessingInk" xmlns:wne="http://schemas.microsoft.com/office/word/2006/wordml" xmlns:wps="http://schemas.microsoft.com/office/word/2010/wordprocessingShape" mc:Ignorable="w14 w15 w16se wp14">
   <w:body>
+    <w:p>
+      <w:pPr>
+        <w:spacing w:line="240" w:lineRule="auto"/>
+        <w:jc w:val="center"/>
+        <w:rPr>
+          <w:rFonts w:eastAsia="Times New Roman" w:cs="Times New Roman"/>
+          <w:color w:val="000000"/>
+          <w:lang w:eastAsia="ru-RU"/>
+        </w:rPr>
+      </w:pPr>
+      <w:r>
+        <w:rPr>
+          <w:rFonts w:eastAsia="Times New Roman" w:cs="Times New Roman"/>
+          <w:color w:val="000000"/>
+          <w:lang w:eastAsia="ru-RU"/>
+        </w:rPr>
+        <w:t>Государственное автономное</w:t>
+      </w:r>
+      <w:r>
+        <w:rPr>
+          <w:rFonts w:eastAsia="Times New Roman" w:cs="Times New Roman"/>
+          <w:color w:val="000000"/>
+          <w:lang w:eastAsia="ru-RU"/>
+        </w:rPr>
+        <w:t xml:space="preserve"> профессионального</w:t>
+      </w:r>
+      <w:r>
+        <w:rPr>
+          <w:rFonts w:eastAsia="Times New Roman" w:cs="Times New Roman"/>
+          <w:color w:val="000000"/>
+          <w:lang w:eastAsia="ru-RU"/>
+        </w:rPr>
+        <w:t xml:space="preserve"> </w:t>
+      </w:r>
+      <w:r>
+        <w:rPr>
+          <w:rFonts w:eastAsia="Times New Roman" w:cs="Times New Roman"/>
+          <w:color w:val="000000"/>
+          <w:lang w:eastAsia="ru-RU"/>
+        </w:rPr>
+        <w:t>образовательное учреждение</w:t>
+      </w:r>
+      <w:r>
+        <w:rPr>
+          <w:rFonts w:eastAsia="Times New Roman" w:cs="Times New Roman"/>
+          <w:color w:val="000000"/>
+          <w:lang w:eastAsia="ru-RU"/>
+        </w:rPr>
+        <w:t xml:space="preserve"> «Алексеевский аграрный колледж»</w:t>
+      </w:r>
+    </w:p>
+    <w:p>
+      <w:pPr>
+        <w:tabs>
+          <w:tab w:val="left" w:pos="6150"/>
+        </w:tabs>
+        <w:spacing w:line="240" w:lineRule="auto"/>
+        <w:rPr>
+          <w:rFonts w:eastAsia="Times New Roman" w:cs="Times New Roman"/>
+          <w:szCs w:val="28"/>
+          <w:lang w:eastAsia="ru-RU"/>
+        </w:rPr>
+      </w:pPr>
+      <w:r>
+        <w:rPr>
+          <w:rFonts w:eastAsia="Times New Roman" w:cs="Times New Roman"/>
+          <w:sz w:val="24"/>
+          <w:szCs w:val="24"/>
+          <w:lang w:eastAsia="ru-RU"/>
+        </w:rPr>
+        <w:tab/>
+      </w:r>
+      <w:r>
+        <w:rPr>
+          <w:rFonts w:eastAsia="Times New Roman" w:cs="Times New Roman"/>
+          <w:szCs w:val="28"/>
+          <w:lang w:eastAsia="ru-RU"/>
+        </w:rPr>
+        <w:t>«Утверждаю»</w:t>
+      </w:r>
+    </w:p>
+    <w:p>
+      <w:pPr>
+        <w:tabs>
+          <w:tab w:val="left" w:pos="6150"/>
+        </w:tabs>
+        <w:spacing w:line="240" w:lineRule="auto"/>
+        <w:rPr>
+          <w:rFonts w:eastAsia="Times New Roman" w:cs="Times New Roman"/>
+          <w:szCs w:val="28"/>
+          <w:lang w:eastAsia="ru-RU"/>
+        </w:rPr>
+      </w:pPr>
+      <w:r>
+        <w:rPr>
+          <w:rFonts w:eastAsia="Times New Roman" w:cs="Times New Roman"/>
+          <w:szCs w:val="28"/>
+          <w:lang w:eastAsia="ru-RU"/>
+        </w:rPr>
+        <w:tab/>
+        <w:t>Зам. д</w:t>
+      </w:r>
+      <w:r>
+        <w:rPr>
+          <w:rFonts w:eastAsia="Times New Roman" w:cs="Times New Roman"/>
+          <w:szCs w:val="28"/>
+          <w:lang w:eastAsia="ru-RU"/>
+        </w:rPr>
+        <w:t>иректора по У</w:t>
+      </w:r>
+      <w:r>
+        <w:rPr>
+          <w:rFonts w:eastAsia="Times New Roman" w:cs="Times New Roman"/>
+          <w:szCs w:val="28"/>
+          <w:lang w:eastAsia="ru-RU"/>
+        </w:rPr>
+        <w:t>П</w:t>
+      </w:r>
+      <w:r>
+        <w:rPr>
+          <w:rFonts w:eastAsia="Times New Roman" w:cs="Times New Roman"/>
+          <w:szCs w:val="28"/>
+          <w:lang w:eastAsia="ru-RU"/>
+        </w:rPr>
+        <w:t>Р</w:t>
+      </w:r>
+    </w:p>
+    <w:p>
+      <w:pPr>
+        <w:tabs>
+          <w:tab w:val="left" w:pos="6150"/>
+        </w:tabs>
+        <w:spacing w:line="240" w:lineRule="auto"/>
+        <w:rPr>
+          <w:rFonts w:eastAsia="Times New Roman" w:cs="Times New Roman"/>
+          <w:sz w:val="24"/>
+          <w:szCs w:val="24"/>
+          <w:lang w:eastAsia="ru-RU"/>
+        </w:rPr>
+      </w:pPr>
+      <w:r>
+        <w:rPr>
+          <w:rFonts w:eastAsia="Times New Roman" w:cs="Times New Roman"/>
+          <w:sz w:val="24"/>
+          <w:szCs w:val="24"/>
+          <w:lang w:eastAsia="ru-RU"/>
+        </w:rPr>
+        <w:t xml:space="preserve">                                                                                                       ________________</w:t>
+      </w:r>
+      <w:r>
+        <w:rPr>
+          <w:rFonts w:eastAsia="Times New Roman" w:cs="Times New Roman"/>
+          <w:sz w:val="24"/>
+          <w:szCs w:val="24"/>
+          <w:lang w:eastAsia="ru-RU"/>
+        </w:rPr>
+        <w:t>Галеев Р.Р</w:t>
+      </w:r>
+    </w:p>
+    <w:p>
+      <w:pPr>
+        <w:tabs>
+          <w:tab w:val="left" w:pos="6150"/>
+        </w:tabs>
+        <w:rPr>
+          <w:rFonts w:eastAsia="Times New Roman" w:cs="Times New Roman"/>
+          <w:b/>
+          <w:szCs w:val="28"/>
+          <w:lang w:eastAsia="ru-RU"/>
+        </w:rPr>
+      </w:pPr>
+      <w:r>
+        <w:rPr>
+          <w:rFonts w:eastAsia="Times New Roman" w:cs="Times New Roman"/>
+          <w:sz w:val="24"/>
+          <w:szCs w:val="24"/>
+          <w:lang w:eastAsia="ru-RU"/>
+        </w:rPr>
+        <w:tab/>
+        <w:t>«_____</w:t>
+      </w:r>
+      <w:r>
+        <w:rPr>
+          <w:rFonts w:eastAsia="Times New Roman" w:cs="Times New Roman"/>
+          <w:sz w:val="24"/>
+          <w:szCs w:val="24"/>
+          <w:lang w:eastAsia="ru-RU"/>
+        </w:rPr>
+        <w:t>_» _</w:t>
+      </w:r>
+      <w:r>
+        <w:rPr>
+          <w:rFonts w:eastAsia="Times New Roman" w:cs="Times New Roman"/>
+          <w:sz w:val="24"/>
+          <w:szCs w:val="24"/>
+          <w:lang w:eastAsia="ru-RU"/>
+        </w:rPr>
+        <w:t>________</w:t>
+      </w:r>
+      <w:r>
+        <w:rPr>
+          <w:rFonts w:eastAsia="Times New Roman" w:cs="Times New Roman"/>
+          <w:szCs w:val="28"/>
+          <w:lang w:eastAsia="ru-RU"/>
+        </w:rPr>
+        <w:t>20___</w:t>
+      </w:r>
+      <w:r>
+        <w:rPr>
+          <w:rFonts w:eastAsia="Times New Roman" w:cs="Times New Roman"/>
+          <w:szCs w:val="28"/>
+          <w:lang w:eastAsia="ru-RU"/>
+        </w:rPr>
+        <w:t>г</w:t>
+      </w:r>
+    </w:p>
+    <w:p>
+      <w:pPr>
+        <w:tabs>
+          <w:tab w:val="left" w:pos="2385"/>
+        </w:tabs>
+        <w:rPr>
+          <w:rFonts w:eastAsia="Times New Roman" w:cs="Times New Roman"/>
+          <w:b/>
+          <w:szCs w:val="28"/>
+          <w:lang w:eastAsia="ru-RU"/>
+        </w:rPr>
+      </w:pPr>
+      <w:r>
+        <w:rPr>
+          <w:rFonts w:eastAsia="Times New Roman" w:cs="Times New Roman"/>
+          <w:b/>
+          <w:szCs w:val="28"/>
+          <w:lang w:eastAsia="ru-RU"/>
+        </w:rPr>
+        <w:t>Задание</w:t>
+      </w:r>
+      <w:r>
+        <w:rPr>
+          <w:rFonts w:eastAsia="Times New Roman" w:cs="Times New Roman"/>
+          <w:b/>
+          <w:szCs w:val="28"/>
+          <w:lang w:eastAsia="ru-RU"/>
+        </w:rPr>
+        <w:t xml:space="preserve"> </w:t>
+      </w:r>
+      <w:r>
+        <w:rPr>
+          <w:rFonts w:eastAsia="Times New Roman" w:cs="Times New Roman"/>
+          <w:szCs w:val="28"/>
+          <w:lang w:eastAsia="ru-RU"/>
+        </w:rPr>
+        <w:t>на выполнение</w:t>
+      </w:r>
+      <w:r>
+        <w:rPr>
+          <w:rFonts w:eastAsia="Times New Roman" w:cs="Times New Roman"/>
+          <w:szCs w:val="28"/>
+          <w:lang w:eastAsia="ru-RU"/>
+        </w:rPr>
+        <w:t xml:space="preserve"> </w:t>
+      </w:r>
+      <w:r>
+        <w:rPr>
+          <w:rFonts w:eastAsia="Times New Roman" w:cs="Times New Roman"/>
+          <w:szCs w:val="28"/>
+          <w:lang w:eastAsia="ru-RU"/>
+        </w:rPr>
+        <w:t>дипломной работы</w:t>
+      </w:r>
+    </w:p>
+    <w:p>
+      <w:pPr>
+        <w:rPr>
+          <w:rFonts w:eastAsia="Times New Roman" w:cs="Times New Roman"/>
+          <w:szCs w:val="28"/>
+          <w:lang w:eastAsia="ru-RU"/>
+        </w:rPr>
+      </w:pPr>
+      <w:r>
+        <w:rPr>
+          <w:rFonts w:eastAsia="Times New Roman" w:cs="Times New Roman"/>
+          <w:b/>
+          <w:szCs w:val="28"/>
+          <w:lang w:eastAsia="ru-RU"/>
+        </w:rPr>
+        <w:t xml:space="preserve">Студента: </w:t>
+      </w:r>
+    </w:p>
+    <w:p>
+      <w:pPr>
+        <w:rPr>
+          <w:rFonts w:eastAsia="Times New Roman" w:cs="Times New Roman"/>
+          <w:szCs w:val="28"/>
+          <w:lang w:eastAsia="ru-RU"/>
+        </w:rPr>
+      </w:pPr>
+      <w:r>
+        <w:rPr>
+          <w:rFonts w:eastAsia="Times New Roman" w:cs="Times New Roman"/>
+          <w:b/>
+          <w:szCs w:val="28"/>
+          <w:lang w:eastAsia="ru-RU"/>
+        </w:rPr>
+        <w:t>Специальность:</w:t>
+      </w:r>
+      <w:r>
+        <w:rPr>
+          <w:rFonts w:eastAsia="Times New Roman" w:cs="Times New Roman"/>
+          <w:szCs w:val="28"/>
+          <w:lang w:eastAsia="ru-RU"/>
+        </w:rPr>
+        <w:t xml:space="preserve"> 19.02.10 </w:t>
+      </w:r>
+      <w:r>
+        <w:rPr>
+          <w:rFonts w:eastAsia="Times New Roman" w:cs="Times New Roman"/>
+          <w:szCs w:val="28"/>
+          <w:lang w:eastAsia="ru-RU"/>
+        </w:rPr>
+        <w:t xml:space="preserve">Технология </w:t>
+      </w:r>
+      <w:r>
+        <w:rPr>
+          <w:rFonts w:eastAsia="Times New Roman" w:cs="Times New Roman"/>
+          <w:szCs w:val="28"/>
+          <w:lang w:eastAsia="ru-RU"/>
+        </w:rPr>
+        <w:t>продукции общественного питания</w:t>
+      </w:r>
+    </w:p>
+    <w:p>
+      <w:pPr>
+        <w:rPr>
+          <w:rFonts w:eastAsia="Times New Roman" w:cs="Times New Roman"/>
+          <w:szCs w:val="28"/>
+          <w:lang w:eastAsia="ru-RU"/>
+        </w:rPr>
+      </w:pPr>
+      <w:r>
+        <w:rPr>
+          <w:rFonts w:eastAsia="Times New Roman" w:cs="Times New Roman"/>
+          <w:b/>
+          <w:szCs w:val="28"/>
+          <w:lang w:eastAsia="ru-RU"/>
+        </w:rPr>
+        <w:t>Группа:</w:t>
+      </w:r>
+      <w:r>
+        <w:rPr>
+          <w:rFonts w:eastAsia="Times New Roman" w:cs="Times New Roman"/>
+          <w:szCs w:val="28"/>
+          <w:lang w:eastAsia="ru-RU"/>
+        </w:rPr>
+        <w:t xml:space="preserve"> №43с</w:t>
+      </w:r>
+    </w:p>
+    <w:p>
+      <w:pPr>
+        <w:autoSpaceDE w:val="0"/>
+        <w:autoSpaceDN w:val="0"/>
+        <w:adjustRightInd w:val="0"/>
+        <w:spacing w:line="240" w:lineRule="auto"/>
+        <w:rPr>
+          <w:rFonts w:eastAsia="Times New Roman" w:cs="Times New Roman"/>
+          <w:szCs w:val="28"/>
+          <w:lang w:eastAsia="ru-RU"/>
+        </w:rPr>
+      </w:pPr>
+      <w:r>
+        <w:rPr>
+          <w:rFonts w:eastAsia="Times New Roman" w:cs="Times New Roman"/>
+          <w:b/>
+          <w:szCs w:val="28"/>
+          <w:lang w:eastAsia="ru-RU"/>
+        </w:rPr>
+        <w:t>Тема:</w:t>
+      </w:r>
+      <w:r>
+        <w:rPr>
+          <w:rFonts w:eastAsia="Times New Roman" w:cs="Times New Roman"/>
+          <w:szCs w:val="28"/>
+          <w:lang w:eastAsia="ru-RU"/>
+        </w:rPr>
+        <w:t xml:space="preserve"> </w:t>
+      </w:r>
+      <w:r>
+        <w:rPr>
+          <w:rFonts w:eastAsia="Times New Roman" w:cs="Times New Roman"/>
+          <w:szCs w:val="28"/>
+          <w:lang w:eastAsia="ru-RU"/>
+        </w:rPr>
+        <w:t>«</w:t>
+      </w:r>
+      <w:r>
+        <w:rPr>
+          <w:rFonts w:eastAsia="Times New Roman" w:cs="Times New Roman"/>
+          <w:szCs w:val="28"/>
+          <w:u w:val="single"/>
+          <w:lang w:eastAsia="ru-RU"/>
+        </w:rPr>
+        <w:t>организация работы структурного подразделения специализированной закусочно-шашлычной</w:t>
+      </w:r>
+      <w:r>
+        <w:rPr>
+          <w:rFonts w:eastAsia="Times New Roman" w:cs="Times New Roman"/>
+          <w:szCs w:val="28"/>
+          <w:lang w:eastAsia="ru-RU"/>
+        </w:rPr>
+        <w:t>»</w:t>
+      </w:r>
+    </w:p>
     <w:p>
       <w:pPr>
         <w:pStyle w:val="a3"/>
@@ -50,6 +462,12 @@
               <w:rPr>
                 <w:b/>
               </w:rPr>
+              <w:t>В</w:t>
+            </w:r>
+            <w:r>
+              <w:rPr>
+                <w:b/>
+              </w:rPr>
               <w:t>ВЕДЕНИЕ</w:t>
             </w:r>
           </w:p>
@@ -380,6 +798,43 @@
           </w:p>
         </w:tc>
       </w:tr>
+    </w:tbl>
+    <w:p>
+      <w:pPr>
+        <w:rPr>
+          <w:b/>
+        </w:rPr>
+        <w:sectPr>
+          <w:footerReference w:type="default" r:id="rId8"/>
+          <w:footerReference w:type="first" r:id="rId9"/>
+          <w:pgSz w:w="11906" w:h="16838" w:code="9"/>
+          <w:pgMar w:top="1134" w:right="567" w:bottom="1134" w:left="1701" w:header="709" w:footer="709" w:gutter="0"/>
+          <w:pgNumType w:start="3"/>
+          <w:cols w:space="708"/>
+          <w:titlePg/>
+          <w:docGrid w:linePitch="381"/>
+        </w:sectPr>
+      </w:pPr>
+    </w:p>
+    <w:tbl>
+      <w:tblPr>
+        <w:tblStyle w:val="aa"/>
+        <w:tblW w:w="0" w:type="auto"/>
+        <w:tblInd w:w="0" w:type="dxa"/>
+        <w:tblBorders>
+          <w:top w:val="none" w:sz="0" w:space="0" w:color="auto"/>
+          <w:left w:val="none" w:sz="0" w:space="0" w:color="auto"/>
+          <w:bottom w:val="none" w:sz="0" w:space="0" w:color="auto"/>
+          <w:right w:val="none" w:sz="0" w:space="0" w:color="auto"/>
+          <w:insideH w:val="none" w:sz="0" w:space="0" w:color="auto"/>
+          <w:insideV w:val="none" w:sz="0" w:space="0" w:color="auto"/>
+        </w:tblBorders>
+        <w:tblLook w:val="04A0" w:firstRow="1" w:lastRow="0" w:firstColumn="1" w:lastColumn="0" w:noHBand="0" w:noVBand="1"/>
+      </w:tblPr>
+      <w:tblGrid>
+        <w:gridCol w:w="8926"/>
+        <w:gridCol w:w="702"/>
+      </w:tblGrid>
       <w:tr>
         <w:tc>
           <w:tcPr>
@@ -395,6 +850,7 @@
               <w:rPr>
                 <w:b/>
               </w:rPr>
+              <w:lastRenderedPageBreak/>
               <w:t xml:space="preserve">ГЛАВА </w:t>
             </w:r>
             <w:r>
@@ -507,8 +963,6 @@
             <w:r>
               <w:t>37</w:t>
             </w:r>
-            <w:bookmarkStart w:id="0" w:name="_GoBack"/>
-            <w:bookmarkEnd w:id="0"/>
           </w:p>
         </w:tc>
       </w:tr>
@@ -562,21 +1016,20 @@
         <w:rPr>
           <w:lang w:eastAsia="ru-RU"/>
         </w:rPr>
-        <w:t xml:space="preserve">Дата выдачи </w:t>
-      </w:r>
-      <w:proofErr w:type="gramStart"/>
-      <w:r>
+        <w:t>Дата выдачи задания:  «      »_________    20 2_г.</w:t>
+      </w:r>
+    </w:p>
+    <w:p>
+      <w:pPr>
         <w:rPr>
           <w:lang w:eastAsia="ru-RU"/>
         </w:rPr>
-        <w:t>задания:  «</w:t>
-      </w:r>
-      <w:proofErr w:type="gramEnd"/>
+      </w:pPr>
       <w:r>
         <w:rPr>
           <w:lang w:eastAsia="ru-RU"/>
         </w:rPr>
-        <w:t xml:space="preserve">      »_________    20 2_г.</w:t>
+        <w:t>Срок сдачи  работы:    «      »_________    2023г.</w:t>
       </w:r>
     </w:p>
     <w:p>
@@ -589,21 +1042,20 @@
         <w:rPr>
           <w:lang w:eastAsia="ru-RU"/>
         </w:rPr>
-        <w:t xml:space="preserve">Срок </w:t>
-      </w:r>
-      <w:proofErr w:type="gramStart"/>
-      <w:r>
+        <w:t>Срок защиты работы:  «     » __________ 2023г.</w:t>
+      </w:r>
+    </w:p>
+    <w:p>
+      <w:pPr>
         <w:rPr>
           <w:lang w:eastAsia="ru-RU"/>
         </w:rPr>
-        <w:t>сдачи  работы</w:t>
-      </w:r>
-      <w:proofErr w:type="gramEnd"/>
+      </w:pPr>
       <w:r>
         <w:rPr>
           <w:lang w:eastAsia="ru-RU"/>
         </w:rPr>
-        <w:t>:    «      »_________    2023г.</w:t>
+        <w:t xml:space="preserve">Рассмотрено.                 Протокол №         от «     » _____202__ г// </w:t>
       </w:r>
     </w:p>
     <w:p>
@@ -616,21 +1068,20 @@
         <w:rPr>
           <w:lang w:eastAsia="ru-RU"/>
         </w:rPr>
-        <w:t xml:space="preserve">Срок защиты </w:t>
-      </w:r>
-      <w:proofErr w:type="gramStart"/>
-      <w:r>
+        <w:t>Руководители  дипломной работы____________/ Барышкова С.З. /</w:t>
+      </w:r>
+    </w:p>
+    <w:p>
+      <w:pPr>
         <w:rPr>
           <w:lang w:eastAsia="ru-RU"/>
         </w:rPr>
-        <w:t>работы:  «</w:t>
-      </w:r>
-      <w:proofErr w:type="gramEnd"/>
+      </w:pPr>
       <w:r>
         <w:rPr>
           <w:lang w:eastAsia="ru-RU"/>
         </w:rPr>
-        <w:t xml:space="preserve">     » __________ 2023г.</w:t>
+        <w:t>Задание принял к исполнению «___»_____202_г</w:t>
       </w:r>
     </w:p>
     <w:p>
@@ -643,96 +1094,6 @@
         <w:rPr>
           <w:lang w:eastAsia="ru-RU"/>
         </w:rPr>
-        <w:t xml:space="preserve">Рассмотрено.                 Протокол №         от </w:t>
-      </w:r>
-      <w:proofErr w:type="gramStart"/>
-      <w:r>
-        <w:rPr>
-          <w:lang w:eastAsia="ru-RU"/>
-        </w:rPr>
-        <w:t xml:space="preserve">«  </w:t>
-      </w:r>
-      <w:proofErr w:type="gramEnd"/>
-      <w:r>
-        <w:rPr>
-          <w:lang w:eastAsia="ru-RU"/>
-        </w:rPr>
-        <w:t xml:space="preserve">   » _____202__ г// </w:t>
-      </w:r>
-    </w:p>
-    <w:p>
-      <w:pPr>
-        <w:rPr>
-          <w:lang w:eastAsia="ru-RU"/>
-        </w:rPr>
-      </w:pPr>
-      <w:proofErr w:type="gramStart"/>
-      <w:r>
-        <w:rPr>
-          <w:lang w:eastAsia="ru-RU"/>
-        </w:rPr>
-        <w:t>Руководители  дипломной</w:t>
-      </w:r>
-      <w:proofErr w:type="gramEnd"/>
-      <w:r>
-        <w:rPr>
-          <w:lang w:eastAsia="ru-RU"/>
-        </w:rPr>
-        <w:t xml:space="preserve"> работы____________/ </w:t>
-      </w:r>
-      <w:proofErr w:type="spellStart"/>
-      <w:r>
-        <w:rPr>
-          <w:lang w:eastAsia="ru-RU"/>
-        </w:rPr>
-        <w:t>Барышкова</w:t>
-      </w:r>
-      <w:proofErr w:type="spellEnd"/>
-      <w:r>
-        <w:rPr>
-          <w:lang w:eastAsia="ru-RU"/>
-        </w:rPr>
-        <w:t xml:space="preserve"> С.З. /</w:t>
-      </w:r>
-    </w:p>
-    <w:p>
-      <w:pPr>
-        <w:rPr>
-          <w:lang w:eastAsia="ru-RU"/>
-        </w:rPr>
-      </w:pPr>
-      <w:r>
-        <w:rPr>
-          <w:lang w:eastAsia="ru-RU"/>
-        </w:rPr>
-        <w:t>Задание принял к исполнению «__</w:t>
-      </w:r>
-      <w:proofErr w:type="gramStart"/>
-      <w:r>
-        <w:rPr>
-          <w:lang w:eastAsia="ru-RU"/>
-        </w:rPr>
-        <w:t>_»_</w:t>
-      </w:r>
-      <w:proofErr w:type="gramEnd"/>
-      <w:r>
-        <w:rPr>
-          <w:lang w:eastAsia="ru-RU"/>
-        </w:rPr>
-        <w:t>____202_г</w:t>
-      </w:r>
-    </w:p>
-    <w:p>
-      <w:pPr>
-        <w:rPr>
-          <w:lang w:eastAsia="ru-RU"/>
-        </w:rPr>
-      </w:pPr>
-      <w:r>
-        <w:rPr>
-          <w:lang w:eastAsia="ru-RU"/>
-        </w:rPr>
-        <w:lastRenderedPageBreak/>
         <w:t>Подпись студента _______</w:t>
       </w:r>
     </w:p>
@@ -745,6 +1106,18 @@
       <w:r>
         <w:br w:type="page"/>
       </w:r>
+    </w:p>
+    <w:p>
+      <w:pPr>
+        <w:sectPr>
+          <w:pgSz w:w="11906" w:h="16838" w:code="9"/>
+          <w:pgMar w:top="1134" w:right="567" w:bottom="1134" w:left="1701" w:header="709" w:footer="709" w:gutter="0"/>
+          <w:pgNumType w:start="3"/>
+          <w:cols w:space="708"/>
+          <w:titlePg/>
+          <w:docGrid w:linePitch="381"/>
+        </w:sectPr>
+      </w:pPr>
     </w:p>
     <w:p>
       <w:pPr>
@@ -758,6 +1131,12 @@
           <w:b/>
         </w:rPr>
         <w:lastRenderedPageBreak/>
+        <w:t>В</w:t>
+      </w:r>
+      <w:r>
+        <w:rPr>
+          <w:b/>
+        </w:rPr>
         <w:t>ВЕДЕНИЕ</w:t>
       </w:r>
     </w:p>
@@ -778,7 +1157,19 @@
         <w:rPr>
           <w:lang w:eastAsia="ru-RU"/>
         </w:rPr>
-        <w:t xml:space="preserve"> - это профессия, связанная с разработкой рецептов, технологическими картами и производством кулинарной продукции в крупных предприятиях общественного питания, в том числе в кафе-пиццериях.</w:t>
+        <w:t xml:space="preserve"> - это профессия, связанная с разработкой рецептов, технологическими картами и производством кулинарной продукции в крупных предприятиях общественного питания, в том числе в </w:t>
+      </w:r>
+      <w:r>
+        <w:rPr>
+          <w:lang w:eastAsia="ru-RU"/>
+        </w:rPr>
+        <w:t>закусочной-шашлычной</w:t>
+      </w:r>
+      <w:r>
+        <w:rPr>
+          <w:lang w:eastAsia="ru-RU"/>
+        </w:rPr>
+        <w:t>.</w:t>
       </w:r>
     </w:p>
     <w:p>
@@ -912,15 +1303,7 @@
         <w:t>Технология приготовления мясных блюд</w:t>
       </w:r>
       <w:r>
-        <w:t xml:space="preserve"> - это совокупность методов и приемов, которые используются для приготовления мясных продуктов, с целью придания им определенного вкуса, аромата и текстуры. К технологии приготовления мясных блюд относятся не только способы обработки мяса (жарка, запекание, тушение, гриль), но и подготовка мяса (вымачивание, </w:t>
-      </w:r>
-      <w:proofErr w:type="spellStart"/>
-      <w:r>
-        <w:t>замаринование</w:t>
-      </w:r>
-      <w:proofErr w:type="spellEnd"/>
-      <w:r>
-        <w:t xml:space="preserve">), использование специй и трав, а также правильное хранение и подача блюд. Технология приготовления мясных блюд включает в себя как </w:t>
+        <w:t xml:space="preserve"> - это совокупность методов и приемов, которые используются для приготовления мясных продуктов, с целью придания им определенного вкуса, аромата и текстуры. К технологии приготовления мясных блюд относятся не только способы обработки мяса (жарка, запекание, тушение, гриль), но и подготовка мяса (вымачивание, замаринование), использование специй и трав, а также правильное хранение и подача блюд. Технология приготовления мясных блюд включает в себя как </w:t>
       </w:r>
       <w:r>
         <w:lastRenderedPageBreak/>
@@ -935,28 +1318,18 @@
         <w:t>Закусочная-шашлычная</w:t>
       </w:r>
       <w:r>
-        <w:t xml:space="preserve"> - это заведение общественного питания, в котором предлагаются закуски и блюда на гриле, в основном из мяса. В меню закусочной-шашлычной могут быть такие блюда, как шашлыки, </w:t>
-      </w:r>
-      <w:proofErr w:type="spellStart"/>
-      <w:r>
-        <w:t>кебабы</w:t>
-      </w:r>
-      <w:proofErr w:type="spellEnd"/>
-      <w:r>
-        <w:t xml:space="preserve">, ростбиф, </w:t>
-      </w:r>
-      <w:proofErr w:type="spellStart"/>
-      <w:r>
-        <w:t>бургеры</w:t>
-      </w:r>
-      <w:proofErr w:type="spellEnd"/>
-      <w:r>
-        <w:t>, салаты, гарниры, а также различные закуски, например, маринованные овощи, хлебные изделия, сыры и т.д.</w:t>
-      </w:r>
-    </w:p>
-    <w:p>
-      <w:r>
-        <w:t>Закусочные-шашлычные часто имеют открытую кухню, где готовят блюда на гриле прямо перед гостями. Обычно в таких заведениях используются свежие и качественные продукты, что делает блюда особенно вкусными. Закусочные-шашлычные могут иметь как формат быстрого обслуживания, так и формат ресторана, где гости могут провести время за столом, наслаждаясь атмосферой заведения и блюдами на гриле.</w:t>
+        <w:t xml:space="preserve"> - это заведение общественного питания, в котором предлагаются закуски и блюда на гриле, в основном из мяса. В меню закусочной-шашлычной могут быть такие блюда, как шашлыки, кебабы, ростбиф, бургеры, салаты, гарниры, а также различные закуски, например, маринованные овощи, хлебные изделия, сыры и т.д.</w:t>
+      </w:r>
+    </w:p>
+    <w:p>
+      <w:r>
+        <w:t xml:space="preserve">Закусочные-шашлычные часто имеют открытую кухню, где готовят блюда на гриле прямо перед гостями. Обычно в таких заведениях используются свежие и качественные продукты, что делает блюда особенно вкусными. Закусочные-шашлычные могут иметь как формат быстрого обслуживания, так и формат </w:t>
+      </w:r>
+      <w:r>
+        <w:t>кафе</w:t>
+      </w:r>
+      <w:r>
+        <w:t>, где гости могут провести время за столом, наслаждаясь атмосферой заведения и блюдами на гриле.</w:t>
       </w:r>
     </w:p>
     <w:p>
@@ -1001,7 +1374,13 @@
     <w:p>
       <w:r>
         <w:lastRenderedPageBreak/>
-        <w:t>Целью дипломного проекта является т</w:t>
+        <w:t>Целью дипломно</w:t>
+      </w:r>
+      <w:r>
+        <w:t>й работы</w:t>
+      </w:r>
+      <w:r>
+        <w:t xml:space="preserve"> является т</w:t>
       </w:r>
       <w:r>
         <w:t xml:space="preserve">ехнология приготовления блюд для </w:t>
@@ -1015,7 +1394,13 @@
     </w:p>
     <w:p>
       <w:r>
-        <w:t>Главные задачи дипломного проекта:</w:t>
+        <w:t xml:space="preserve">Главные задачи </w:t>
+      </w:r>
+      <w:r>
+        <w:t>дипломной работы</w:t>
+      </w:r>
+      <w:r>
+        <w:t>:</w:t>
       </w:r>
     </w:p>
     <w:p>
@@ -1153,21 +1538,42 @@
     </w:p>
     <w:p>
       <w:r>
-        <w:t>Закусочная-шашлычная с названием Урюк. Данный семейный ресторан располагается в центре города Казань, на улице Баумана дом 36, не далеко от метро Кремлевская.</w:t>
-      </w:r>
-    </w:p>
-    <w:p>
-      <w:r>
-        <w:t>Семейный ресторан</w:t>
-      </w:r>
-      <w:r>
-        <w:t xml:space="preserve"> Урюк</w:t>
+        <w:t>Кафе з</w:t>
+      </w:r>
+      <w:r>
+        <w:t xml:space="preserve">акусочная-шашлычная с названием </w:t>
+      </w:r>
+      <w:r>
+        <w:t>«Урюк»</w:t>
+      </w:r>
+      <w:r>
+        <w:t xml:space="preserve">. Данный семейный </w:t>
+      </w:r>
+      <w:r>
+        <w:t>кафе</w:t>
+      </w:r>
+      <w:r>
+        <w:t xml:space="preserve"> располагается в центре города Казань, на улице Баумана дом 36, не далеко от метро Кремлевская.</w:t>
+      </w:r>
+    </w:p>
+    <w:p>
+      <w:r>
+        <w:t>К</w:t>
+      </w:r>
+      <w:r>
+        <w:t>афе</w:t>
+      </w:r>
+      <w:r>
+        <w:t xml:space="preserve"> </w:t>
+      </w:r>
+      <w:r>
+        <w:t>«Урюк»</w:t>
       </w:r>
       <w:r>
         <w:t xml:space="preserve"> - это место, где можно провести время в кругу близких и друзей, наслаждаясь вкусной едой и приятной атмосферой. </w:t>
       </w:r>
       <w:r>
-        <w:t>Ресторан</w:t>
+        <w:t>Кафе</w:t>
       </w:r>
       <w:r>
         <w:t xml:space="preserve"> </w:t>
@@ -1199,7 +1605,7 @@
     </w:p>
     <w:p>
       <w:r>
-        <w:t>Урюк</w:t>
+        <w:t>«Урюк»</w:t>
       </w:r>
       <w:r>
         <w:t xml:space="preserve"> </w:t>
@@ -1228,10 +1634,16 @@
         <w:t xml:space="preserve">Обслуживание в </w:t>
       </w:r>
       <w:r>
-        <w:t>Урюк</w:t>
-      </w:r>
-      <w:r>
-        <w:t xml:space="preserve"> обычно дружелюбное и внимательное. Официанты готовы помочь с выбором блюд, рассказать о составе и способе приготовления. Кроме того, в ресторане может быть возможность заказывать блюда на вынос</w:t>
+        <w:t>«Урюк»</w:t>
+      </w:r>
+      <w:r>
+        <w:t xml:space="preserve"> обычно дружелюбное и внимательное. Официанты готовы помочь с выбором блюд, рассказать о составе и способе приготовления. Кроме того, в </w:t>
+      </w:r>
+      <w:r>
+        <w:t>каф</w:t>
+      </w:r>
+      <w:r>
+        <w:t>е может быть возможность заказывать блюда на вынос</w:t>
       </w:r>
       <w:r>
         <w:t xml:space="preserve">, либо доставку на дом, либо </w:t>
@@ -1242,7 +1654,13 @@
     </w:p>
     <w:p>
       <w:r>
-        <w:t xml:space="preserve">В целом, атмосфера в семейном ресторане </w:t>
+        <w:t xml:space="preserve">В целом, атмосфера в семейном </w:t>
+      </w:r>
+      <w:r>
+        <w:t>каф</w:t>
+      </w:r>
+      <w:r>
+        <w:t xml:space="preserve">е </w:t>
       </w:r>
       <w:r>
         <w:t xml:space="preserve">является </w:t>
@@ -1253,7 +1671,13 @@
     </w:p>
     <w:p>
       <w:r>
-        <w:t>Меню ресторана состоит из восточной и европейской кухни, есть огромный выбор мясных и рыбных блюд, приготовленных на огне, большое изобилие закусок и салатов, и супов, также присутс</w:t>
+        <w:t xml:space="preserve">Меню </w:t>
+      </w:r>
+      <w:r>
+        <w:t>кафе</w:t>
+      </w:r>
+      <w:r>
+        <w:t xml:space="preserve"> состоит из восточной и европейской кухни, есть огромный выбор мясных и рыбных блюд, приготовленных на огне, большое изобилие закусок и салатов, и супов, также присутс</w:t>
       </w:r>
       <w:r>
         <w:t>твую</w:t>
@@ -1267,18 +1691,57 @@
     </w:p>
     <w:p>
       <w:r>
-        <w:t>Высокая стоимость блюд, компенсируется её особенностью. Так как кафе-пиццерия имеет статус ресторана международного уровня, то качества продукции имеет наивысшее уровень. Высокий уровень подачи блюд, используется только обученные персонал.</w:t>
-      </w:r>
-    </w:p>
-    <w:p>
+        <w:t xml:space="preserve">Высокая стоимость блюд, компенсируется её особенностью. Так как кафе имеет </w:t>
+      </w:r>
+      <w:r>
+        <w:t>международный</w:t>
+      </w:r>
+      <w:r>
+        <w:t xml:space="preserve"> </w:t>
+      </w:r>
+      <w:r>
+        <w:t>статус</w:t>
+      </w:r>
+      <w:r>
+        <w:t>, то качества продукции имеет наивысшее уровень. Высокий уровень подачи блюд, используется только обученные персонал.</w:t>
+      </w:r>
+    </w:p>
+    <w:p>
+      <w:r>
+        <w:t>Большая часть людей го</w:t>
+      </w:r>
+      <w:r>
+        <w:t>рода Казань, знают это кафе</w:t>
+      </w:r>
+      <w:r>
+        <w:t xml:space="preserve">. Поэтому там всегда много посетителей, которые желают отведать данные блюда. Чтобы посетить </w:t>
+      </w:r>
       <w:r>
         <w:lastRenderedPageBreak/>
-        <w:t>Большая часть людей города Казань, знают этот семейный ресторан. Поэтому там всегда много посетителей, которые желают отведать данные блюда. Чтобы посетить данный ресторан, нужно забронировать место за несколько дней вперед, либо заказать еду на дом, с помощью доставки.</w:t>
-      </w:r>
-    </w:p>
-    <w:p>
-      <w:r>
-        <w:t>Для увеличения количества посетителей семейный ресторан Урюк, проводит различные виды акций и событий, такие как:</w:t>
+        <w:t xml:space="preserve">данный </w:t>
+      </w:r>
+      <w:r>
+        <w:t>кафе</w:t>
+      </w:r>
+      <w:r>
+        <w:t>, нужно забронировать место за несколько дней вперед, либо заказать еду на дом, с помощью доставки.</w:t>
+      </w:r>
+    </w:p>
+    <w:p>
+      <w:r>
+        <w:t xml:space="preserve">Для увеличения количества посетителей семейный </w:t>
+      </w:r>
+      <w:r>
+        <w:t>кафе</w:t>
+      </w:r>
+      <w:r>
+        <w:t xml:space="preserve"> </w:t>
+      </w:r>
+      <w:r>
+        <w:t>«Урюк»</w:t>
+      </w:r>
+      <w:r>
+        <w:t>, проводит различные виды акций и событий, такие как:</w:t>
       </w:r>
     </w:p>
     <w:p>
@@ -1290,7 +1753,10 @@
         </w:numPr>
       </w:pPr>
       <w:r>
-        <w:t>Семейный ресторан</w:t>
+        <w:t xml:space="preserve">Семейный </w:t>
+      </w:r>
+      <w:r>
+        <w:t>кафе</w:t>
       </w:r>
       <w:r>
         <w:t xml:space="preserve"> часто организу</w:t>
@@ -1311,7 +1777,19 @@
         </w:numPr>
       </w:pPr>
       <w:r>
-        <w:t xml:space="preserve">В ресторане Урюк </w:t>
+        <w:t xml:space="preserve">В </w:t>
+      </w:r>
+      <w:r>
+        <w:t>каф</w:t>
+      </w:r>
+      <w:r>
+        <w:t xml:space="preserve">е </w:t>
+      </w:r>
+      <w:r>
+        <w:t>«Урюк»</w:t>
+      </w:r>
+      <w:r>
+        <w:t xml:space="preserve"> </w:t>
       </w:r>
       <w:r>
         <w:t>могут проводить тематические вечера, например, вечера с живой музыкой, караоке или дискотеки. Это может привлечь посетителей разного возраста и создать приятную атмосферу.</w:t>
@@ -1326,7 +1804,10 @@
         </w:numPr>
       </w:pPr>
       <w:r>
-        <w:t>Семейный ресторан</w:t>
+        <w:t xml:space="preserve">Семейный </w:t>
+      </w:r>
+      <w:r>
+        <w:t>кафе</w:t>
       </w:r>
       <w:r>
         <w:t xml:space="preserve"> </w:t>
@@ -1350,7 +1831,13 @@
         <w:t>М</w:t>
       </w:r>
       <w:r>
-        <w:t>огут предлагать специальные меню на определенные даты, например, на День матери или День отца. Это может привлечь семьи, которые хотят отметить эти праздники в ресторане.</w:t>
+        <w:t xml:space="preserve">огут предлагать специальные меню на определенные даты, например, на День матери или День отца. Это может привлечь семьи, которые хотят отметить эти праздники в </w:t>
+      </w:r>
+      <w:r>
+        <w:t>каф</w:t>
+      </w:r>
+      <w:r>
+        <w:t>е.</w:t>
       </w:r>
     </w:p>
     <w:p>
@@ -1408,12 +1895,45 @@
     </w:p>
     <w:p>
       <w:r>
-        <w:t>Ресторан Урюк работает ежедневно с 12:00 до 00:00, включая выходные дни. Этот режим работы позволяет посетителям приходить в любой день недели и наслаждаться вкусной едой в удобное время.</w:t>
-      </w:r>
-    </w:p>
-    <w:p>
-      <w:r>
-        <w:t>Режим работы сотрудников семейного ресторана Урюк зависит от их должностей и графиков работы. Однако, в целом, ресторан Урюк придерживается следующего режима работы для своих сотрудников:</w:t>
+        <w:t>Кафе</w:t>
+      </w:r>
+      <w:r>
+        <w:t xml:space="preserve"> </w:t>
+      </w:r>
+      <w:r>
+        <w:t>«Урюк»</w:t>
+      </w:r>
+      <w:r>
+        <w:t xml:space="preserve"> работает ежедневно с 12:00 до 00:00, включая выходные дни. Этот режим работы позволяет посетителям приходить в любой день недели и наслаждаться вкусной едой в удобное время.</w:t>
+      </w:r>
+    </w:p>
+    <w:p>
+      <w:r>
+        <w:t xml:space="preserve">Режим работы сотрудников семейного </w:t>
+      </w:r>
+      <w:r>
+        <w:t>кафе</w:t>
+      </w:r>
+      <w:r>
+        <w:t xml:space="preserve"> </w:t>
+      </w:r>
+      <w:r>
+        <w:t>«Урюк»</w:t>
+      </w:r>
+      <w:r>
+        <w:t xml:space="preserve"> зависит от их должностей и графиков работы. Однако, в целом, </w:t>
+      </w:r>
+      <w:r>
+        <w:t>кафе</w:t>
+      </w:r>
+      <w:r>
+        <w:t xml:space="preserve"> </w:t>
+      </w:r>
+      <w:r>
+        <w:t>«Урюк»</w:t>
+      </w:r>
+      <w:r>
+        <w:t xml:space="preserve"> придерживается следующего режима работы для своих сотрудников:</w:t>
       </w:r>
     </w:p>
     <w:p>
@@ -1425,7 +1945,13 @@
         </w:numPr>
       </w:pPr>
       <w:r>
-        <w:t>Операционный персонал (официанты, бармены, кассиры и т.д.) работают по сменам, которые длится от 6 до 8 часов. Ресторан работает с 12:00 до 00:00, поэтому смены могут начинаться в разное время в течение дня.</w:t>
+        <w:t xml:space="preserve">Операционный персонал (официанты, бармены, кассиры и т.д.) работают по сменам, которые длится от 6 до 8 часов. </w:t>
+      </w:r>
+      <w:r>
+        <w:t>Кафе</w:t>
+      </w:r>
+      <w:r>
+        <w:t xml:space="preserve"> работает с 12:00 до 00:00, поэтому смены могут начинаться в разное время в течение дня.</w:t>
       </w:r>
     </w:p>
     <w:p>
@@ -1437,7 +1963,13 @@
         </w:numPr>
       </w:pPr>
       <w:r>
-        <w:t>Кухонный персонал (шеф-повар, повара, помощники повара и т.д.) работают в разное время в зависимости от графика работы и объема заказов. Обычно кухонный персонал начинает работу заранее, чтобы успеть приготовить все блюда к началу работы ресторана.</w:t>
+        <w:t xml:space="preserve">Кухонный персонал (шеф-повар, повара, помощники повара и т.д.) работают в разное время в зависимости от графика работы и объема заказов. Обычно кухонный персонал начинает работу заранее, чтобы успеть приготовить все блюда к началу работы </w:t>
+      </w:r>
+      <w:r>
+        <w:t>кафе</w:t>
+      </w:r>
+      <w:r>
+        <w:t>.</w:t>
       </w:r>
     </w:p>
     <w:p>
@@ -1449,12 +1981,54 @@
         </w:numPr>
       </w:pPr>
       <w:r>
-        <w:t>Менеджеры, администраторы и другой административный персонал работают полный рабочий день в ресторане Урюк. Они занимаются управлением рестораном, общением с поставщиками, учетом финансовых операций и другими задачами.</w:t>
-      </w:r>
-    </w:p>
-    <w:p>
-      <w:r>
-        <w:t>Каждый сотрудник ресторана Урюк имеет свой индивидуальный график работы, который определяется руководством заведения. Ресторан Урюк старается обеспечить своих сотрудников комфортными условиями труда и соблюдать все нормы трудового законодательства.</w:t>
+        <w:t xml:space="preserve">Менеджеры, администраторы и другой административный персонал работают полный рабочий день в </w:t>
+      </w:r>
+      <w:r>
+        <w:t>кафе</w:t>
+      </w:r>
+      <w:r>
+        <w:t xml:space="preserve"> </w:t>
+      </w:r>
+      <w:r>
+        <w:t>«Урюк»</w:t>
+      </w:r>
+      <w:r>
+        <w:t xml:space="preserve">. Они занимаются управлением </w:t>
+      </w:r>
+      <w:r>
+        <w:t>кафе</w:t>
+      </w:r>
+      <w:r>
+        <w:t>, общением с поставщиками, учетом финансовых операций и другими задачами.</w:t>
+      </w:r>
+    </w:p>
+    <w:p>
+      <w:r>
+        <w:t xml:space="preserve">Каждый сотрудник </w:t>
+      </w:r>
+      <w:r>
+        <w:t>кафе</w:t>
+      </w:r>
+      <w:r>
+        <w:t xml:space="preserve"> </w:t>
+      </w:r>
+      <w:r>
+        <w:t>«Урюк»</w:t>
+      </w:r>
+      <w:r>
+        <w:t xml:space="preserve"> имеет свой индивидуальный график работы, который определяется руководством заведения. </w:t>
+      </w:r>
+      <w:r>
+        <w:t>Кафе</w:t>
+      </w:r>
+      <w:r>
+        <w:t xml:space="preserve"> </w:t>
+      </w:r>
+      <w:r>
+        <w:t>«Урюк»</w:t>
+      </w:r>
+      <w:r>
+        <w:t xml:space="preserve"> старается обеспечить своих сотрудников комфортными условиями труда и соблюдать все нормы трудового законодательства.</w:t>
       </w:r>
     </w:p>
     <w:p>
@@ -1480,16 +2054,34 @@
     </w:p>
     <w:p>
       <w:r>
-        <w:t>В семейном ресторане</w:t>
-      </w:r>
-      <w:r>
-        <w:t xml:space="preserve"> Урюк </w:t>
+        <w:t xml:space="preserve">В семейном </w:t>
+      </w:r>
+      <w:r>
+        <w:t>кафе</w:t>
+      </w:r>
+      <w:r>
+        <w:t xml:space="preserve"> </w:t>
+      </w:r>
+      <w:r>
+        <w:t>«Урюк»</w:t>
+      </w:r>
+      <w:r>
+        <w:t xml:space="preserve"> </w:t>
       </w:r>
       <w:r>
         <w:t xml:space="preserve">штат </w:t>
       </w:r>
       <w:r>
-        <w:t xml:space="preserve">составляет 20 человек. В состав команды ресторана </w:t>
+        <w:t>составляет 8</w:t>
+      </w:r>
+      <w:r>
+        <w:t xml:space="preserve"> человек. В состав команды </w:t>
+      </w:r>
+      <w:r>
+        <w:t>кафе</w:t>
+      </w:r>
+      <w:r>
+        <w:t xml:space="preserve"> </w:t>
       </w:r>
       <w:r>
         <w:t>входя</w:t>
@@ -1503,7 +2095,13 @@
     </w:p>
     <w:p>
       <w:r>
-        <w:t xml:space="preserve">В зависимости от конкретных потребностей ресторана, численность сотрудников может </w:t>
+        <w:t xml:space="preserve">В зависимости от конкретных потребностей </w:t>
+      </w:r>
+      <w:r>
+        <w:t>кафе</w:t>
+      </w:r>
+      <w:r>
+        <w:t xml:space="preserve">, численность сотрудников может </w:t>
       </w:r>
       <w:r>
         <w:t>увеличиваться.</w:t>
@@ -1511,7 +2109,28 @@
     </w:p>
     <w:p>
       <w:r>
-        <w:t>Однако, если штат семейного ресторана Урюк составляет 20 человек, то это может говорить о том, что ресторан уделяет большое внимание качеству обслуживания и готовке блюд, поскольку большая команда может обеспечить более высокий уровень сервиса.</w:t>
+        <w:t xml:space="preserve">Однако, если штат семейного </w:t>
+      </w:r>
+      <w:r>
+        <w:t>кафе</w:t>
+      </w:r>
+      <w:r>
+        <w:t xml:space="preserve"> </w:t>
+      </w:r>
+      <w:r>
+        <w:t>«Урюк»</w:t>
+      </w:r>
+      <w:r>
+        <w:t xml:space="preserve"> составляет 8</w:t>
+      </w:r>
+      <w:r>
+        <w:t xml:space="preserve"> человек, то это может говорить о том, что </w:t>
+      </w:r>
+      <w:r>
+        <w:t>кафе</w:t>
+      </w:r>
+      <w:r>
+        <w:t xml:space="preserve"> уделяет большое внимание качеству обслуживания и готовке блюд, поскольку большая команда может обеспечить более высокий уровень сервиса.</w:t>
       </w:r>
     </w:p>
     <w:p>
@@ -1539,7 +2158,19 @@
     </w:p>
     <w:p>
       <w:r>
-        <w:t>Должностные обязанности работников в семейном ресторане восточной и европейской кухни могут отличаться в зависимости от должности. Однако, в общем, в состав команды ресторана могут входить следующие специалисты:</w:t>
+        <w:t xml:space="preserve">Должностные обязанности работников в семейном </w:t>
+      </w:r>
+      <w:r>
+        <w:t>кафе</w:t>
+      </w:r>
+      <w:r>
+        <w:t xml:space="preserve"> восточной и европейской кухни могут отличаться в зависимости от должности. Однако, в общем, в состав команды </w:t>
+      </w:r>
+      <w:r>
+        <w:t>кафе</w:t>
+      </w:r>
+      <w:r>
+        <w:t xml:space="preserve"> могут входить следующие специалисты:</w:t>
       </w:r>
     </w:p>
     <w:p>
@@ -1551,15 +2182,13 @@
         </w:numPr>
       </w:pPr>
       <w:r>
-        <w:t xml:space="preserve">Повара и помощники повара: должны готовить блюда в соответствии с рецептами и стандартами ресторана, следить за качеством ингредиентов, приготовлением и подачей блюд. Повара восточной кухни должны быть знакомы с традиционными рецептами и способами приготовления блюд Востока, таких как шашлык, плов, </w:t>
-      </w:r>
-      <w:proofErr w:type="spellStart"/>
-      <w:r>
-        <w:t>лагман</w:t>
-      </w:r>
-      <w:proofErr w:type="spellEnd"/>
-      <w:r>
-        <w:t>, супы и т.д. Повара европейской кухни должны быть знакомы с традиционными рецептами блюд Европы, таких как паста, пицца, рагу, картофельное пюре и т.д.</w:t>
+        <w:t xml:space="preserve">Повара и помощники повара: должны готовить блюда в соответствии с рецептами и стандартами </w:t>
+      </w:r>
+      <w:r>
+        <w:t>кафе</w:t>
+      </w:r>
+      <w:r>
+        <w:t>, следить за качеством ингредиентов, приготовлением и подачей блюд. Повара восточной кухни должны быть знакомы с традиционными рецептами и способами приготовления блюд Востока, таких как шашлык, плов, лагман, супы и т.д. Повара европейской кухни должны быть знакомы с традиционными рецептами блюд Европы, таких как паста, пицца, рагу, картофельное пюре и т.д.</w:t>
       </w:r>
     </w:p>
     <w:p>
@@ -1583,7 +2212,13 @@
         </w:numPr>
       </w:pPr>
       <w:r>
-        <w:t>Бармены: должны готовить и подавать напитки, придерживаясь стандартов ресторана. Бармены восточной кухни могут предлагать традиционные напитки Востока, такие как чай, кофе, настойки и т.д. Бармены европейской кухни могут предлагать различные виды вина, коктейлей, пива и т.д.</w:t>
+        <w:t xml:space="preserve">Бармены: должны готовить и подавать напитки, придерживаясь стандартов </w:t>
+      </w:r>
+      <w:r>
+        <w:t>кафе</w:t>
+      </w:r>
+      <w:r>
+        <w:t>. Бармены восточной кухни могут предлагать традиционные напитки Востока, такие как чай, кофе, настойки и т.д. Бармены европейской кухни могут предлагать различные виды вина, коктейлей, пива и т.д.</w:t>
       </w:r>
     </w:p>
     <w:p>
@@ -1595,7 +2230,13 @@
         </w:numPr>
       </w:pPr>
       <w:r>
-        <w:t xml:space="preserve">Администраторы: должны управлять работой ресторана, координировать работу сотрудников, контролировать качество </w:t>
+        <w:t xml:space="preserve">Администраторы: должны управлять работой </w:t>
+      </w:r>
+      <w:r>
+        <w:t>кафе</w:t>
+      </w:r>
+      <w:r>
+        <w:t xml:space="preserve">, координировать работу сотрудников, контролировать качество </w:t>
       </w:r>
       <w:r>
         <w:lastRenderedPageBreak/>
@@ -1611,20 +2252,36 @@
         </w:numPr>
       </w:pPr>
       <w:r>
-        <w:t>Уборщики: должны поддерживать чистоту и порядок в ресторане, убирая столы, помещения и т.д.</w:t>
-      </w:r>
-    </w:p>
-    <w:p>
-      <w:r>
-        <w:t xml:space="preserve">Кроме того, в некоторых ресторанах могут быть и другие должности, такие как кассиры, </w:t>
-      </w:r>
-      <w:proofErr w:type="spellStart"/>
-      <w:r>
-        <w:t>сомелье</w:t>
-      </w:r>
-      <w:proofErr w:type="spellEnd"/>
-      <w:r>
-        <w:t xml:space="preserve"> и т.д. В любом случае, каждый сотрудник ресторана должен выполнять свои обязанности в соответствии со стандартами ресторана, чтобы обеспечить высокий уровень сервиса и качества блюд.</w:t>
+        <w:t xml:space="preserve">Уборщики: должны поддерживать чистоту и порядок в </w:t>
+      </w:r>
+      <w:r>
+        <w:t>кафе</w:t>
+      </w:r>
+      <w:r>
+        <w:t>, убирая столы, помещения и т.д.</w:t>
+      </w:r>
+    </w:p>
+    <w:p>
+      <w:r>
+        <w:t xml:space="preserve">Кроме того, в некоторых </w:t>
+      </w:r>
+      <w:r>
+        <w:t>кафе</w:t>
+      </w:r>
+      <w:r>
+        <w:t xml:space="preserve"> могут быть и другие должности, такие как кассиры, сомелье и т.д. В любом случае, каждый сотрудник </w:t>
+      </w:r>
+      <w:r>
+        <w:t>кафе</w:t>
+      </w:r>
+      <w:r>
+        <w:t xml:space="preserve"> должен выполнять свои обязанности в соответствии со стандартами </w:t>
+      </w:r>
+      <w:r>
+        <w:t>кафе</w:t>
+      </w:r>
+      <w:r>
+        <w:t>, чтобы обеспечить высокий уровень сервиса и качества блюд.</w:t>
       </w:r>
     </w:p>
     <w:p>
@@ -1701,15 +2358,7 @@
     </w:p>
     <w:p>
       <w:r>
-        <w:t xml:space="preserve">Также для приготовления шашлыка используются различные специи и приправы, такие как </w:t>
-      </w:r>
-      <w:proofErr w:type="spellStart"/>
-      <w:r>
-        <w:t>зира</w:t>
-      </w:r>
-      <w:proofErr w:type="spellEnd"/>
-      <w:r>
-        <w:t>, кориандр, чеснок, петрушка, базилик, мята, тмин, перец и соль. Они придают блюду особый аромат и вкус.</w:t>
+        <w:t>Также для приготовления шашлыка используются различные специи и приправы, такие как зира, кориандр, чеснок, петрушка, базилик, мята, тмин, перец и соль. Они придают блюду особый аромат и вкус.</w:t>
       </w:r>
     </w:p>
     <w:p>
@@ -1774,15 +2423,7 @@
     <w:p>
       <w:r>
         <w:lastRenderedPageBreak/>
-        <w:t xml:space="preserve">Классический шашлык - это бесспорно шашлык из мяса. Лучше всего для приготовления подходит охлажденное мясо. Из него получится самое сочное блюдо с отменным вкусом. Если для приготовления выбираете парное мясо, то подождите, когда с туши уйдет кровь, а само мясо основательно промаринуйте. Если вы решили приготовить шашлык из баранины, знайте: лучше использовать мясо молодого, нежирного барашка. Весь лишний жир нужно срезать </w:t>
-      </w:r>
-      <w:proofErr w:type="gramStart"/>
-      <w:r>
-        <w:t>до того как</w:t>
-      </w:r>
-      <w:proofErr w:type="gramEnd"/>
-      <w:r>
-        <w:t xml:space="preserve"> разделать мясо на кусочки. Для шашлыка из свинины хорошо подходят шейка, окорок или ребра. Ребра нарезаются попарно. В момент нанизывания на шампуры, прокалывают мясо между костями. Для шашлыка из говядины предпочтительнее брать вырезку и хорошо бы предварительно замочить мясо в газированной воде - так шашлык из говядины получится мягким.</w:t>
+        <w:t>Классический шашлык - это бесспорно шашлык из мяса. Лучше всего для приготовления подходит охлажденное мясо. Из него получится самое сочное блюдо с отменным вкусом. Если для приготовления выбираете парное мясо, то подождите, когда с туши уйдет кровь, а само мясо основательно промаринуйте. Если вы решили приготовить шашлык из баранины, знайте: лучше использовать мясо молодого, нежирного барашка. Весь лишний жир нужно срезать до того как разделать мясо на кусочки. Для шашлыка из свинины хорошо подходят шейка, окорок или ребра. Ребра нарезаются попарно. В момент нанизывания на шампуры, прокалывают мясо между костями. Для шашлыка из говядины предпочтительнее брать вырезку и хорошо бы предварительно замочить мясо в газированной воде - так шашлык из говядины получится мягким.</w:t>
       </w:r>
     </w:p>
     <w:p>
@@ -1933,36 +2574,12 @@
     </w:p>
     <w:p>
       <w:r>
-        <w:t xml:space="preserve">Белков в мясе содержится 11,4-20,2 %. Основная часть мяса полноценные белки. К ним относятся миозин, актин, миоцен, </w:t>
-      </w:r>
-      <w:proofErr w:type="spellStart"/>
-      <w:r>
-        <w:t>миальбуцин</w:t>
-      </w:r>
-      <w:proofErr w:type="spellEnd"/>
-      <w:r>
-        <w:t xml:space="preserve">, миоглобин, глобулин. Из неполноценных белков в мясе содержаться </w:t>
-      </w:r>
-      <w:proofErr w:type="spellStart"/>
-      <w:r>
-        <w:t>кологен</w:t>
-      </w:r>
-      <w:proofErr w:type="spellEnd"/>
-      <w:r>
-        <w:t>, эластин. Это соединительные ткани белков, предающие мясу жесткость. Жиры в мясе содержатся от 1,2 до 40,3 %. Содержание жира зависит от вида и упитанности животных. В мясе говядины жиры от 7 до 12 %, свинина жирностью 49,3 %, мясной 33,3 %. Жир улучшает вкус мяса, повышает его пищевую ценность.</w:t>
-      </w:r>
-    </w:p>
-    <w:p>
-      <w:r>
-        <w:t xml:space="preserve">Углеводы в мясе представлены гликогеном, </w:t>
-      </w:r>
-      <w:proofErr w:type="spellStart"/>
-      <w:r>
-        <w:t>содержимость</w:t>
-      </w:r>
-      <w:proofErr w:type="spellEnd"/>
-      <w:r>
-        <w:t xml:space="preserve"> которого составляет 1 %. Гликоген участвует в созревании мяса.</w:t>
+        <w:t>Белков в мясе содержится 11,4-20,2 %. Основная часть мяса полноценные белки. К ним относятся миозин, актин, миоцен, миальбуцин, миоглобин, глобулин. Из неполноценных белков в мясе содержаться кологен, эластин. Это соединительные ткани белков, предающие мясу жесткость. Жиры в мясе содержатся от 1,2 до 40,3 %. Содержание жира зависит от вида и упитанности животных. В мясе говядины жиры от 7 до 12 %, свинина жирностью 49,3 %, мясной 33,3 %. Жир улучшает вкус мяса, повышает его пищевую ценность.</w:t>
+      </w:r>
+    </w:p>
+    <w:p>
+      <w:r>
+        <w:t>Углеводы в мясе представлены гликогеном, содержимость которого составляет 1 %. Гликоген участвует в созревании мяса.</w:t>
       </w:r>
     </w:p>
     <w:p>
@@ -2030,15 +2647,7 @@
         <w:t>°</w:t>
       </w:r>
       <w:r>
-        <w:t>С и относительной влажности воздуха 95-98% замороженное мясо говядины - 6 мес. Охоложенное мясо хранят при температуре 0 до 2 градуса С и относительной влажности воздуха 85</w:t>
-      </w:r>
-      <w:proofErr w:type="gramStart"/>
-      <w:r>
-        <w:t>%,-</w:t>
-      </w:r>
-      <w:proofErr w:type="gramEnd"/>
-      <w:r>
-        <w:t>3 суток</w:t>
+        <w:t>С и относительной влажности воздуха 95-98% замороженное мясо говядины - 6 мес. Охоложенное мясо хранят при температуре 0 до 2 градуса С и относительной влажности воздуха 85%,-3 суток</w:t>
       </w:r>
     </w:p>
     <w:p>
@@ -2252,15 +2861,7 @@
         <w:t xml:space="preserve"> </w:t>
       </w:r>
       <w:r>
-        <w:t xml:space="preserve">хранятся отдельно в специально предназначенных для этого ларях или </w:t>
-      </w:r>
-      <w:proofErr w:type="spellStart"/>
-      <w:r>
-        <w:t>гастроемкостях</w:t>
-      </w:r>
-      <w:proofErr w:type="spellEnd"/>
-      <w:r>
-        <w:t>. В ряде случаев используются шкафы шоковой заморозки. В соответствии с нормами они должны быть чистыми и оборудованными специальными отверстиями для поступления воздуха.</w:t>
+        <w:t>хранятся отдельно в специально предназначенных для этого ларях или гастроемкостях. В ряде случаев используются шкафы шоковой заморозки. В соответствии с нормами они должны быть чистыми и оборудованными специальными отверстиями для поступления воздуха.</w:t>
       </w:r>
     </w:p>
     <w:p>
@@ -2305,31 +2906,7 @@
     </w:p>
     <w:p>
       <w:r>
-        <w:t>Для производства продукции определенного ассортимента или выполнения той или иной стадии технологического процесса, на предприятиях общественного питания организуются цеха. Они подразделяются на заготовочные (</w:t>
-      </w:r>
-      <w:proofErr w:type="gramStart"/>
-      <w:r>
-        <w:t>мясо-рыбный</w:t>
-      </w:r>
-      <w:proofErr w:type="gramEnd"/>
-      <w:r>
-        <w:t xml:space="preserve">, овощной, </w:t>
-      </w:r>
-      <w:proofErr w:type="spellStart"/>
-      <w:r>
-        <w:t>птицегольевой</w:t>
-      </w:r>
-      <w:proofErr w:type="spellEnd"/>
-      <w:r>
-        <w:t xml:space="preserve">), </w:t>
-      </w:r>
-      <w:proofErr w:type="spellStart"/>
-      <w:r>
-        <w:t>доготовочные</w:t>
-      </w:r>
-      <w:proofErr w:type="spellEnd"/>
-      <w:r>
-        <w:t xml:space="preserve"> (горячий, холодный, цех доработки полуфабрикатов, цех обработки зелени), специализированные (мучной, кондитерский, кулинарный). Кроме цехов на производстве проектируются вспомогательные помещения: моечная столовой посуды, моечная кухонной посуды, моечная и кладовая тары для полуфабрикатов и т. д.</w:t>
+        <w:t>Для производства продукции определенного ассортимента или выполнения той или иной стадии технологического процесса, на предприятиях общественного питания организуются цеха. Они подразделяются на заготовочные (мясо-рыбный, овощной, птицегольевой), доготовочные (горячий, холодный, цех доработки полуфабрикатов, цех обработки зелени), специализированные (мучной, кондитерский, кулинарный). Кроме цехов на производстве проектируются вспомогательные помещения: моечная столовой посуды, моечная кухонной посуды, моечная и кладовая тары для полуфабрикатов и т. д.</w:t>
       </w:r>
     </w:p>
     <w:p>
@@ -2410,15 +2987,13 @@
     </w:p>
     <w:p>
       <w:r>
-        <w:t xml:space="preserve">Обработка рыбы осуществляется в отдельном помещении - рыбном цехе. Небольшие предприятия ресторанного хозяйства, которые работают на сырье, обработку мяса и рыбы организуют в одном помещении - </w:t>
-      </w:r>
-      <w:proofErr w:type="gramStart"/>
-      <w:r>
-        <w:t>мясо-рыбном</w:t>
-      </w:r>
-      <w:proofErr w:type="gramEnd"/>
-      <w:r>
-        <w:t xml:space="preserve"> цехе. Для правильной организации работы этого цеха необходимо обеспечить раздельную обработку мясных и рыбных продуктов, а также раздельное хранение</w:t>
+        <w:t xml:space="preserve">Обработка рыбы осуществляется в отдельном помещении - рыбном цехе. Небольшие предприятия </w:t>
+      </w:r>
+      <w:r>
+        <w:t>кафе</w:t>
+      </w:r>
+      <w:r>
+        <w:t>ного хозяйства, которые работают на сырье, обработку мяса и рыбы организуют в одном помещении - мясо-рыбном цехе. Для правильной организации работы этого цеха необходимо обеспечить раздельную обработку мясных и рыбных продуктов, а также раздельное хранение</w:t>
       </w:r>
       <w:r>
         <w:t xml:space="preserve"> полуфабрикатов из мяса и рыбы. </w:t>
@@ -2435,15 +3010,7 @@
     </w:p>
     <w:p>
       <w:r>
-        <w:t xml:space="preserve">Все оборудование в </w:t>
-      </w:r>
-      <w:proofErr w:type="gramStart"/>
-      <w:r>
-        <w:t>мясо-рыбном</w:t>
-      </w:r>
-      <w:proofErr w:type="gramEnd"/>
-      <w:r>
-        <w:t xml:space="preserve"> цехе комплектуют в технологические линии по виду сырья (мясо, рыба, птица) и</w:t>
+        <w:t>Все оборудование в мясо-рыбном цехе комплектуют в технологические линии по виду сырья (мясо, рыба, птица) и</w:t>
       </w:r>
       <w:r>
         <w:t xml:space="preserve"> по типу производимого п/ф. Все </w:t>
@@ -2461,23 +3028,7 @@
         <w:t xml:space="preserve"> и вспомогательное. </w:t>
       </w:r>
       <w:r>
-        <w:t xml:space="preserve">Например, в </w:t>
-      </w:r>
-      <w:proofErr w:type="gramStart"/>
-      <w:r>
-        <w:t>мясо-рыбный</w:t>
-      </w:r>
-      <w:proofErr w:type="gramEnd"/>
-      <w:r>
-        <w:t xml:space="preserve"> цех можно поставить следующее оборудование: универсальную машину, мясорубку, формовщика и </w:t>
-      </w:r>
-      <w:proofErr w:type="spellStart"/>
-      <w:r>
-        <w:t>панировщика</w:t>
-      </w:r>
-      <w:proofErr w:type="spellEnd"/>
-      <w:r>
-        <w:t xml:space="preserve"> котлет, холодильные шкафы, производственные столы, ванны для промывки, тележки, стеллажи.</w:t>
+        <w:t>Например, в мясо-рыбный цех можно поставить следующее оборудование: универсальную машину, мясорубку, формовщика и панировщика котлет, холодильные шкафы, производственные столы, ванны для промывки, тележки, стеллажи.</w:t>
       </w:r>
     </w:p>
     <w:p/>
@@ -2520,7 +3071,7 @@
                     </pic:cNvPicPr>
                   </pic:nvPicPr>
                   <pic:blipFill>
-                    <a:blip r:embed="rId8">
+                    <a:blip r:embed="rId10">
                       <a:extLst>
                         <a:ext uri="{28A0092B-C50C-407E-A947-70E740481C1C}">
                           <a14:useLocalDpi xmlns:a14="http://schemas.microsoft.com/office/drawing/2010/main" val="0"/>
@@ -2567,26 +3118,10 @@
         <w:t xml:space="preserve"> </w:t>
       </w:r>
       <w:r>
-        <w:t xml:space="preserve">(соотношении рыбы и воды в ванне должно быть не больше чем 1 к 2). После </w:t>
-      </w:r>
-      <w:proofErr w:type="spellStart"/>
-      <w:r>
-        <w:t>разморозки</w:t>
-      </w:r>
-      <w:proofErr w:type="spellEnd"/>
-      <w:r>
-        <w:t xml:space="preserve"> рыбу промывать не надо. При дефростации температура воды и воздуха не должна превышать+200</w:t>
-      </w:r>
-      <w:r>
-        <w:t xml:space="preserve"> С. Для полной </w:t>
-      </w:r>
-      <w:proofErr w:type="spellStart"/>
-      <w:r>
-        <w:t>разморозки</w:t>
-      </w:r>
-      <w:proofErr w:type="spellEnd"/>
-      <w:r>
-        <w:t xml:space="preserve"> </w:t>
+        <w:t>(соотношении рыбы и воды в ванне должно быть не больше чем 1 к 2). После разморозки рыбу промывать не надо. При дефростации температура воды и воздуха не должна превышать+200</w:t>
+      </w:r>
+      <w:r>
+        <w:t xml:space="preserve"> С. Для полной разморозки </w:t>
       </w:r>
       <w:r>
         <w:t>необходимо 4-8 часов, в зависимости от размера рыбы и температуры помещения.</w:t>
@@ -2652,7 +3187,7 @@
                     </pic:cNvPicPr>
                   </pic:nvPicPr>
                   <pic:blipFill>
-                    <a:blip r:embed="rId9">
+                    <a:blip r:embed="rId11">
                       <a:extLst>
                         <a:ext uri="{28A0092B-C50C-407E-A947-70E740481C1C}">
                           <a14:useLocalDpi xmlns:a14="http://schemas.microsoft.com/office/drawing/2010/main" val="0"/>
@@ -2797,7 +3332,7 @@
                     </pic:cNvPicPr>
                   </pic:nvPicPr>
                   <pic:blipFill>
-                    <a:blip r:embed="rId10">
+                    <a:blip r:embed="rId12">
                       <a:extLst>
                         <a:ext uri="{28A0092B-C50C-407E-A947-70E740481C1C}">
                           <a14:useLocalDpi xmlns:a14="http://schemas.microsoft.com/office/drawing/2010/main" val="0"/>
@@ -2829,129 +3364,44 @@
         </w:drawing>
       </w:r>
       <w:r>
-        <w:t xml:space="preserve">Рис. 3 </w:t>
-      </w:r>
-      <w:proofErr w:type="spellStart"/>
-      <w:r>
-        <w:t>Тандыр</w:t>
-      </w:r>
-      <w:proofErr w:type="spellEnd"/>
-    </w:p>
-    <w:p>
-      <w:r>
-        <w:t xml:space="preserve">Азербайджанский </w:t>
-      </w:r>
-      <w:proofErr w:type="spellStart"/>
-      <w:r>
-        <w:t>тандыр</w:t>
-      </w:r>
-      <w:proofErr w:type="spellEnd"/>
-      <w:r>
-        <w:t xml:space="preserve"> изготовлен из белой глины по традиционной народной технологии с добавлением овечьей шерсти</w:t>
+        <w:t>Рис. 3 Тандыр</w:t>
+      </w:r>
+    </w:p>
+    <w:p>
+      <w:r>
+        <w:t>Азербайджанский тандыр изготовлен из белой глины по традиционной народной технологии с добавлением овечьей шерсти</w:t>
       </w:r>
       <w:r>
         <w:t>, размер 150х100 см</w:t>
       </w:r>
       <w:r>
-        <w:t>, после обжига выгоревшая шерсть оставляет специальные поры, улучшающие свойства изделия. Эта печь-</w:t>
-      </w:r>
-      <w:proofErr w:type="spellStart"/>
-      <w:r>
-        <w:t>тандыр</w:t>
-      </w:r>
-      <w:proofErr w:type="spellEnd"/>
-      <w:r>
-        <w:t xml:space="preserve"> отлично подходит для выпечки чурека - национальной азербайджанской лепешки и шашлыка.</w:t>
+        <w:t>, после обжига выгоревшая шерсть оставляет специальные поры, улучшающие свойства изделия. Эта печь-тандыр отлично подходит для выпечки чурека - национальной азербайджанской лепешки и шашлыка.</w:t>
       </w:r>
     </w:p>
     <w:p>
       <w:r>
         <w:lastRenderedPageBreak/>
-        <w:t>При первом розжиге в Печь-</w:t>
-      </w:r>
-      <w:proofErr w:type="spellStart"/>
-      <w:r>
-        <w:t>Тандыр</w:t>
-      </w:r>
-      <w:proofErr w:type="spellEnd"/>
-      <w:r>
-        <w:t xml:space="preserve"> рекомендовано закладывать только уголь, для того чтобы жар увеличивался плавно и как можно меньше появилось волосяных трещин, не влияющих на работу Печи-</w:t>
-      </w:r>
-      <w:proofErr w:type="spellStart"/>
-      <w:r>
-        <w:t>Тандыра</w:t>
-      </w:r>
-      <w:proofErr w:type="spellEnd"/>
-      <w:r>
-        <w:t>.</w:t>
-      </w:r>
-    </w:p>
-    <w:p>
-      <w:r>
-        <w:t xml:space="preserve">Установите </w:t>
-      </w:r>
-      <w:proofErr w:type="spellStart"/>
-      <w:r>
-        <w:t>тандыр</w:t>
-      </w:r>
-      <w:proofErr w:type="spellEnd"/>
-      <w:r>
-        <w:t xml:space="preserve"> так, чтобы к нему был свободный доступ, и он прочно стоял на своем основании.</w:t>
-      </w:r>
-    </w:p>
-    <w:p>
-      <w:r>
-        <w:t>Снимите и отложите в сторону большую крышку Печи-</w:t>
-      </w:r>
-      <w:proofErr w:type="spellStart"/>
-      <w:r>
-        <w:t>Тандыра</w:t>
-      </w:r>
-      <w:proofErr w:type="spellEnd"/>
-      <w:r>
-        <w:t>, затем откройте внизу поддувало. Во внутрь, на колосник положите (уголь при первом использовании) сухие дрова (желательно березу) так чтобы количество дров не превышало 2/3 объема печи.</w:t>
-      </w:r>
-    </w:p>
-    <w:p>
-      <w:r>
-        <w:t>Разожгите дрова желательно лучинами, так как многие жидкие розжиги состоят из химии. В течении часа Печь-</w:t>
-      </w:r>
-      <w:proofErr w:type="spellStart"/>
-      <w:r>
-        <w:t>Тандыр</w:t>
-      </w:r>
-      <w:proofErr w:type="spellEnd"/>
-      <w:r>
-        <w:t xml:space="preserve"> прогреется и дойдет до рабочей температуры от 300 до 470 градусов. (это можно определить визуально: на внутренних стенках </w:t>
-      </w:r>
-      <w:proofErr w:type="spellStart"/>
-      <w:r>
-        <w:t>тандыра</w:t>
-      </w:r>
-      <w:proofErr w:type="spellEnd"/>
-      <w:r>
-        <w:t xml:space="preserve"> исчезнет копоть).</w:t>
-      </w:r>
-    </w:p>
-    <w:p>
-      <w:r>
-        <w:t xml:space="preserve">Перед тем как приступить к приготовлению </w:t>
-      </w:r>
-      <w:proofErr w:type="gramStart"/>
-      <w:r>
-        <w:t>( рыбы</w:t>
-      </w:r>
-      <w:proofErr w:type="gramEnd"/>
-      <w:r>
-        <w:t xml:space="preserve">, мяса, куры и т.д.) важно заглянуть во внутрь </w:t>
-      </w:r>
-      <w:proofErr w:type="spellStart"/>
-      <w:r>
-        <w:t>тандыра</w:t>
-      </w:r>
-      <w:proofErr w:type="spellEnd"/>
-      <w:r>
-        <w:t xml:space="preserve"> и убедиться в том что все дрова прогорели.</w:t>
+        <w:t>При первом розжиге в Печь-Тандыр рекомендовано закладывать только уголь, для того чтобы жар увеличивался плавно и как можно меньше появилось волосяных трещин, не влияющих на работу Печи-Тандыра.</w:t>
+      </w:r>
+    </w:p>
+    <w:p>
+      <w:r>
+        <w:t>Установите тандыр так, чтобы к нему был свободный доступ, и он прочно стоял на своем основании.</w:t>
+      </w:r>
+    </w:p>
+    <w:p>
+      <w:r>
+        <w:t>Снимите и отложите в сторону большую крышку Печи-Тандыра, затем откройте внизу поддувало. Во внутрь, на колосник положите (уголь при первом использовании) сухие дрова (желательно березу) так чтобы количество дров не превышало 2/3 объема печи.</w:t>
+      </w:r>
+    </w:p>
+    <w:p>
+      <w:r>
+        <w:t>Разожгите дрова желательно лучинами, так как многие жидкие розжиги состоят из химии. В течении часа Печь-Тандыр прогреется и дойдет до рабочей температуры от 300 до 470 градусов. (это можно определить визуально: на внутренних стенках тандыра исчезнет копоть).</w:t>
+      </w:r>
+    </w:p>
+    <w:p>
+      <w:r>
+        <w:t>Перед тем как приступить к приготовлению ( рыбы, мяса, куры и т.д.) важно заглянуть во внутрь тандыра и убедиться в том что все дрова прогорели.</w:t>
       </w:r>
     </w:p>
     <w:p>
@@ -2961,52 +3411,12 @@
     </w:p>
     <w:p>
       <w:r>
-        <w:t>После чего закрыть Печь-</w:t>
-      </w:r>
-      <w:proofErr w:type="spellStart"/>
-      <w:r>
-        <w:t>Тандыр</w:t>
-      </w:r>
-      <w:proofErr w:type="spellEnd"/>
-      <w:r>
-        <w:t xml:space="preserve"> большой крышкой, и маленьким верхним колпачком, а также закрыть поддувало.</w:t>
-      </w:r>
-    </w:p>
-    <w:p>
-      <w:r>
-        <w:t xml:space="preserve">Время приготовления определяется опытным путем, но как правило при первой закладке пищи проходит около 15 минут. После двух-трех закладок необходимо заново прогреть </w:t>
-      </w:r>
-      <w:proofErr w:type="spellStart"/>
-      <w:r>
-        <w:t>тандыр</w:t>
-      </w:r>
-      <w:proofErr w:type="spellEnd"/>
-      <w:r>
-        <w:t xml:space="preserve"> до рабочего состояния (около 20 минут). После того как все приготовления в Печи-</w:t>
-      </w:r>
-      <w:proofErr w:type="spellStart"/>
-      <w:r>
-        <w:t>Тандыре</w:t>
-      </w:r>
-      <w:proofErr w:type="spellEnd"/>
-      <w:r>
-        <w:t xml:space="preserve"> закончены необходимо дать ему остыть. Если вы собираетесь порадовать </w:t>
-      </w:r>
-      <w:proofErr w:type="spellStart"/>
-      <w:r>
-        <w:t>Тандыром</w:t>
-      </w:r>
-      <w:proofErr w:type="spellEnd"/>
-      <w:r>
-        <w:t xml:space="preserve"> соседей или друзей в Зимнее время, то придерживайтесь инструкции как при первом розжиге </w:t>
-      </w:r>
-      <w:proofErr w:type="spellStart"/>
-      <w:r>
-        <w:t>Тандыра</w:t>
-      </w:r>
-      <w:proofErr w:type="spellEnd"/>
-      <w:r>
-        <w:t>.</w:t>
+        <w:t>После чего закрыть Печь-Тандыр большой крышкой, и маленьким верхним колпачком, а также закрыть поддувало.</w:t>
+      </w:r>
+    </w:p>
+    <w:p>
+      <w:r>
+        <w:t>Время приготовления определяется опытным путем, но как правило при первой закладке пищи проходит около 15 минут. После двух-трех закладок необходимо заново прогреть тандыр до рабочего состояния (около 20 минут). После того как все приготовления в Печи-Тандыре закончены необходимо дать ему остыть. Если вы собираетесь порадовать Тандыром соседей или друзей в Зимнее время, то придерживайтесь инструкции как при первом розжиге Тандыра.</w:t>
       </w:r>
     </w:p>
     <w:p/>
@@ -3238,81 +3648,28 @@
       </w:r>
     </w:p>
     <w:p>
-      <w:proofErr w:type="spellStart"/>
       <w:r>
         <w:rPr>
           <w:b/>
         </w:rPr>
-        <w:t>Беш</w:t>
-      </w:r>
-      <w:proofErr w:type="spellEnd"/>
-      <w:r>
-        <w:rPr>
-          <w:b/>
-        </w:rPr>
-        <w:t xml:space="preserve"> </w:t>
-      </w:r>
-      <w:proofErr w:type="spellStart"/>
-      <w:r>
-        <w:rPr>
-          <w:b/>
-        </w:rPr>
-        <w:t>кебаб</w:t>
-      </w:r>
-      <w:proofErr w:type="spellEnd"/>
+        <w:t>Беш кебаб</w:t>
+      </w:r>
       <w:r>
         <w:t xml:space="preserve"> - б</w:t>
       </w:r>
       <w:r>
-        <w:t xml:space="preserve">огатырский </w:t>
-      </w:r>
-      <w:proofErr w:type="spellStart"/>
-      <w:r>
-        <w:t>кебаб</w:t>
-      </w:r>
-      <w:proofErr w:type="spellEnd"/>
-      <w:r>
-        <w:t xml:space="preserve"> из ароматной баранины на </w:t>
-      </w:r>
-      <w:proofErr w:type="spellStart"/>
-      <w:r>
-        <w:t>тандырной</w:t>
-      </w:r>
-      <w:proofErr w:type="spellEnd"/>
-      <w:r>
-        <w:t xml:space="preserve"> лепешке. Подается с томатами и ломтиками соленого огурца на листе салата Айсберг, соусом Аджика по-восточному и маринованным луком.</w:t>
+        <w:t>огатырский кебаб из ароматной баранины на тандырной лепешке. Подается с томатами и ломтиками соленого огурца на листе салата Айсберг, соусом Аджика по-восточному и маринованным луком.</w:t>
       </w:r>
       <w:r>
         <w:t xml:space="preserve"> Вес: 225 г.</w:t>
       </w:r>
     </w:p>
     <w:p>
-      <w:proofErr w:type="spellStart"/>
-      <w:r>
-        <w:t>Беш</w:t>
-      </w:r>
-      <w:proofErr w:type="spellEnd"/>
-      <w:r>
-        <w:t xml:space="preserve"> </w:t>
-      </w:r>
-      <w:proofErr w:type="spellStart"/>
-      <w:r>
-        <w:t>кебаб</w:t>
-      </w:r>
-      <w:proofErr w:type="spellEnd"/>
-      <w:r>
-        <w:t xml:space="preserve"> - это традиционное турецкое блюдо, состоящее из мелко нарезанной говядины, приправленной различными специями и смешанной с </w:t>
-      </w:r>
-      <w:proofErr w:type="spellStart"/>
-      <w:r>
-        <w:t>ку</w:t>
-      </w:r>
-      <w:r>
-        <w:t>скусом</w:t>
-      </w:r>
-      <w:proofErr w:type="spellEnd"/>
-      <w:r>
-        <w:t xml:space="preserve"> или хлебными крошками.</w:t>
+      <w:r>
+        <w:t>Беш кебаб - это традиционное турецкое блюдо, состоящее из мелко нарезанной говядины, приправленной различными специями и смешанной с ку</w:t>
+      </w:r>
+      <w:r>
+        <w:t>скусом или хлебными крошками.</w:t>
       </w:r>
     </w:p>
     <w:p>
@@ -3418,13 +3775,8 @@
           <w:numId w:val="21"/>
         </w:numPr>
       </w:pPr>
-      <w:proofErr w:type="spellStart"/>
-      <w:r>
-        <w:t>Кускус</w:t>
-      </w:r>
-      <w:proofErr w:type="spellEnd"/>
-      <w:r>
-        <w:t xml:space="preserve"> или хлебные крошки - 1 стакан</w:t>
+      <w:r>
+        <w:t>Кускус или хлебные крошки - 1 стакан</w:t>
       </w:r>
     </w:p>
     <w:p>
@@ -3501,15 +3853,7 @@
         </w:numPr>
       </w:pPr>
       <w:r>
-        <w:t xml:space="preserve">Подготовьте приправы. Смешайте </w:t>
-      </w:r>
-      <w:proofErr w:type="spellStart"/>
-      <w:r>
-        <w:t>зиру</w:t>
-      </w:r>
-      <w:proofErr w:type="spellEnd"/>
-      <w:r>
-        <w:t>, красный молотый перец, соль, тмин, кориандр и красный перец.</w:t>
+        <w:t>Подготовьте приправы. Смешайте зиру, красный молотый перец, соль, тмин, кориандр и красный перец.</w:t>
       </w:r>
     </w:p>
     <w:p>
@@ -3558,15 +3902,7 @@
         </w:numPr>
       </w:pPr>
       <w:r>
-        <w:t xml:space="preserve">Разогрейте гриль или сковороду. Если используете гриль, то жарьте </w:t>
-      </w:r>
-      <w:proofErr w:type="spellStart"/>
-      <w:r>
-        <w:t>беш-кебаб</w:t>
-      </w:r>
-      <w:proofErr w:type="spellEnd"/>
-      <w:r>
-        <w:t xml:space="preserve"> на умеренном огне примерно 10-15 минут, переворачивая шампуры время от времени. Если используете сковороду, то жарьте на среднем огне примерно 15-20 минут, переворачивая шампуры время от времени.</w:t>
+        <w:t>Разогрейте гриль или сковороду. Если используете гриль, то жарьте беш-кебаб на умеренном огне примерно 10-15 минут, переворачивая шампуры время от времени. Если используете сковороду, то жарьте на среднем огне примерно 15-20 минут, переворачивая шампуры время от времени.</w:t>
       </w:r>
     </w:p>
     <w:p>
@@ -3578,15 +3914,7 @@
         </w:numPr>
       </w:pPr>
       <w:r>
-        <w:t xml:space="preserve">Готовый </w:t>
-      </w:r>
-      <w:proofErr w:type="spellStart"/>
-      <w:r>
-        <w:t>беш-кебаб</w:t>
-      </w:r>
-      <w:proofErr w:type="spellEnd"/>
-      <w:r>
-        <w:t xml:space="preserve"> подавайте на большой тарелке, украсьте зеленью и луком. </w:t>
+        <w:t xml:space="preserve">Готовый беш-кебаб подавайте на большой тарелке, украсьте зеленью и луком. </w:t>
       </w:r>
       <w:r>
         <w:t>П</w:t>
@@ -3602,19 +3930,11 @@
       </w:r>
     </w:p>
     <w:p>
-      <w:proofErr w:type="spellStart"/>
       <w:r>
         <w:rPr>
           <w:b/>
         </w:rPr>
-        <w:t>Уч-панжа</w:t>
-      </w:r>
-      <w:proofErr w:type="spellEnd"/>
-      <w:r>
-        <w:rPr>
-          <w:b/>
-        </w:rPr>
-        <w:t xml:space="preserve"> из баранины</w:t>
+        <w:t>Уч-панжа из баранины</w:t>
       </w:r>
       <w:r>
         <w:t xml:space="preserve"> </w:t>
@@ -3627,21 +3947,8 @@
       </w:r>
     </w:p>
     <w:p>
-      <w:proofErr w:type="spellStart"/>
-      <w:r>
-        <w:t>Уч-панжа</w:t>
-      </w:r>
-      <w:proofErr w:type="spellEnd"/>
-      <w:r>
-        <w:t xml:space="preserve"> - это традиционное узбекское блюдо, которое готовится на основе баранины и овощей. Вот основные ингредиенты, которые могут потребоваться для приготовления </w:t>
-      </w:r>
-      <w:proofErr w:type="spellStart"/>
-      <w:r>
-        <w:t>уч-панжа</w:t>
-      </w:r>
-      <w:proofErr w:type="spellEnd"/>
-      <w:r>
-        <w:t>:</w:t>
+      <w:r>
+        <w:t>Уч-панжа - это традиционное узбекское блюдо, которое готовится на основе баранины и овощей. Вот основные ингредиенты, которые могут потребоваться для приготовления уч-панжа:</w:t>
       </w:r>
     </w:p>
     <w:p>
@@ -3865,13 +4172,8 @@
           <w:numId w:val="26"/>
         </w:numPr>
       </w:pPr>
-      <w:proofErr w:type="spellStart"/>
-      <w:r>
-        <w:t>Уч-панжа</w:t>
-      </w:r>
-      <w:proofErr w:type="spellEnd"/>
-      <w:r>
-        <w:t xml:space="preserve"> готова! Подавайте на большой тарелке, украсьте зеленью и луком. </w:t>
+      <w:r>
+        <w:t xml:space="preserve">Уч-панжа готова! Подавайте на большой тарелке, украсьте зеленью и луком. </w:t>
       </w:r>
       <w:r>
         <w:t>П</w:t>
@@ -4122,13 +4424,8 @@
         <w:t xml:space="preserve">Цуккини </w:t>
       </w:r>
       <w:r>
-        <w:t xml:space="preserve">1 </w:t>
-      </w:r>
-      <w:proofErr w:type="spellStart"/>
-      <w:r>
-        <w:t>шт</w:t>
-      </w:r>
-      <w:proofErr w:type="spellEnd"/>
+        <w:t>1 шт</w:t>
+      </w:r>
     </w:p>
     <w:p>
       <w:pPr>
@@ -4142,15 +4439,7 @@
         <w:t xml:space="preserve">Мята </w:t>
       </w:r>
       <w:r>
-        <w:t xml:space="preserve">1 </w:t>
-      </w:r>
-      <w:proofErr w:type="spellStart"/>
-      <w:r>
-        <w:t>пуч</w:t>
-      </w:r>
-      <w:proofErr w:type="spellEnd"/>
-      <w:r>
-        <w:t>.</w:t>
+        <w:t>1 пуч.</w:t>
       </w:r>
     </w:p>
     <w:p>
@@ -4165,15 +4454,7 @@
         <w:t xml:space="preserve">Розмарин </w:t>
       </w:r>
       <w:r>
-        <w:t xml:space="preserve">1 </w:t>
-      </w:r>
-      <w:proofErr w:type="spellStart"/>
-      <w:r>
-        <w:t>пуч</w:t>
-      </w:r>
-      <w:proofErr w:type="spellEnd"/>
-      <w:r>
-        <w:t>.</w:t>
+        <w:t>1 пуч.</w:t>
       </w:r>
     </w:p>
     <w:p>
@@ -4188,13 +4469,8 @@
         <w:t xml:space="preserve">Чеснок </w:t>
       </w:r>
       <w:r>
-        <w:t xml:space="preserve">1 </w:t>
-      </w:r>
-      <w:proofErr w:type="spellStart"/>
-      <w:r>
-        <w:t>шт</w:t>
-      </w:r>
-      <w:proofErr w:type="spellEnd"/>
+        <w:t>1 шт</w:t>
+      </w:r>
     </w:p>
     <w:p>
       <w:pPr>
@@ -4208,13 +4484,8 @@
         <w:t>Лимон 1</w:t>
       </w:r>
       <w:r>
-        <w:t xml:space="preserve"> </w:t>
-      </w:r>
-      <w:proofErr w:type="spellStart"/>
-      <w:r>
-        <w:t>шт</w:t>
-      </w:r>
-      <w:proofErr w:type="spellEnd"/>
+        <w:t xml:space="preserve"> шт</w:t>
+      </w:r>
     </w:p>
     <w:p>
       <w:pPr>
@@ -4243,15 +4514,7 @@
         <w:t xml:space="preserve">Масло оливковое </w:t>
       </w:r>
       <w:r>
-        <w:t xml:space="preserve">½ </w:t>
-      </w:r>
-      <w:proofErr w:type="spellStart"/>
-      <w:r>
-        <w:t>стак</w:t>
-      </w:r>
-      <w:proofErr w:type="spellEnd"/>
-      <w:r>
-        <w:t>.</w:t>
+        <w:t>½ стак.</w:t>
       </w:r>
     </w:p>
     <w:p>
@@ -4283,11 +4546,9 @@
       <w:r>
         <w:t xml:space="preserve">2 </w:t>
       </w:r>
-      <w:proofErr w:type="spellStart"/>
       <w:r>
         <w:t>шт</w:t>
       </w:r>
-      <w:proofErr w:type="spellEnd"/>
     </w:p>
     <w:p>
       <w:pPr>
@@ -4438,28 +4699,12 @@
         </w:rPr>
         <w:t xml:space="preserve"> «</w:t>
       </w:r>
-      <w:proofErr w:type="spellStart"/>
       <w:r>
         <w:rPr>
           <w:b/>
         </w:rPr>
-        <w:t>Беш</w:t>
-      </w:r>
-      <w:proofErr w:type="spellEnd"/>
-      <w:r>
-        <w:rPr>
-          <w:b/>
-        </w:rPr>
-        <w:t xml:space="preserve"> </w:t>
-      </w:r>
-      <w:proofErr w:type="spellStart"/>
-      <w:r>
-        <w:rPr>
-          <w:b/>
-        </w:rPr>
-        <w:t>кебаб</w:t>
-      </w:r>
-      <w:proofErr w:type="spellEnd"/>
+        <w:t>Беш кебаб</w:t>
+      </w:r>
       <w:r>
         <w:rPr>
           <w:b/>
@@ -5425,11 +5670,9 @@
             <w:pPr>
               <w:ind w:firstLine="0"/>
             </w:pPr>
-            <w:proofErr w:type="spellStart"/>
             <w:r>
               <w:t>Кускус</w:t>
             </w:r>
-            <w:proofErr w:type="spellEnd"/>
           </w:p>
         </w:tc>
         <w:tc>
@@ -5767,19 +6010,11 @@
         </w:rPr>
         <w:t>«</w:t>
       </w:r>
-      <w:proofErr w:type="spellStart"/>
       <w:r>
         <w:rPr>
           <w:b/>
         </w:rPr>
-        <w:t>Уч-панжа</w:t>
-      </w:r>
-      <w:proofErr w:type="spellEnd"/>
-      <w:r>
-        <w:rPr>
-          <w:b/>
-        </w:rPr>
-        <w:t xml:space="preserve"> из баранины</w:t>
+        <w:t>Уч-панжа из баранины</w:t>
       </w:r>
       <w:r>
         <w:rPr>
@@ -9307,28 +9542,12 @@
         </w:rPr>
         <w:t xml:space="preserve"> «</w:t>
       </w:r>
-      <w:proofErr w:type="spellStart"/>
       <w:r>
         <w:rPr>
           <w:b/>
         </w:rPr>
-        <w:t>Беш</w:t>
-      </w:r>
-      <w:proofErr w:type="spellEnd"/>
-      <w:r>
-        <w:rPr>
-          <w:b/>
-        </w:rPr>
-        <w:t xml:space="preserve"> </w:t>
-      </w:r>
-      <w:proofErr w:type="spellStart"/>
-      <w:r>
-        <w:rPr>
-          <w:b/>
-        </w:rPr>
-        <w:t>кебаб</w:t>
-      </w:r>
-      <w:proofErr w:type="spellEnd"/>
+        <w:t>Беш кебаб</w:t>
+      </w:r>
       <w:r>
         <w:rPr>
           <w:b/>
@@ -10294,11 +10513,9 @@
             <w:pPr>
               <w:ind w:firstLine="0"/>
             </w:pPr>
-            <w:proofErr w:type="spellStart"/>
             <w:r>
               <w:t>Кускус</w:t>
             </w:r>
-            <w:proofErr w:type="spellEnd"/>
           </w:p>
         </w:tc>
         <w:tc>
@@ -10778,19 +10995,11 @@
         </w:rPr>
         <w:t>«</w:t>
       </w:r>
-      <w:proofErr w:type="spellStart"/>
       <w:r>
         <w:rPr>
           <w:b/>
         </w:rPr>
-        <w:t>Уч-панжа</w:t>
-      </w:r>
-      <w:proofErr w:type="spellEnd"/>
-      <w:r>
-        <w:rPr>
-          <w:b/>
-        </w:rPr>
-        <w:t xml:space="preserve"> из баранины</w:t>
+        <w:t>Уч-панжа из баранины</w:t>
       </w:r>
       <w:r>
         <w:rPr>
@@ -12091,10 +12300,7 @@
     </w:tbl>
     <w:p>
       <w:r>
-        <w:t>С</w:t>
-      </w:r>
-      <w:r>
-        <w:t>ебестоимость 1 порции 54,7 руб.</w:t>
+        <w:t>Себестоимость 1 порции 54,7 руб.</w:t>
       </w:r>
     </w:p>
     <w:p/>
@@ -13045,10 +13251,7 @@
     </w:tbl>
     <w:p>
       <w:r>
-        <w:t>Себестоимость 1 порции 249,8</w:t>
-      </w:r>
-      <w:r>
-        <w:t xml:space="preserve"> руб.</w:t>
+        <w:t>Себестоимость 1 порции 249,8 руб.</w:t>
       </w:r>
     </w:p>
     <w:p/>
@@ -14177,10 +14380,7 @@
               <w:ind w:firstLine="0"/>
             </w:pPr>
             <w:r>
-              <w:t>0,0</w:t>
-            </w:r>
-            <w:r>
-              <w:t>1</w:t>
+              <w:t>0,01</w:t>
             </w:r>
           </w:p>
         </w:tc>
@@ -14304,10 +14504,7 @@
               <w:ind w:firstLine="0"/>
             </w:pPr>
             <w:r>
-              <w:t>0,0</w:t>
-            </w:r>
-            <w:r>
-              <w:t>1</w:t>
+              <w:t>0,01</w:t>
             </w:r>
           </w:p>
         </w:tc>
@@ -14431,10 +14628,7 @@
               <w:ind w:firstLine="0"/>
             </w:pPr>
             <w:r>
-              <w:t>0,0</w:t>
-            </w:r>
-            <w:r>
-              <w:t>1</w:t>
+              <w:t>0,01</w:t>
             </w:r>
           </w:p>
         </w:tc>
@@ -14688,7 +14882,7 @@
                     </pic:cNvPicPr>
                   </pic:nvPicPr>
                   <pic:blipFill>
-                    <a:blip r:embed="rId11">
+                    <a:blip r:embed="rId13">
                       <a:extLst>
                         <a:ext uri="{28A0092B-C50C-407E-A947-70E740481C1C}">
                           <a14:useLocalDpi xmlns:a14="http://schemas.microsoft.com/office/drawing/2010/main" val="0"/>
@@ -14725,13 +14919,7 @@
         <w:jc w:val="right"/>
       </w:pPr>
       <w:r>
-        <w:t xml:space="preserve">Технологическая схема приготовления из </w:t>
-      </w:r>
-      <w:r>
-        <w:t>говядины</w:t>
-      </w:r>
-      <w:r>
-        <w:t>, схема 2.3.1</w:t>
+        <w:t>Технологическая схема приготовления из говядины, схема 2.3.1</w:t>
       </w:r>
     </w:p>
     <w:p/>
@@ -14760,7 +14948,7 @@
                     </pic:cNvPicPr>
                   </pic:nvPicPr>
                   <pic:blipFill>
-                    <a:blip r:embed="rId12">
+                    <a:blip r:embed="rId14">
                       <a:extLst>
                         <a:ext uri="{28A0092B-C50C-407E-A947-70E740481C1C}">
                           <a14:useLocalDpi xmlns:a14="http://schemas.microsoft.com/office/drawing/2010/main" val="0"/>
@@ -14797,10 +14985,7 @@
         <w:jc w:val="right"/>
       </w:pPr>
       <w:r>
-        <w:t>Технологическая схема приготовления из говядины</w:t>
-      </w:r>
-      <w:r>
-        <w:t>, схема 2.3.2</w:t>
+        <w:t>Технологическая схема приготовления из говядины, схема 2.3.2</w:t>
       </w:r>
     </w:p>
     <w:p/>
@@ -14829,7 +15014,7 @@
                     </pic:cNvPicPr>
                   </pic:nvPicPr>
                   <pic:blipFill>
-                    <a:blip r:embed="rId13">
+                    <a:blip r:embed="rId15">
                       <a:extLst>
                         <a:ext uri="{28A0092B-C50C-407E-A947-70E740481C1C}">
                           <a14:useLocalDpi xmlns:a14="http://schemas.microsoft.com/office/drawing/2010/main" val="0"/>
@@ -14866,10 +15051,7 @@
         <w:jc w:val="right"/>
       </w:pPr>
       <w:r>
-        <w:t xml:space="preserve">Технологическая схема приготовления из </w:t>
-      </w:r>
-      <w:r>
-        <w:t>дорадо, схема 2.3.3</w:t>
+        <w:t>Технологическая схема приготовления из дорадо, схема 2.3.3</w:t>
       </w:r>
     </w:p>
     <w:p/>
@@ -14899,7 +15081,7 @@
                     </pic:cNvPicPr>
                   </pic:nvPicPr>
                   <pic:blipFill>
-                    <a:blip r:embed="rId14">
+                    <a:blip r:embed="rId16">
                       <a:extLst>
                         <a:ext uri="{28A0092B-C50C-407E-A947-70E740481C1C}">
                           <a14:useLocalDpi xmlns:a14="http://schemas.microsoft.com/office/drawing/2010/main" val="0"/>
@@ -14936,10 +15118,7 @@
         <w:jc w:val="right"/>
       </w:pPr>
       <w:r>
-        <w:t xml:space="preserve">Технологическая схема приготовления из </w:t>
-      </w:r>
-      <w:r>
-        <w:t>каре ягненка, схема 2.3.4</w:t>
+        <w:t>Технологическая схема приготовления из каре ягненка, схема 2.3.4</w:t>
       </w:r>
     </w:p>
     <w:p/>
@@ -14964,63 +15143,115 @@
     </w:p>
     <w:p>
       <w:r>
-        <w:t xml:space="preserve">В ходе работы были разработаны рецепты и технологии приготовления различных блюд, которые могут быть предложены в закусочной-шашлычной. Были представлены рецепты для </w:t>
-      </w:r>
-      <w:r>
-        <w:t>дорадо на углях</w:t>
-      </w:r>
-      <w:r>
-        <w:t>, а также для блюд и</w:t>
-      </w:r>
-      <w:r>
-        <w:t xml:space="preserve">з мяса, таких как </w:t>
-      </w:r>
-      <w:proofErr w:type="spellStart"/>
-      <w:r>
-        <w:t>беш-кубаб</w:t>
-      </w:r>
-      <w:proofErr w:type="spellEnd"/>
-      <w:r>
-        <w:t xml:space="preserve">, каре ягненка с </w:t>
-      </w:r>
-      <w:proofErr w:type="spellStart"/>
-      <w:r>
-        <w:t>цукини</w:t>
-      </w:r>
-      <w:proofErr w:type="spellEnd"/>
-      <w:r>
-        <w:t xml:space="preserve"> и шашлык из </w:t>
-      </w:r>
-      <w:r>
-        <w:t>баранины.</w:t>
-      </w:r>
-    </w:p>
-    <w:p>
-      <w:r>
-        <w:t xml:space="preserve">Каждый рецепт был представлен с детальным описанием необходимых ингредиентов и пошаговыми инструкциями для приготовления блюд. Были также представлены советы и рекомендации по сервировке блюд и их </w:t>
-      </w:r>
-      <w:proofErr w:type="spellStart"/>
-      <w:r>
-        <w:t>гарнировке.</w:t>
-      </w:r>
-    </w:p>
-    <w:p>
-      <w:proofErr w:type="spellEnd"/>
-      <w:r>
-        <w:t>Особое внимание было уделено вопросам личной гигиены при приготовлении блюд. В работе были описаны правила личной гигиены, включая гигиену тела, рук, полости рта, а также правила ношения и ухода за санитарной одеждой. Было подчеркнуто, что соблюдение этих правил является необходимым условием для производства безопасной и качественной еды.</w:t>
-      </w:r>
-    </w:p>
-    <w:p>
-      <w:r>
-        <w:t>В заключении можно сказать, что дипломный проект "Технология приготовления блюд для закусочной-шашлычной" представляет собой практическое и полезное руководство для предпринимателей, работающих в сфере общественного питания. Разработанные рецепты и технологии приготовления блюд позволят им предложить своим клиентам разнообразное меню, а соблюдение правил личной гигиены гарантирует безопасность и качество приготовленной еды.</w:t>
-      </w:r>
-    </w:p>
-    <w:p>
-      <w:pPr>
-        <w:spacing w:after="160" w:line="259" w:lineRule="auto"/>
-        <w:ind w:firstLine="0"/>
-        <w:jc w:val="left"/>
-      </w:pPr>
+        <w:t>В дипломной работе была рассмотрена организация процесса приготовления шашлыка на предприятии общественного питания - закусочной шашлычной кафе "Урюк". Была проведена технико-экономическая характеристика предприятия, а именно: организация, режим работы, численность персонала, штатные штаты и недостатки и должностные обязанности работников, определены основные задачи и перспективы развития организации.</w:t>
+      </w:r>
+    </w:p>
+    <w:p>
+      <w:r>
+        <w:t>Особое внимание уделено</w:t>
+      </w:r>
+      <w:r>
+        <w:t xml:space="preserve"> ассортименту и </w:t>
+      </w:r>
+      <w:r>
+        <w:t>товароведно-технологической характеристике</w:t>
+      </w:r>
+      <w:r>
+        <w:t xml:space="preserve"> сырья, и </w:t>
+      </w:r>
+      <w:r>
+        <w:t>продуктов для приготовления шашлыка, а также организации работы</w:t>
+      </w:r>
+      <w:r>
+        <w:t xml:space="preserve"> </w:t>
+      </w:r>
+      <w:r>
+        <w:t>горячего</w:t>
+      </w:r>
+      <w:r>
+        <w:t xml:space="preserve"> </w:t>
+      </w:r>
+      <w:r>
+        <w:t>цеха и рабочих мест, подбору</w:t>
+      </w:r>
+      <w:r>
+        <w:t xml:space="preserve"> оптимального, профессионального </w:t>
+      </w:r>
+      <w:r>
+        <w:t>технологического оборудования и инвентаря</w:t>
+      </w:r>
+      <w:r>
+        <w:t>, правильному подбору расходных материалов, технологического оборудования, а также их безопасн</w:t>
+      </w:r>
+      <w:r>
+        <w:t xml:space="preserve">ому использованию </w:t>
+      </w:r>
+      <w:r>
+        <w:t>и их безопасному использованию.</w:t>
+      </w:r>
+    </w:p>
+    <w:p>
+      <w:r>
+        <w:t>В ходе работы были разработаны рецепты и технологии изготовления всевозможных кулинарных изделий, которые имеют все шансы быть предложены в закусочной-шашлычной. Были представлены рецепты для дорадо на углях, а еще для блюд из мяса, этих как беш-кебаб и каре ягненка с цукини.</w:t>
+      </w:r>
+    </w:p>
+    <w:p>
+      <w:r>
+        <w:t>В рамках дипломной работы был проведен комплекс мероприятий по организации процесса приготовления кулинарных изделий на предприятии общественног</w:t>
+      </w:r>
+      <w:bookmarkStart w:id="0" w:name="_GoBack"/>
+      <w:bookmarkEnd w:id="0"/>
+      <w:r>
+        <w:t xml:space="preserve">о питания - закусочной-шашлычной "Урюк". Одним из этапов была проведена расплата массы сырья и полуфабрикатов для изготовления изделий, что позволило определить оптимальные пропорции компонентов и минимизировать расходы на производство. Кроме того, были составлены технико-технологические карты, которые подробно описывают последовательность действий и требования к процессу приготовления каждого из кулинарных изделий. Это позволило обеспечить высокое качество продукции и ее соответствие стандартам закусочной-шашлычной "Урюк". Также был проведен расчет калькуляции кулинарных изделий, что дало возможность определить себестоимость каждого блюда и установить оптимальную цену на </w:t>
+      </w:r>
+      <w:r>
+        <w:lastRenderedPageBreak/>
+        <w:t>продукцию, учитывая конкурентоспособность на рынке общественного питания. Все эти мероприятия были необходимы для оптимизации производственных процессов, повышения эффективности работы персонала и улучшения качества продукции, что в свою очередь способствует увеличению прибыли предприятия и укреплению его позиций на рынке.</w:t>
+      </w:r>
+    </w:p>
+    <w:p>
+      <w:r>
+        <w:t xml:space="preserve">Каждый рецепт был представлен с детальным описанием необходимых ингредиентов и пошаговыми инструкциями для приготовления блюд. Описывалась не только последовательность действий, но и необходимые пропорции каждого ингредиента. Кроме того, были представлены советы и рекомендации по сервировке блюд и их гарнировке. Все это позволит вам приготовить вкусные и красивые блюда для своих клиентов в пиццерии. Тщательное следование рецептам и рекомендациям </w:t>
+      </w:r>
+      <w:r>
+        <w:t>помогает</w:t>
+      </w:r>
+      <w:r>
+        <w:t xml:space="preserve"> достичь высокого качества блюд и удовлетворить вкусы самых взыскательных гурманов.</w:t>
+      </w:r>
+    </w:p>
+    <w:p>
+      <w:r>
+        <w:t xml:space="preserve">В работе было уделено особое внимание вопросам личной гигиены при приготовлении блюд. Все правила личной гигиены были подробно описаны, начиная от гигиены тела и заканчивая правилами ношения и ухода за санитарной одеждой. Были приведены не только основные правила, но и дополнительные рекомендации для соблюдения максимальной чистоты и гигиены во время работы. Особое внимание уделялось правилам гигиены рук, которые являются ключевым моментом при работе с продуктами питания. В работе было подчеркнуто, что соблюдение всех правил личной гигиены является необходимым условием для производства безопасной и качественной еды, а также для поддержания репутации </w:t>
+      </w:r>
+      <w:r>
+        <w:t>закусочной-шашлычной</w:t>
+      </w:r>
+      <w:r>
+        <w:t xml:space="preserve"> и удовлетворения потребностей клиентов. Все это поможет обеспечить высокое качество блюд и сохранит</w:t>
+      </w:r>
+      <w:r>
+        <w:t>ь безопасность пищевых продуктов</w:t>
+      </w:r>
+      <w:r>
+        <w:t>.</w:t>
+      </w:r>
+    </w:p>
+    <w:p>
+      <w:r>
+        <w:t xml:space="preserve">В заключении можно сказать, что дипломная работа "Технология приготовления блюд для закусочной-шашлычной" представляет собой практическое и полезное руководство для всех, кто работает в сфере общественного питания. Это позволит предпринимателям представить своим клиентам блюда высокого качества, которые будут соответствовать </w:t>
+      </w:r>
+      <w:r>
+        <w:lastRenderedPageBreak/>
+        <w:t xml:space="preserve">предпочтениям клиентов и удовлетворять их вкусовым потребностям. Кроме того, соблюдение правил личной гигиены и рекомендаций по сервировке блюд поможет предпринимателям сохранить репутацию своей закусочной-шашлычной и удовлетворить потребности самых взыскательных клиентов. </w:t>
+      </w:r>
+    </w:p>
+    <w:p>
+      <w:r>
+        <w:t>В целом, дипломная работа представляет собой ценный ресурс для всех, кто хочет улучшить качество своих блюд и обеспечить безопасность продуктов питания. Она поможет предпринимателям развивать свой бизнес и привлекать новых клиентов, которые будут оценивать качество и разнообразие блюд, а также соблюдение всех правил личной гигиены при их приготовлении.</w:t>
+      </w:r>
+    </w:p>
+    <w:p>
       <w:r>
         <w:br w:type="page"/>
       </w:r>
@@ -15043,7 +15274,13 @@
         </w:numPr>
       </w:pPr>
       <w:r>
-        <w:t>Анфимова Н.А., Татарская Л.Л. Кулинария. - М. Просвещение, 2006.</w:t>
+        <w:t>Анфимова Н.А., Татарская Л</w:t>
+      </w:r>
+      <w:r>
+        <w:t>.Л. Кулинария. - М. Просвещение</w:t>
+      </w:r>
+      <w:r>
+        <w:t>.</w:t>
       </w:r>
     </w:p>
     <w:p>
@@ -15055,9 +15292,21 @@
         </w:numPr>
       </w:pPr>
       <w:r>
-        <w:t>Интернет источник ресторан «Урюк» - /</w:t>
-      </w:r>
-      <w:hyperlink r:id="rId15" w:history="1">
+        <w:t xml:space="preserve">Интернет источник </w:t>
+      </w:r>
+      <w:r>
+        <w:t>кафе</w:t>
+      </w:r>
+      <w:r>
+        <w:t xml:space="preserve"> «</w:t>
+      </w:r>
+      <w:r>
+        <w:t>«Урюк»</w:t>
+      </w:r>
+      <w:r>
+        <w:t>» - /</w:t>
+      </w:r>
+      <w:hyperlink r:id="rId17" w:history="1">
         <w:r>
           <w:rPr>
             <w:rStyle w:val="ac"/>
@@ -15075,16 +15324,13 @@
         </w:numPr>
       </w:pPr>
       <w:r>
-        <w:t>Интернет источник ресторан «</w:t>
-      </w:r>
-      <w:r>
-        <w:t>Приготовление каре ягненка</w:t>
-      </w:r>
-      <w:r>
-        <w:t>»</w:t>
-      </w:r>
-      <w:r>
-        <w:t xml:space="preserve"> - /</w:t>
+        <w:t xml:space="preserve">Интернет источник </w:t>
+      </w:r>
+      <w:r>
+        <w:t>кафе</w:t>
+      </w:r>
+      <w:r>
+        <w:t xml:space="preserve"> «Приготовление каре ягненка» - /</w:t>
       </w:r>
       <w:r>
         <w:t>https://az.unansea.com/quzu-bir-kvadrat-bisirm%C9%99k-uecuen-nec%C9%99-tarif-v%C9%99-goest%C9%99risl%C9%99r/</w:t>
@@ -15101,29 +15347,8 @@
           <w:numId w:val="30"/>
         </w:numPr>
       </w:pPr>
-      <w:proofErr w:type="spellStart"/>
-      <w:r>
-        <w:t>Здобнов</w:t>
-      </w:r>
-      <w:proofErr w:type="spellEnd"/>
-      <w:r>
-        <w:t xml:space="preserve">, А.И. Сборник рецептур блюд и кулинарных изделий, для предприятий общественного питания / А.И </w:t>
-      </w:r>
-      <w:proofErr w:type="spellStart"/>
-      <w:r>
-        <w:t>Здобнов</w:t>
-      </w:r>
-      <w:proofErr w:type="spellEnd"/>
-      <w:r>
-        <w:t xml:space="preserve">, В.А Цыганенко, М.И. </w:t>
-      </w:r>
-      <w:proofErr w:type="spellStart"/>
-      <w:r>
-        <w:t>Пересчинный</w:t>
-      </w:r>
-      <w:proofErr w:type="spellEnd"/>
-      <w:r>
-        <w:t>. М.: «Гамма пресс 2000», К.: «А.С.К.», 2002. - 656с.</w:t>
+      <w:r>
+        <w:t>Здобнов, А.И. Сборник рецептур блюд и кулинарных изделий, для предприятий общественного питания / А.И Здобнов, В.А Цыганенко, М.И. Пересчинный. М.: «Гамма пресс 2000», К.: «А.С.К.». - 656с.</w:t>
       </w:r>
     </w:p>
     <w:p>
@@ -15135,15 +15360,13 @@
         </w:numPr>
       </w:pPr>
       <w:r>
-        <w:t xml:space="preserve">Ковалев, Н.И. Технология приготовления пищи: Учебник для средних специальных учебных заведений / Н.И. Ковалев, М.Н. </w:t>
-      </w:r>
-      <w:proofErr w:type="spellStart"/>
-      <w:r>
-        <w:t>Куткина</w:t>
-      </w:r>
-      <w:proofErr w:type="spellEnd"/>
-      <w:r>
-        <w:t>, В.А. Кравцова; под редакцией доктора технических наук, профессора М.А. Николаевой - М.: Издательский дом «Деловая Литература», Издательство «Омега-Л», 2003 - 480с.</w:t>
+        <w:t>Ковалев, Н.И. Технология приготовления пищи: Учебник для средних специальных учебных заведений / Н.И. Ковалев, М.Н. Куткина, В.А. Кравцова; под редакцией доктора технических наук, профессора М.А. Николаевой - М.: Издательский дом «Деловая Литер</w:t>
+      </w:r>
+      <w:r>
+        <w:t>атура», Издательство «Омега-Л» -</w:t>
+      </w:r>
+      <w:r>
+        <w:t xml:space="preserve"> 480с.</w:t>
       </w:r>
     </w:p>
     <w:p>
@@ -15155,23 +15378,13 @@
         </w:numPr>
       </w:pPr>
       <w:r>
-        <w:t xml:space="preserve">Ляховская </w:t>
-      </w:r>
-      <w:proofErr w:type="spellStart"/>
-      <w:r>
-        <w:t>л.П</w:t>
-      </w:r>
-      <w:proofErr w:type="spellEnd"/>
-      <w:r>
-        <w:t xml:space="preserve">. Русская кухня. Вчера, сегодня, завтра. -М.: </w:t>
-      </w:r>
-      <w:proofErr w:type="spellStart"/>
-      <w:r>
-        <w:t>Эксмо</w:t>
-      </w:r>
-      <w:proofErr w:type="spellEnd"/>
-      <w:r>
-        <w:t>, 2008.</w:t>
+        <w:t>Ляховская л.П. Русская кухня. Вче</w:t>
+      </w:r>
+      <w:r>
+        <w:t>ра, сегодня, завтра. -М.: Эксмо</w:t>
+      </w:r>
+      <w:r>
+        <w:t>.</w:t>
       </w:r>
     </w:p>
     <w:p>
@@ -15183,7 +15396,10 @@
         </w:numPr>
       </w:pPr>
       <w:r>
-        <w:t>Маслов Л.А. Кулинарная характеристика блюд и изделий. М.: Экономика, 2005</w:t>
+        <w:t>Маслов Л.А. Кулинарная характеристика блюд и изделий. М.: Эконом</w:t>
+      </w:r>
+      <w:r>
+        <w:t>ика</w:t>
       </w:r>
     </w:p>
     <w:p>
@@ -15194,21 +15410,8 @@
           <w:numId w:val="30"/>
         </w:numPr>
       </w:pPr>
-      <w:proofErr w:type="spellStart"/>
-      <w:r>
-        <w:t>Мглинец</w:t>
-      </w:r>
-      <w:proofErr w:type="spellEnd"/>
-      <w:r>
-        <w:t xml:space="preserve">, А.И. «Справочник технолога общественного питания» / А.И. </w:t>
-      </w:r>
-      <w:proofErr w:type="spellStart"/>
-      <w:r>
-        <w:t>Мглинец</w:t>
-      </w:r>
-      <w:proofErr w:type="spellEnd"/>
-      <w:r>
-        <w:t>, Лобачева Г.Н. - М: «Колос», 2000г. - 218 с.</w:t>
+      <w:r>
+        <w:t>Мглинец, А.И. «Справочник технолога общественного питания» / А.И. Мглинец, Лобачева Г.Н. - М: «Колос». - 218 с.</w:t>
       </w:r>
     </w:p>
     <w:p>
@@ -15220,15 +15423,7 @@
         </w:numPr>
       </w:pPr>
       <w:r>
-        <w:t xml:space="preserve">Николаев, Л.И. Контроль качества кулинарной продукции: Учебное пособие / Л.И. Николаев, Г.Ф. Фролова, Л.В. Рыжова - Екатеринбург: издательство </w:t>
-      </w:r>
-      <w:proofErr w:type="spellStart"/>
-      <w:r>
-        <w:t>Урал.Гос.Эконом</w:t>
-      </w:r>
-      <w:proofErr w:type="spellEnd"/>
-      <w:r>
-        <w:t>. Ун-та, 2008, - 245 с.</w:t>
+        <w:t>Николаев, Л.И. Контроль качества кулинарной продукции: Учебное пособие / Л.И. Николаев, Г.Ф. Фролова, Л.В. Рыжова - Екатеринбург: издательство Урал.Гос.Эконом. Ун-та, - 245 с.</w:t>
       </w:r>
     </w:p>
     <w:p>
@@ -15240,25 +15435,7 @@
         </w:numPr>
       </w:pPr>
       <w:r>
-        <w:t xml:space="preserve">Технология пищевых производств/Л.П. Ковальская, И.С. Шуб, Г.М. </w:t>
-      </w:r>
-      <w:proofErr w:type="spellStart"/>
-      <w:r>
-        <w:t>Мелькина</w:t>
-      </w:r>
-      <w:proofErr w:type="spellEnd"/>
-      <w:r>
-        <w:t xml:space="preserve"> и др.; Под ред. Л.П. Ковальской. - М.: Колос, 2005. ил. - (Учебники и </w:t>
-      </w:r>
-      <w:proofErr w:type="spellStart"/>
-      <w:proofErr w:type="gramStart"/>
-      <w:r>
-        <w:t>учеб.пособия</w:t>
-      </w:r>
-      <w:proofErr w:type="spellEnd"/>
-      <w:proofErr w:type="gramEnd"/>
-      <w:r>
-        <w:t xml:space="preserve"> для студентов высших учебных заведений).</w:t>
+        <w:t>Технология пищевых производств/Л.П. Ковальская, И.С. Шуб, Г.М. Мелькина и др.; Под ред. Л.П. Ковальской. - М.: Колос. ил. - (Учебники и учеб.пособия для студентов высших учебных заведений).</w:t>
       </w:r>
     </w:p>
     <w:p>
@@ -15269,14 +15446,8 @@
           <w:numId w:val="30"/>
         </w:numPr>
       </w:pPr>
-      <w:proofErr w:type="spellStart"/>
-      <w:r>
-        <w:lastRenderedPageBreak/>
-        <w:t>Тылкин</w:t>
-      </w:r>
-      <w:proofErr w:type="spellEnd"/>
-      <w:r>
-        <w:t xml:space="preserve"> В.Б. и др. Товароведение пищевых продуктов. М.: Экономика, 2004.</w:t>
+      <w:r>
+        <w:t>Тылкин В.Б. и др. Товароведение пищевых продуктов. М.: Экономика.</w:t>
       </w:r>
     </w:p>
     <w:p>
@@ -15286,19 +15457,20 @@
           <w:ilvl w:val="0"/>
           <w:numId w:val="30"/>
         </w:numPr>
-      </w:pPr>
-      <w:proofErr w:type="spellStart"/>
-      <w:r>
-        <w:t>Тымченко</w:t>
-      </w:r>
-      <w:proofErr w:type="spellEnd"/>
-      <w:r>
-        <w:t xml:space="preserve"> Л. Ф. Организация предприятий общественного питания. М., 2007. С. 114.</w:t>
-      </w:r>
-    </w:p>
-    <w:p/>
+        <w:ind w:firstLine="0"/>
+      </w:pPr>
+      <w:r>
+        <w:lastRenderedPageBreak/>
+        <w:t>Тымченко Л. Ф. Организация предп</w:t>
+      </w:r>
+      <w:r>
+        <w:t>риятий общественного питания. М</w:t>
+      </w:r>
+      <w:r>
+        <w:t>. С. 114.</w:t>
+      </w:r>
+    </w:p>
     <w:sectPr>
-      <w:footerReference w:type="default" r:id="rId16"/>
       <w:pgSz w:w="11906" w:h="16838"/>
       <w:pgMar w:top="1134" w:right="567" w:bottom="1134" w:left="1701" w:header="709" w:footer="709" w:gutter="0"/>
       <w:pgNumType w:start="3"/>
@@ -15338,7 +15510,7 @@
 <w:ftr xmlns:wpc="http://schemas.microsoft.com/office/word/2010/wordprocessingCanvas" xmlns:cx="http://schemas.microsoft.com/office/drawing/2014/chartex" xmlns:mc="http://schemas.openxmlformats.org/markup-compatibility/2006" xmlns:o="urn:schemas-microsoft-com:office:office" xmlns:r="http://schemas.openxmlformats.org/officeDocument/2006/relationships" xmlns:m="http://schemas.openxmlformats.org/officeDocument/2006/math" xmlns:v="urn:schemas-microsoft-com:vml" xmlns:wp14="http://schemas.microsoft.com/office/word/2010/wordprocessingDrawing" xmlns:wp="http://schemas.openxmlformats.org/drawingml/2006/wordprocessingDrawing" xmlns:w10="urn:schemas-microsoft-com:office:word" xmlns:w="http://schemas.openxmlformats.org/wordprocessingml/2006/main" xmlns:w14="http://schemas.microsoft.com/office/word/2010/wordml" xmlns:w15="http://schemas.microsoft.com/office/word/2012/wordml" xmlns:w16se="http://schemas.microsoft.com/office/word/2015/wordml/symex" xmlns:wpg="http://schemas.microsoft.com/office/word/2010/wordprocessingGroup" xmlns:wpi="http://schemas.microsoft.com/office/word/2010/wordprocessingInk" xmlns:wne="http://schemas.microsoft.com/office/word/2006/wordml" xmlns:wps="http://schemas.microsoft.com/office/word/2010/wordprocessingShape" mc:Ignorable="w14 w15 w16se wp14">
   <w:sdt>
     <w:sdtPr>
-      <w:id w:val="1607622015"/>
+      <w:id w:val="-67737193"/>
       <w:docPartObj>
         <w:docPartGallery w:val="Page Numbers (Bottom of Page)"/>
         <w:docPartUnique/>
@@ -15363,7 +15535,7 @@
           <w:rPr>
             <w:noProof/>
           </w:rPr>
-          <w:t>4</w:t>
+          <w:t>15</w:t>
         </w:r>
         <w:r>
           <w:fldChar w:fldCharType="end"/>
@@ -15375,6 +15547,19 @@
     <w:pPr>
       <w:pStyle w:val="a7"/>
     </w:pPr>
+  </w:p>
+</w:ftr>
+</file>
+
+<file path=word/footer2.xml><?xml version="1.0" encoding="utf-8"?>
+<w:ftr xmlns:wpc="http://schemas.microsoft.com/office/word/2010/wordprocessingCanvas" xmlns:cx="http://schemas.microsoft.com/office/drawing/2014/chartex" xmlns:mc="http://schemas.openxmlformats.org/markup-compatibility/2006" xmlns:o="urn:schemas-microsoft-com:office:office" xmlns:r="http://schemas.openxmlformats.org/officeDocument/2006/relationships" xmlns:m="http://schemas.openxmlformats.org/officeDocument/2006/math" xmlns:v="urn:schemas-microsoft-com:vml" xmlns:wp14="http://schemas.microsoft.com/office/word/2010/wordprocessingDrawing" xmlns:wp="http://schemas.openxmlformats.org/drawingml/2006/wordprocessingDrawing" xmlns:w10="urn:schemas-microsoft-com:office:word" xmlns:w="http://schemas.openxmlformats.org/wordprocessingml/2006/main" xmlns:w14="http://schemas.microsoft.com/office/word/2010/wordml" xmlns:w15="http://schemas.microsoft.com/office/word/2012/wordml" xmlns:w16se="http://schemas.microsoft.com/office/word/2015/wordml/symex" xmlns:wpg="http://schemas.microsoft.com/office/word/2010/wordprocessingGroup" xmlns:wpi="http://schemas.microsoft.com/office/word/2010/wordprocessingInk" xmlns:wne="http://schemas.microsoft.com/office/word/2006/wordml" xmlns:wps="http://schemas.microsoft.com/office/word/2010/wordprocessingShape" mc:Ignorable="w14 w15 w16se wp14">
+  <w:p>
+    <w:pPr>
+      <w:pStyle w:val="a7"/>
+    </w:pPr>
+    <w:r>
+      <w:ptab w:relativeTo="margin" w:alignment="center" w:leader="none"/>
+    </w:r>
   </w:p>
 </w:ftr>
 </file>
@@ -19515,6 +19700,16 @@
     <w:basedOn w:val="a0"/>
     <w:rsid w:val="006A2818"/>
   </w:style>
+  <w:style w:type="character" w:customStyle="1" w:styleId="synonymnode">
+    <w:name w:val="synonymnode"/>
+    <w:basedOn w:val="a0"/>
+    <w:rsid w:val="00A77DC2"/>
+  </w:style>
+  <w:style w:type="character" w:customStyle="1" w:styleId="tooltip">
+    <w:name w:val="tooltip"/>
+    <w:basedOn w:val="a0"/>
+    <w:rsid w:val="00A77DC2"/>
+  </w:style>
 </w:styles>
 </file>
 
@@ -19784,7 +19979,7 @@
 </file>
 
 <file path=customXml/itemProps1.xml><?xml version="1.0" encoding="utf-8"?>
-<ds:datastoreItem xmlns:ds="http://schemas.openxmlformats.org/officeDocument/2006/customXml" ds:itemID="{1BAE9268-A0C8-494B-81B7-1F5C48A3987A}">
+<ds:datastoreItem xmlns:ds="http://schemas.openxmlformats.org/officeDocument/2006/customXml" ds:itemID="{EE5667D3-533F-4F3B-83C9-A177E14B853F}">
   <ds:schemaRefs>
     <ds:schemaRef ds:uri="http://schemas.openxmlformats.org/officeDocument/2006/bibliography"/>
   </ds:schemaRefs>

</xml_diff>

<commit_message>
Add links To diplom Arsk
</commit_message>
<xml_diff>
--- a/2023/Диплом/Арск Подруга/Диплом.docx
+++ b/2023/Диплом/Арск Подруга/Диплом.docx
@@ -450,7 +450,7 @@
               <w:ind w:firstLine="0"/>
             </w:pPr>
             <w:r>
-              <w:t>5</w:t>
+              <w:t>3</w:t>
             </w:r>
           </w:p>
         </w:tc>
@@ -496,7 +496,7 @@
               <w:ind w:firstLine="0"/>
             </w:pPr>
             <w:r>
-              <w:t>7</w:t>
+              <w:t>6</w:t>
             </w:r>
           </w:p>
         </w:tc>
@@ -521,7 +521,7 @@
               <w:ind w:firstLine="0"/>
             </w:pPr>
             <w:r>
-              <w:t>7</w:t>
+              <w:t>6</w:t>
             </w:r>
           </w:p>
         </w:tc>
@@ -675,7 +675,7 @@
               <w:t>1</w:t>
             </w:r>
             <w:r>
-              <w:t>9</w:t>
+              <w:t>7</w:t>
             </w:r>
           </w:p>
         </w:tc>
@@ -700,7 +700,7 @@
               <w:ind w:firstLine="0"/>
             </w:pPr>
             <w:r>
-              <w:t>19</w:t>
+              <w:t>17</w:t>
             </w:r>
           </w:p>
         </w:tc>
@@ -734,7 +734,7 @@
               <w:ind w:firstLine="0"/>
             </w:pPr>
             <w:r>
-              <w:t>21</w:t>
+              <w:t>19</w:t>
             </w:r>
           </w:p>
         </w:tc>
@@ -3322,6 +3322,10 @@
     </w:p>
     <w:p>
       <w:r>
+        <w:rPr>
+          <w:noProof/>
+          <w:lang w:eastAsia="ru-RU"/>
+        </w:rPr>
         <w:drawing>
           <wp:anchor distT="0" distB="0" distL="0" distR="0" simplePos="0" relativeHeight="251658240" behindDoc="0" locked="0" layoutInCell="1" allowOverlap="0" wp14:anchorId="12BD5B52" wp14:editId="05650DEB">
             <wp:simplePos x="0" y="0"/>
@@ -3607,8 +3611,9 @@
       <w:r>
         <w:t>необходимо застопорить винтами.</w:t>
       </w:r>
-    </w:p>
-    <w:p>
+      <w:r>
+        <w:t xml:space="preserve"> </w:t>
+      </w:r>
       <w:r>
         <w:t xml:space="preserve">Ручки всех </w:t>
       </w:r>
@@ -3621,19 +3626,340 @@
       <w:r>
         <w:t>должны быть тщательно закреплены, углы производственных столов и ванн -закругленными.</w:t>
       </w:r>
-    </w:p>
-    <w:p>
+      <w:r>
+        <w:t xml:space="preserve"> </w:t>
+      </w:r>
       <w:r>
         <w:t>На полу рядом с производственными столами необходимо устанавливать подножные решетки.</w:t>
       </w:r>
     </w:p>
     <w:p>
       <w:r>
-        <w:rPr>
-          <w:noProof/>
-          <w:lang w:eastAsia="ru-RU"/>
-        </w:rPr>
         <w:lastRenderedPageBreak/>
+        <w:drawing>
+          <wp:anchor distT="0" distB="0" distL="114300" distR="114300" simplePos="0" relativeHeight="251662336" behindDoc="1" locked="0" layoutInCell="1" allowOverlap="1">
+            <wp:simplePos x="0" y="0"/>
+            <wp:positionH relativeFrom="margin">
+              <wp:align>left</wp:align>
+            </wp:positionH>
+            <wp:positionV relativeFrom="paragraph">
+              <wp:posOffset>12700</wp:posOffset>
+            </wp:positionV>
+            <wp:extent cx="2519680" cy="1660525"/>
+            <wp:effectExtent l="0" t="0" r="0" b="0"/>
+            <wp:wrapTight wrapText="bothSides">
+              <wp:wrapPolygon edited="0">
+                <wp:start x="0" y="0"/>
+                <wp:lineTo x="0" y="21311"/>
+                <wp:lineTo x="21393" y="21311"/>
+                <wp:lineTo x="21393" y="0"/>
+                <wp:lineTo x="0" y="0"/>
+              </wp:wrapPolygon>
+            </wp:wrapTight>
+            <wp:docPr id="8" name="Рисунок 8" descr="https://www.samura.ru/upload/iblock/dd1/SBA_0040_w.jpg"/>
+            <wp:cNvGraphicFramePr>
+              <a:graphicFrameLocks xmlns:a="http://schemas.openxmlformats.org/drawingml/2006/main" noChangeAspect="1"/>
+            </wp:cNvGraphicFramePr>
+            <a:graphic xmlns:a="http://schemas.openxmlformats.org/drawingml/2006/main">
+              <a:graphicData uri="http://schemas.openxmlformats.org/drawingml/2006/picture">
+                <pic:pic xmlns:pic="http://schemas.openxmlformats.org/drawingml/2006/picture">
+                  <pic:nvPicPr>
+                    <pic:cNvPr id="0" name="Picture 1" descr="https://www.samura.ru/upload/iblock/dd1/SBA_0040_w.jpg"/>
+                    <pic:cNvPicPr>
+                      <a:picLocks noChangeAspect="1" noChangeArrowheads="1"/>
+                    </pic:cNvPicPr>
+                  </pic:nvPicPr>
+                  <pic:blipFill>
+                    <a:blip r:embed="rId12" cstate="print">
+                      <a:extLst>
+                        <a:ext uri="{28A0092B-C50C-407E-A947-70E740481C1C}">
+                          <a14:useLocalDpi xmlns:a14="http://schemas.microsoft.com/office/drawing/2010/main" val="0"/>
+                        </a:ext>
+                      </a:extLst>
+                    </a:blip>
+                    <a:srcRect/>
+                    <a:stretch>
+                      <a:fillRect/>
+                    </a:stretch>
+                  </pic:blipFill>
+                  <pic:spPr bwMode="auto">
+                    <a:xfrm>
+                      <a:off x="0" y="0"/>
+                      <a:ext cx="2519680" cy="1660525"/>
+                    </a:xfrm>
+                    <a:prstGeom prst="rect">
+                      <a:avLst/>
+                    </a:prstGeom>
+                    <a:noFill/>
+                    <a:ln>
+                      <a:noFill/>
+                    </a:ln>
+                  </pic:spPr>
+                </pic:pic>
+              </a:graphicData>
+            </a:graphic>
+            <wp14:sizeRelH relativeFrom="margin">
+              <wp14:pctWidth>0</wp14:pctWidth>
+            </wp14:sizeRelH>
+            <wp14:sizeRelV relativeFrom="margin">
+              <wp14:pctHeight>0</wp14:pctHeight>
+            </wp14:sizeRelV>
+          </wp:anchor>
+        </w:drawing>
+      </w:r>
+      <w:r>
+        <w:t xml:space="preserve">Японский кухонный топорик </w:t>
+      </w:r>
+      <w:r>
+        <w:t>специально предназначен для силовой работы. Широкое прямоугольное лезвие поможет быстро разделать мясо, тушку кролика или индейки, отделить голову рыбе и разрубить её на ровные стейки.</w:t>
+      </w:r>
+    </w:p>
+    <w:p>
+      <w:r>
+        <w:t>Благодаря своей массивности и углу заточки в 40° топорик легко справляется даже с самыми прочными тканями (костями, хрящами, сухожилиями).</w:t>
+      </w:r>
+    </w:p>
+    <w:p>
+      <w:r>
+        <w:t xml:space="preserve">И рукоять, и клинок топорика изготовлены из стали, поэтому этот инструмент очень гигиеничен. Он отвечает всем санитарным требованиям и может использоваться в сфере </w:t>
+      </w:r>
+      <w:proofErr w:type="spellStart"/>
+      <w:r>
+        <w:t>HoReCa</w:t>
+      </w:r>
+      <w:proofErr w:type="spellEnd"/>
+      <w:r>
+        <w:t>.</w:t>
+      </w:r>
+    </w:p>
+    <w:p>
+      <w:pPr>
+        <w:pStyle w:val="ab"/>
+        <w:numPr>
+          <w:ilvl w:val="0"/>
+          <w:numId w:val="32"/>
+        </w:numPr>
+      </w:pPr>
+      <w:r>
+        <w:t>перед использованием кухонного ножа – расчистите рабочую поверхность</w:t>
+      </w:r>
+    </w:p>
+    <w:p>
+      <w:pPr>
+        <w:pStyle w:val="ab"/>
+        <w:numPr>
+          <w:ilvl w:val="0"/>
+          <w:numId w:val="32"/>
+        </w:numPr>
+      </w:pPr>
+      <w:r>
+        <w:t>всегда использовать </w:t>
+      </w:r>
+      <w:hyperlink r:id="rId13" w:history="1">
+        <w:r>
+          <w:t>разделочную доску</w:t>
+        </w:r>
+      </w:hyperlink>
+      <w:r>
+        <w:t> (чтобы избежать скольжения доски по поверхности разделочного стола, нужно подложить под нее влажное полотенце или резиновый коврик)</w:t>
+      </w:r>
+    </w:p>
+    <w:p>
+      <w:pPr>
+        <w:pStyle w:val="ab"/>
+        <w:numPr>
+          <w:ilvl w:val="0"/>
+          <w:numId w:val="32"/>
+        </w:numPr>
+      </w:pPr>
+      <w:r>
+        <w:t>не работать с ножом в направлении своего тела, крепко держать рукоять</w:t>
+      </w:r>
+    </w:p>
+    <w:p>
+      <w:pPr>
+        <w:pStyle w:val="ab"/>
+        <w:numPr>
+          <w:ilvl w:val="0"/>
+          <w:numId w:val="32"/>
+        </w:numPr>
+      </w:pPr>
+      <w:r>
+        <w:t>не держать в руке нож и при этом заниматься чем-то отвлекающим</w:t>
+      </w:r>
+    </w:p>
+    <w:p>
+      <w:pPr>
+        <w:pStyle w:val="ab"/>
+        <w:numPr>
+          <w:ilvl w:val="0"/>
+          <w:numId w:val="32"/>
+        </w:numPr>
+      </w:pPr>
+      <w:r>
+        <w:t>использовать хорошо заточенные ножи</w:t>
+      </w:r>
+    </w:p>
+    <w:p>
+      <w:pPr>
+        <w:pStyle w:val="ab"/>
+        <w:numPr>
+          <w:ilvl w:val="0"/>
+          <w:numId w:val="32"/>
+        </w:numPr>
+      </w:pPr>
+      <w:r>
+        <w:t>следить, чтобы руки и рукоять ножа были сухими, (большинство порезов происходит из-за соскальзывания ножа с разрезаемого продукта на палец или на руку)</w:t>
+      </w:r>
+    </w:p>
+    <w:p>
+      <w:pPr>
+        <w:pStyle w:val="ab"/>
+        <w:numPr>
+          <w:ilvl w:val="0"/>
+          <w:numId w:val="32"/>
+        </w:numPr>
+      </w:pPr>
+      <w:r>
+        <w:t>передавать нож кому-либо нужно ручкой вперед</w:t>
+      </w:r>
+    </w:p>
+    <w:p>
+      <w:pPr>
+        <w:pStyle w:val="ab"/>
+        <w:numPr>
+          <w:ilvl w:val="0"/>
+          <w:numId w:val="32"/>
+        </w:numPr>
+      </w:pPr>
+      <w:r>
+        <w:t>не размахивать ножом</w:t>
+      </w:r>
+    </w:p>
+    <w:p>
+      <w:pPr>
+        <w:pStyle w:val="ab"/>
+        <w:numPr>
+          <w:ilvl w:val="0"/>
+          <w:numId w:val="32"/>
+        </w:numPr>
+      </w:pPr>
+      <w:r>
+        <w:t>не класть нож режущей кромкой вверх</w:t>
+      </w:r>
+    </w:p>
+    <w:p>
+      <w:pPr>
+        <w:pStyle w:val="ab"/>
+        <w:numPr>
+          <w:ilvl w:val="0"/>
+          <w:numId w:val="32"/>
+        </w:numPr>
+      </w:pPr>
+      <w:r>
+        <w:t>не вкалывать нож в продукты или в разделочный стол</w:t>
+      </w:r>
+    </w:p>
+    <w:p>
+      <w:pPr>
+        <w:pStyle w:val="ab"/>
+        <w:numPr>
+          <w:ilvl w:val="0"/>
+          <w:numId w:val="32"/>
+        </w:numPr>
+      </w:pPr>
+      <w:r>
+        <w:t>не пытаться поймать падающий нож</w:t>
+      </w:r>
+    </w:p>
+    <w:p>
+      <w:pPr>
+        <w:pStyle w:val="ab"/>
+        <w:numPr>
+          <w:ilvl w:val="0"/>
+          <w:numId w:val="32"/>
+        </w:numPr>
+      </w:pPr>
+      <w:r>
+        <w:lastRenderedPageBreak/>
+        <w:t>не допустимо использовать кухонный нож не по назначению, нельзя резать замороженное мясо и кости – режущая кромка высокой твердости может быть повреждена, а при больших поперечных нагрузках на клинок возможно обламывание лезвия</w:t>
+      </w:r>
+    </w:p>
+    <w:p>
+      <w:pPr>
+        <w:pStyle w:val="ab"/>
+        <w:numPr>
+          <w:ilvl w:val="0"/>
+          <w:numId w:val="32"/>
+        </w:numPr>
+      </w:pPr>
+      <w:r>
+        <w:t>не мыть режущую кромку ножа голыми руками (только с применением губки)</w:t>
+      </w:r>
+    </w:p>
+    <w:p>
+      <w:pPr>
+        <w:pStyle w:val="ab"/>
+        <w:numPr>
+          <w:ilvl w:val="0"/>
+          <w:numId w:val="32"/>
+        </w:numPr>
+      </w:pPr>
+      <w:r>
+        <w:t>мыть нож после каждого применения; в зависимости от типа стали протирать насухо, окисляющиеся (ржавеющие) лезвия рекомендуем протирать ромашковым маслом</w:t>
+      </w:r>
+    </w:p>
+    <w:p>
+      <w:pPr>
+        <w:pStyle w:val="ab"/>
+        <w:numPr>
+          <w:ilvl w:val="0"/>
+          <w:numId w:val="32"/>
+        </w:numPr>
+      </w:pPr>
+      <w:r>
+        <w:t>затачивать и править ножи в соответствии с их характеристиками (многослойные ножи нельзя точить керамическими точилками)</w:t>
+      </w:r>
+    </w:p>
+    <w:p>
+      <w:pPr>
+        <w:pStyle w:val="ab"/>
+        <w:numPr>
+          <w:ilvl w:val="0"/>
+          <w:numId w:val="32"/>
+        </w:numPr>
+      </w:pPr>
+      <w:r>
+        <w:t>точить и править следует только чистые ножи</w:t>
+      </w:r>
+    </w:p>
+    <w:p>
+      <w:pPr>
+        <w:pStyle w:val="ab"/>
+        <w:numPr>
+          <w:ilvl w:val="0"/>
+          <w:numId w:val="32"/>
+        </w:numPr>
+      </w:pPr>
+      <w:r>
+        <w:t>не проверяйте остроту ножа пальцем</w:t>
+      </w:r>
+    </w:p>
+    <w:p>
+      <w:pPr>
+        <w:pStyle w:val="ab"/>
+        <w:numPr>
+          <w:ilvl w:val="0"/>
+          <w:numId w:val="32"/>
+        </w:numPr>
+      </w:pPr>
+      <w:r>
+        <w:t>хранить ножи, отдельно от других приборов</w:t>
+      </w:r>
+    </w:p>
+    <w:p/>
+    <w:p>
+      <w:r>
         <w:drawing>
           <wp:anchor distT="0" distB="0" distL="114300" distR="114300" simplePos="0" relativeHeight="251661312" behindDoc="0" locked="0" layoutInCell="1" allowOverlap="1" wp14:anchorId="74B42106" wp14:editId="3D63EACD">
             <wp:simplePos x="0" y="0"/>
@@ -3660,7 +3986,7 @@
                     </pic:cNvPicPr>
                   </pic:nvPicPr>
                   <pic:blipFill>
-                    <a:blip r:embed="rId12">
+                    <a:blip r:embed="rId14">
                       <a:extLst>
                         <a:ext uri="{28A0092B-C50C-407E-A947-70E740481C1C}">
                           <a14:useLocalDpi xmlns:a14="http://schemas.microsoft.com/office/drawing/2010/main" val="0"/>
@@ -3763,6 +4089,7 @@
     </w:p>
     <w:p>
       <w:r>
+        <w:lastRenderedPageBreak/>
         <w:t>Снимите и отложите в сторону большую крышку Печи-</w:t>
       </w:r>
       <w:proofErr w:type="spellStart"/>
@@ -3840,7 +4167,6 @@
     </w:p>
     <w:p>
       <w:r>
-        <w:lastRenderedPageBreak/>
         <w:t xml:space="preserve">Время приготовления определяется опытным путем, но как правило при первой закладке пищи проходит около 15 минут. После двух-трех закладок необходимо заново прогреть </w:t>
       </w:r>
       <w:proofErr w:type="spellStart"/>
@@ -3938,6 +4264,7 @@
         </w:numPr>
       </w:pPr>
       <w:r>
+        <w:lastRenderedPageBreak/>
         <w:t>наличие самостоятельного пускового устройства – рубильника, пакетного</w:t>
       </w:r>
     </w:p>
@@ -4044,7 +4371,6 @@
         </w:numPr>
       </w:pPr>
       <w:r>
-        <w:lastRenderedPageBreak/>
         <w:t>промытые части машины просушивают, смазывают пищевым несоленым жиром все ржавеющие детали и поверхности, соприкасающиеся с продуктами,</w:t>
       </w:r>
     </w:p>
@@ -4093,8 +4419,6 @@
       <w:r>
         <w:br w:type="page"/>
       </w:r>
-      <w:bookmarkStart w:id="0" w:name="_GoBack"/>
-      <w:bookmarkEnd w:id="0"/>
     </w:p>
     <w:p>
       <w:r>
@@ -15541,7 +15865,7 @@
                     </pic:cNvPicPr>
                   </pic:nvPicPr>
                   <pic:blipFill>
-                    <a:blip r:embed="rId13">
+                    <a:blip r:embed="rId15">
                       <a:extLst>
                         <a:ext uri="{28A0092B-C50C-407E-A947-70E740481C1C}">
                           <a14:useLocalDpi xmlns:a14="http://schemas.microsoft.com/office/drawing/2010/main" val="0"/>
@@ -15607,7 +15931,7 @@
                     </pic:cNvPicPr>
                   </pic:nvPicPr>
                   <pic:blipFill>
-                    <a:blip r:embed="rId14">
+                    <a:blip r:embed="rId16">
                       <a:extLst>
                         <a:ext uri="{28A0092B-C50C-407E-A947-70E740481C1C}">
                           <a14:useLocalDpi xmlns:a14="http://schemas.microsoft.com/office/drawing/2010/main" val="0"/>
@@ -15673,7 +15997,7 @@
                     </pic:cNvPicPr>
                   </pic:nvPicPr>
                   <pic:blipFill>
-                    <a:blip r:embed="rId15">
+                    <a:blip r:embed="rId17">
                       <a:extLst>
                         <a:ext uri="{28A0092B-C50C-407E-A947-70E740481C1C}">
                           <a14:useLocalDpi xmlns:a14="http://schemas.microsoft.com/office/drawing/2010/main" val="0"/>
@@ -15740,7 +16064,7 @@
                     </pic:cNvPicPr>
                   </pic:nvPicPr>
                   <pic:blipFill>
-                    <a:blip r:embed="rId16">
+                    <a:blip r:embed="rId18">
                       <a:extLst>
                         <a:ext uri="{28A0092B-C50C-407E-A947-70E740481C1C}">
                           <a14:useLocalDpi xmlns:a14="http://schemas.microsoft.com/office/drawing/2010/main" val="0"/>
@@ -15981,7 +16305,7 @@
       <w:r>
         <w:t>» - /</w:t>
       </w:r>
-      <w:hyperlink r:id="rId17" w:history="1">
+      <w:hyperlink r:id="rId19" w:history="1">
         <w:r>
           <w:rPr>
             <w:rStyle w:val="ac"/>
@@ -16234,6 +16558,118 @@
       </w:r>
       <w:r>
         <w:t>. С. 114.</w:t>
+      </w:r>
+    </w:p>
+    <w:p>
+      <w:pPr>
+        <w:pStyle w:val="ab"/>
+        <w:numPr>
+          <w:ilvl w:val="0"/>
+          <w:numId w:val="30"/>
+        </w:numPr>
+        <w:ind w:firstLine="0"/>
+      </w:pPr>
+      <w:r>
+        <w:t>Федеральный закон от 02.01.2000 № 29-ФЗ «О качестве и безопасности пищевых продуктов».</w:t>
+      </w:r>
+    </w:p>
+    <w:p>
+      <w:pPr>
+        <w:pStyle w:val="ab"/>
+        <w:numPr>
+          <w:ilvl w:val="0"/>
+          <w:numId w:val="30"/>
+        </w:numPr>
+        <w:ind w:firstLine="0"/>
+      </w:pPr>
+      <w:r>
+        <w:t>ГОСТ Р 53104-08. Метод органолептической оценки качества продукции общественного питания.</w:t>
+      </w:r>
+    </w:p>
+    <w:p>
+      <w:pPr>
+        <w:pStyle w:val="ab"/>
+        <w:numPr>
+          <w:ilvl w:val="0"/>
+          <w:numId w:val="30"/>
+        </w:numPr>
+        <w:ind w:firstLine="0"/>
+      </w:pPr>
+      <w:r>
+        <w:t>ГОСТ Р 50764-95. Услуги общественного питания. Общие треб</w:t>
+      </w:r>
+      <w:bookmarkStart w:id="0" w:name="_GoBack"/>
+      <w:bookmarkEnd w:id="0"/>
+      <w:r>
+        <w:t>ования.</w:t>
+      </w:r>
+    </w:p>
+    <w:p>
+      <w:pPr>
+        <w:pStyle w:val="ab"/>
+        <w:numPr>
+          <w:ilvl w:val="0"/>
+          <w:numId w:val="30"/>
+        </w:numPr>
+        <w:ind w:firstLine="0"/>
+      </w:pPr>
+      <w:r>
+        <w:t>ГОСТ Р 50646-94. Услуги населению. Термины и определения.</w:t>
+      </w:r>
+    </w:p>
+    <w:p>
+      <w:pPr>
+        <w:pStyle w:val="ab"/>
+        <w:numPr>
+          <w:ilvl w:val="0"/>
+          <w:numId w:val="30"/>
+        </w:numPr>
+        <w:ind w:firstLine="0"/>
+      </w:pPr>
+      <w:r>
+        <w:t>ГОСТ Р 50647-94. Общественное питание. Термины и определения</w:t>
+      </w:r>
+    </w:p>
+    <w:p>
+      <w:pPr>
+        <w:pStyle w:val="ab"/>
+        <w:numPr>
+          <w:ilvl w:val="0"/>
+          <w:numId w:val="30"/>
+        </w:numPr>
+        <w:ind w:firstLine="0"/>
+      </w:pPr>
+      <w:r>
+        <w:t>ГОСТ Р 50762-95. Общественное питание. Классификация предприятий.</w:t>
+      </w:r>
+    </w:p>
+    <w:p>
+      <w:pPr>
+        <w:pStyle w:val="ab"/>
+        <w:numPr>
+          <w:ilvl w:val="0"/>
+          <w:numId w:val="30"/>
+        </w:numPr>
+        <w:ind w:firstLine="0"/>
+      </w:pPr>
+      <w:r>
+        <w:t>СанПиН № 42-123-4117-86 «Санитарные правила. Условия, сроки хранения особо скоропортящихся продуктов».</w:t>
+      </w:r>
+    </w:p>
+    <w:p>
+      <w:pPr>
+        <w:pStyle w:val="ab"/>
+        <w:numPr>
+          <w:ilvl w:val="0"/>
+          <w:numId w:val="30"/>
+        </w:numPr>
+        <w:ind w:firstLine="0"/>
+      </w:pPr>
+      <w:r>
+        <w:t>МБТ № 5061-89 Медико-биологические требования и санитарные нормы качества продовольственного сырья и пищевых продуктов.</w:t>
+      </w:r>
+      <w:r>
+        <w:t xml:space="preserve"> </w:t>
       </w:r>
     </w:p>
     <w:sectPr>
@@ -16282,7 +16718,6 @@
         <w:docPartUnique/>
       </w:docPartObj>
     </w:sdtPr>
-    <w:sdtEndPr/>
     <w:sdtContent>
       <w:p>
         <w:pPr>
@@ -16302,7 +16737,7 @@
           <w:rPr>
             <w:noProof/>
           </w:rPr>
-          <w:t>32</w:t>
+          <w:t>45</w:t>
         </w:r>
         <w:r>
           <w:fldChar w:fldCharType="end"/>
@@ -17527,6 +17962,268 @@
     </w:lvl>
   </w:abstractNum>
   <w:abstractNum w:abstractNumId="11" w15:restartNumberingAfterBreak="0">
+    <w:nsid w:val="1B93151B"/>
+    <w:multiLevelType w:val="hybridMultilevel"/>
+    <w:tmpl w:val="D098ECC2"/>
+    <w:lvl w:ilvl="0" w:tplc="04190001">
+      <w:start w:val="1"/>
+      <w:numFmt w:val="bullet"/>
+      <w:lvlText w:val=""/>
+      <w:lvlJc w:val="left"/>
+      <w:pPr>
+        <w:ind w:left="1571" w:hanging="360"/>
+      </w:pPr>
+      <w:rPr>
+        <w:rFonts w:ascii="Symbol" w:hAnsi="Symbol" w:hint="default"/>
+      </w:rPr>
+    </w:lvl>
+    <w:lvl w:ilvl="1" w:tplc="04190003" w:tentative="1">
+      <w:start w:val="1"/>
+      <w:numFmt w:val="bullet"/>
+      <w:lvlText w:val="o"/>
+      <w:lvlJc w:val="left"/>
+      <w:pPr>
+        <w:ind w:left="2291" w:hanging="360"/>
+      </w:pPr>
+      <w:rPr>
+        <w:rFonts w:ascii="Courier New" w:hAnsi="Courier New" w:cs="Courier New" w:hint="default"/>
+      </w:rPr>
+    </w:lvl>
+    <w:lvl w:ilvl="2" w:tplc="04190005" w:tentative="1">
+      <w:start w:val="1"/>
+      <w:numFmt w:val="bullet"/>
+      <w:lvlText w:val=""/>
+      <w:lvlJc w:val="left"/>
+      <w:pPr>
+        <w:ind w:left="3011" w:hanging="360"/>
+      </w:pPr>
+      <w:rPr>
+        <w:rFonts w:ascii="Wingdings" w:hAnsi="Wingdings" w:hint="default"/>
+      </w:rPr>
+    </w:lvl>
+    <w:lvl w:ilvl="3" w:tplc="04190001" w:tentative="1">
+      <w:start w:val="1"/>
+      <w:numFmt w:val="bullet"/>
+      <w:lvlText w:val=""/>
+      <w:lvlJc w:val="left"/>
+      <w:pPr>
+        <w:ind w:left="3731" w:hanging="360"/>
+      </w:pPr>
+      <w:rPr>
+        <w:rFonts w:ascii="Symbol" w:hAnsi="Symbol" w:hint="default"/>
+      </w:rPr>
+    </w:lvl>
+    <w:lvl w:ilvl="4" w:tplc="04190003" w:tentative="1">
+      <w:start w:val="1"/>
+      <w:numFmt w:val="bullet"/>
+      <w:lvlText w:val="o"/>
+      <w:lvlJc w:val="left"/>
+      <w:pPr>
+        <w:ind w:left="4451" w:hanging="360"/>
+      </w:pPr>
+      <w:rPr>
+        <w:rFonts w:ascii="Courier New" w:hAnsi="Courier New" w:cs="Courier New" w:hint="default"/>
+      </w:rPr>
+    </w:lvl>
+    <w:lvl w:ilvl="5" w:tplc="04190005" w:tentative="1">
+      <w:start w:val="1"/>
+      <w:numFmt w:val="bullet"/>
+      <w:lvlText w:val=""/>
+      <w:lvlJc w:val="left"/>
+      <w:pPr>
+        <w:ind w:left="5171" w:hanging="360"/>
+      </w:pPr>
+      <w:rPr>
+        <w:rFonts w:ascii="Wingdings" w:hAnsi="Wingdings" w:hint="default"/>
+      </w:rPr>
+    </w:lvl>
+    <w:lvl w:ilvl="6" w:tplc="04190001" w:tentative="1">
+      <w:start w:val="1"/>
+      <w:numFmt w:val="bullet"/>
+      <w:lvlText w:val=""/>
+      <w:lvlJc w:val="left"/>
+      <w:pPr>
+        <w:ind w:left="5891" w:hanging="360"/>
+      </w:pPr>
+      <w:rPr>
+        <w:rFonts w:ascii="Symbol" w:hAnsi="Symbol" w:hint="default"/>
+      </w:rPr>
+    </w:lvl>
+    <w:lvl w:ilvl="7" w:tplc="04190003" w:tentative="1">
+      <w:start w:val="1"/>
+      <w:numFmt w:val="bullet"/>
+      <w:lvlText w:val="o"/>
+      <w:lvlJc w:val="left"/>
+      <w:pPr>
+        <w:ind w:left="6611" w:hanging="360"/>
+      </w:pPr>
+      <w:rPr>
+        <w:rFonts w:ascii="Courier New" w:hAnsi="Courier New" w:cs="Courier New" w:hint="default"/>
+      </w:rPr>
+    </w:lvl>
+    <w:lvl w:ilvl="8" w:tplc="04190005" w:tentative="1">
+      <w:start w:val="1"/>
+      <w:numFmt w:val="bullet"/>
+      <w:lvlText w:val=""/>
+      <w:lvlJc w:val="left"/>
+      <w:pPr>
+        <w:ind w:left="7331" w:hanging="360"/>
+      </w:pPr>
+      <w:rPr>
+        <w:rFonts w:ascii="Wingdings" w:hAnsi="Wingdings" w:hint="default"/>
+      </w:rPr>
+    </w:lvl>
+  </w:abstractNum>
+  <w:abstractNum w:abstractNumId="12" w15:restartNumberingAfterBreak="0">
+    <w:nsid w:val="1E7F1E67"/>
+    <w:multiLevelType w:val="multilevel"/>
+    <w:tmpl w:val="2676F968"/>
+    <w:lvl w:ilvl="0">
+      <w:start w:val="1"/>
+      <w:numFmt w:val="bullet"/>
+      <w:lvlText w:val=""/>
+      <w:lvlJc w:val="left"/>
+      <w:pPr>
+        <w:tabs>
+          <w:tab w:val="num" w:pos="720"/>
+        </w:tabs>
+        <w:ind w:left="720" w:hanging="360"/>
+      </w:pPr>
+      <w:rPr>
+        <w:rFonts w:ascii="Symbol" w:hAnsi="Symbol" w:hint="default"/>
+        <w:sz w:val="20"/>
+      </w:rPr>
+    </w:lvl>
+    <w:lvl w:ilvl="1" w:tentative="1">
+      <w:start w:val="1"/>
+      <w:numFmt w:val="bullet"/>
+      <w:lvlText w:val="o"/>
+      <w:lvlJc w:val="left"/>
+      <w:pPr>
+        <w:tabs>
+          <w:tab w:val="num" w:pos="1440"/>
+        </w:tabs>
+        <w:ind w:left="1440" w:hanging="360"/>
+      </w:pPr>
+      <w:rPr>
+        <w:rFonts w:ascii="Courier New" w:hAnsi="Courier New" w:hint="default"/>
+        <w:sz w:val="20"/>
+      </w:rPr>
+    </w:lvl>
+    <w:lvl w:ilvl="2" w:tentative="1">
+      <w:start w:val="1"/>
+      <w:numFmt w:val="bullet"/>
+      <w:lvlText w:val=""/>
+      <w:lvlJc w:val="left"/>
+      <w:pPr>
+        <w:tabs>
+          <w:tab w:val="num" w:pos="2160"/>
+        </w:tabs>
+        <w:ind w:left="2160" w:hanging="360"/>
+      </w:pPr>
+      <w:rPr>
+        <w:rFonts w:ascii="Wingdings" w:hAnsi="Wingdings" w:hint="default"/>
+        <w:sz w:val="20"/>
+      </w:rPr>
+    </w:lvl>
+    <w:lvl w:ilvl="3" w:tentative="1">
+      <w:start w:val="1"/>
+      <w:numFmt w:val="bullet"/>
+      <w:lvlText w:val=""/>
+      <w:lvlJc w:val="left"/>
+      <w:pPr>
+        <w:tabs>
+          <w:tab w:val="num" w:pos="2880"/>
+        </w:tabs>
+        <w:ind w:left="2880" w:hanging="360"/>
+      </w:pPr>
+      <w:rPr>
+        <w:rFonts w:ascii="Wingdings" w:hAnsi="Wingdings" w:hint="default"/>
+        <w:sz w:val="20"/>
+      </w:rPr>
+    </w:lvl>
+    <w:lvl w:ilvl="4" w:tentative="1">
+      <w:start w:val="1"/>
+      <w:numFmt w:val="bullet"/>
+      <w:lvlText w:val=""/>
+      <w:lvlJc w:val="left"/>
+      <w:pPr>
+        <w:tabs>
+          <w:tab w:val="num" w:pos="3600"/>
+        </w:tabs>
+        <w:ind w:left="3600" w:hanging="360"/>
+      </w:pPr>
+      <w:rPr>
+        <w:rFonts w:ascii="Wingdings" w:hAnsi="Wingdings" w:hint="default"/>
+        <w:sz w:val="20"/>
+      </w:rPr>
+    </w:lvl>
+    <w:lvl w:ilvl="5" w:tentative="1">
+      <w:start w:val="1"/>
+      <w:numFmt w:val="bullet"/>
+      <w:lvlText w:val=""/>
+      <w:lvlJc w:val="left"/>
+      <w:pPr>
+        <w:tabs>
+          <w:tab w:val="num" w:pos="4320"/>
+        </w:tabs>
+        <w:ind w:left="4320" w:hanging="360"/>
+      </w:pPr>
+      <w:rPr>
+        <w:rFonts w:ascii="Wingdings" w:hAnsi="Wingdings" w:hint="default"/>
+        <w:sz w:val="20"/>
+      </w:rPr>
+    </w:lvl>
+    <w:lvl w:ilvl="6" w:tentative="1">
+      <w:start w:val="1"/>
+      <w:numFmt w:val="bullet"/>
+      <w:lvlText w:val=""/>
+      <w:lvlJc w:val="left"/>
+      <w:pPr>
+        <w:tabs>
+          <w:tab w:val="num" w:pos="5040"/>
+        </w:tabs>
+        <w:ind w:left="5040" w:hanging="360"/>
+      </w:pPr>
+      <w:rPr>
+        <w:rFonts w:ascii="Wingdings" w:hAnsi="Wingdings" w:hint="default"/>
+        <w:sz w:val="20"/>
+      </w:rPr>
+    </w:lvl>
+    <w:lvl w:ilvl="7" w:tentative="1">
+      <w:start w:val="1"/>
+      <w:numFmt w:val="bullet"/>
+      <w:lvlText w:val=""/>
+      <w:lvlJc w:val="left"/>
+      <w:pPr>
+        <w:tabs>
+          <w:tab w:val="num" w:pos="5760"/>
+        </w:tabs>
+        <w:ind w:left="5760" w:hanging="360"/>
+      </w:pPr>
+      <w:rPr>
+        <w:rFonts w:ascii="Wingdings" w:hAnsi="Wingdings" w:hint="default"/>
+        <w:sz w:val="20"/>
+      </w:rPr>
+    </w:lvl>
+    <w:lvl w:ilvl="8" w:tentative="1">
+      <w:start w:val="1"/>
+      <w:numFmt w:val="bullet"/>
+      <w:lvlText w:val=""/>
+      <w:lvlJc w:val="left"/>
+      <w:pPr>
+        <w:tabs>
+          <w:tab w:val="num" w:pos="6480"/>
+        </w:tabs>
+        <w:ind w:left="6480" w:hanging="360"/>
+      </w:pPr>
+      <w:rPr>
+        <w:rFonts w:ascii="Wingdings" w:hAnsi="Wingdings" w:hint="default"/>
+        <w:sz w:val="20"/>
+      </w:rPr>
+    </w:lvl>
+  </w:abstractNum>
+  <w:abstractNum w:abstractNumId="13" w15:restartNumberingAfterBreak="0">
     <w:nsid w:val="2BBE480E"/>
     <w:multiLevelType w:val="hybridMultilevel"/>
     <w:tmpl w:val="25BAC652"/>
@@ -17612,7 +18309,7 @@
       </w:pPr>
     </w:lvl>
   </w:abstractNum>
-  <w:abstractNum w:abstractNumId="12" w15:restartNumberingAfterBreak="0">
+  <w:abstractNum w:abstractNumId="14" w15:restartNumberingAfterBreak="0">
     <w:nsid w:val="2EBA4E71"/>
     <w:multiLevelType w:val="hybridMultilevel"/>
     <w:tmpl w:val="2F485F44"/>
@@ -17725,7 +18422,7 @@
       </w:rPr>
     </w:lvl>
   </w:abstractNum>
-  <w:abstractNum w:abstractNumId="13" w15:restartNumberingAfterBreak="0">
+  <w:abstractNum w:abstractNumId="15" w15:restartNumberingAfterBreak="0">
     <w:nsid w:val="3019673C"/>
     <w:multiLevelType w:val="multilevel"/>
     <w:tmpl w:val="878A24B0"/>
@@ -17874,7 +18571,7 @@
       </w:rPr>
     </w:lvl>
   </w:abstractNum>
-  <w:abstractNum w:abstractNumId="14" w15:restartNumberingAfterBreak="0">
+  <w:abstractNum w:abstractNumId="16" w15:restartNumberingAfterBreak="0">
     <w:nsid w:val="31ED7BAC"/>
     <w:multiLevelType w:val="multilevel"/>
     <w:tmpl w:val="37A4FEFE"/>
@@ -17987,7 +18684,7 @@
       </w:rPr>
     </w:lvl>
   </w:abstractNum>
-  <w:abstractNum w:abstractNumId="15" w15:restartNumberingAfterBreak="0">
+  <w:abstractNum w:abstractNumId="17" w15:restartNumberingAfterBreak="0">
     <w:nsid w:val="33EB7ED1"/>
     <w:multiLevelType w:val="hybridMultilevel"/>
     <w:tmpl w:val="C5608ADE"/>
@@ -18073,7 +18770,7 @@
       </w:pPr>
     </w:lvl>
   </w:abstractNum>
-  <w:abstractNum w:abstractNumId="16" w15:restartNumberingAfterBreak="0">
+  <w:abstractNum w:abstractNumId="18" w15:restartNumberingAfterBreak="0">
     <w:nsid w:val="44BB0657"/>
     <w:multiLevelType w:val="hybridMultilevel"/>
     <w:tmpl w:val="BB46F28A"/>
@@ -18186,7 +18883,7 @@
       </w:rPr>
     </w:lvl>
   </w:abstractNum>
-  <w:abstractNum w:abstractNumId="17" w15:restartNumberingAfterBreak="0">
+  <w:abstractNum w:abstractNumId="19" w15:restartNumberingAfterBreak="0">
     <w:nsid w:val="45841B67"/>
     <w:multiLevelType w:val="hybridMultilevel"/>
     <w:tmpl w:val="F244D140"/>
@@ -18299,7 +18996,7 @@
       </w:rPr>
     </w:lvl>
   </w:abstractNum>
-  <w:abstractNum w:abstractNumId="18" w15:restartNumberingAfterBreak="0">
+  <w:abstractNum w:abstractNumId="20" w15:restartNumberingAfterBreak="0">
     <w:nsid w:val="46933072"/>
     <w:multiLevelType w:val="hybridMultilevel"/>
     <w:tmpl w:val="8B5231BC"/>
@@ -18385,7 +19082,7 @@
       </w:pPr>
     </w:lvl>
   </w:abstractNum>
-  <w:abstractNum w:abstractNumId="19" w15:restartNumberingAfterBreak="0">
+  <w:abstractNum w:abstractNumId="21" w15:restartNumberingAfterBreak="0">
     <w:nsid w:val="4B8629B4"/>
     <w:multiLevelType w:val="hybridMultilevel"/>
     <w:tmpl w:val="4DCE36BA"/>
@@ -18474,7 +19171,7 @@
       </w:pPr>
     </w:lvl>
   </w:abstractNum>
-  <w:abstractNum w:abstractNumId="20" w15:restartNumberingAfterBreak="0">
+  <w:abstractNum w:abstractNumId="22" w15:restartNumberingAfterBreak="0">
     <w:nsid w:val="50017F23"/>
     <w:multiLevelType w:val="multilevel"/>
     <w:tmpl w:val="899E1960"/>
@@ -18623,7 +19320,7 @@
       </w:rPr>
     </w:lvl>
   </w:abstractNum>
-  <w:abstractNum w:abstractNumId="21" w15:restartNumberingAfterBreak="0">
+  <w:abstractNum w:abstractNumId="23" w15:restartNumberingAfterBreak="0">
     <w:nsid w:val="573837C9"/>
     <w:multiLevelType w:val="hybridMultilevel"/>
     <w:tmpl w:val="8D5C8998"/>
@@ -18736,7 +19433,7 @@
       </w:rPr>
     </w:lvl>
   </w:abstractNum>
-  <w:abstractNum w:abstractNumId="22" w15:restartNumberingAfterBreak="0">
+  <w:abstractNum w:abstractNumId="24" w15:restartNumberingAfterBreak="0">
     <w:nsid w:val="582F3AF1"/>
     <w:multiLevelType w:val="hybridMultilevel"/>
     <w:tmpl w:val="CC485C08"/>
@@ -18849,7 +19546,7 @@
       </w:rPr>
     </w:lvl>
   </w:abstractNum>
-  <w:abstractNum w:abstractNumId="23" w15:restartNumberingAfterBreak="0">
+  <w:abstractNum w:abstractNumId="25" w15:restartNumberingAfterBreak="0">
     <w:nsid w:val="5CA15B5B"/>
     <w:multiLevelType w:val="hybridMultilevel"/>
     <w:tmpl w:val="E7D205E2"/>
@@ -18962,7 +19659,7 @@
       </w:rPr>
     </w:lvl>
   </w:abstractNum>
-  <w:abstractNum w:abstractNumId="24" w15:restartNumberingAfterBreak="0">
+  <w:abstractNum w:abstractNumId="26" w15:restartNumberingAfterBreak="0">
     <w:nsid w:val="610C5295"/>
     <w:multiLevelType w:val="hybridMultilevel"/>
     <w:tmpl w:val="C4547404"/>
@@ -19075,7 +19772,7 @@
       </w:rPr>
     </w:lvl>
   </w:abstractNum>
-  <w:abstractNum w:abstractNumId="25" w15:restartNumberingAfterBreak="0">
+  <w:abstractNum w:abstractNumId="27" w15:restartNumberingAfterBreak="0">
     <w:nsid w:val="63A02ED7"/>
     <w:multiLevelType w:val="hybridMultilevel"/>
     <w:tmpl w:val="369A1CE8"/>
@@ -19188,7 +19885,7 @@
       </w:rPr>
     </w:lvl>
   </w:abstractNum>
-  <w:abstractNum w:abstractNumId="26" w15:restartNumberingAfterBreak="0">
+  <w:abstractNum w:abstractNumId="28" w15:restartNumberingAfterBreak="0">
     <w:nsid w:val="73BE1F56"/>
     <w:multiLevelType w:val="hybridMultilevel"/>
     <w:tmpl w:val="C5A4D51C"/>
@@ -19301,7 +19998,7 @@
       </w:rPr>
     </w:lvl>
   </w:abstractNum>
-  <w:abstractNum w:abstractNumId="27" w15:restartNumberingAfterBreak="0">
+  <w:abstractNum w:abstractNumId="29" w15:restartNumberingAfterBreak="0">
     <w:nsid w:val="79EA5A8B"/>
     <w:multiLevelType w:val="hybridMultilevel"/>
     <w:tmpl w:val="8190DDF0"/>
@@ -19390,7 +20087,7 @@
       </w:pPr>
     </w:lvl>
   </w:abstractNum>
-  <w:abstractNum w:abstractNumId="28" w15:restartNumberingAfterBreak="0">
+  <w:abstractNum w:abstractNumId="30" w15:restartNumberingAfterBreak="0">
     <w:nsid w:val="7B387024"/>
     <w:multiLevelType w:val="hybridMultilevel"/>
     <w:tmpl w:val="C27A7908"/>
@@ -19476,7 +20173,7 @@
       </w:pPr>
     </w:lvl>
   </w:abstractNum>
-  <w:abstractNum w:abstractNumId="29" w15:restartNumberingAfterBreak="0">
+  <w:abstractNum w:abstractNumId="31" w15:restartNumberingAfterBreak="0">
     <w:nsid w:val="7FB87BCF"/>
     <w:multiLevelType w:val="multilevel"/>
     <w:tmpl w:val="37A4FEFE"/>
@@ -19590,10 +20287,10 @@
     </w:lvl>
   </w:abstractNum>
   <w:num w:numId="1">
-    <w:abstractNumId w:val="19"/>
+    <w:abstractNumId w:val="21"/>
   </w:num>
   <w:num w:numId="2">
-    <w:abstractNumId w:val="27"/>
+    <w:abstractNumId w:val="29"/>
   </w:num>
   <w:num w:numId="3">
     <w:abstractNumId w:val="7"/>
@@ -19608,22 +20305,22 @@
     <w:abstractNumId w:val="10"/>
   </w:num>
   <w:num w:numId="7">
-    <w:abstractNumId w:val="20"/>
+    <w:abstractNumId w:val="22"/>
   </w:num>
   <w:num w:numId="8">
-    <w:abstractNumId w:val="17"/>
+    <w:abstractNumId w:val="19"/>
   </w:num>
   <w:num w:numId="9">
-    <w:abstractNumId w:val="16"/>
+    <w:abstractNumId w:val="18"/>
   </w:num>
   <w:num w:numId="10">
-    <w:abstractNumId w:val="14"/>
+    <w:abstractNumId w:val="16"/>
   </w:num>
   <w:num w:numId="11">
     <w:abstractNumId w:val="6"/>
   </w:num>
   <w:num w:numId="12">
-    <w:abstractNumId w:val="29"/>
+    <w:abstractNumId w:val="31"/>
   </w:num>
   <w:num w:numId="13">
     <w:abstractNumId w:val="1"/>
@@ -19638,46 +20335,69 @@
     <w:abstractNumId w:val="3"/>
   </w:num>
   <w:num w:numId="17">
-    <w:abstractNumId w:val="12"/>
+    <w:abstractNumId w:val="14"/>
   </w:num>
   <w:num w:numId="18">
-    <w:abstractNumId w:val="26"/>
+    <w:abstractNumId w:val="28"/>
   </w:num>
   <w:num w:numId="19">
     <w:abstractNumId w:val="0"/>
   </w:num>
   <w:num w:numId="20">
-    <w:abstractNumId w:val="21"/>
+    <w:abstractNumId w:val="23"/>
   </w:num>
   <w:num w:numId="21">
-    <w:abstractNumId w:val="25"/>
+    <w:abstractNumId w:val="27"/>
   </w:num>
   <w:num w:numId="22">
-    <w:abstractNumId w:val="13"/>
+    <w:abstractNumId w:val="15"/>
   </w:num>
   <w:num w:numId="23">
-    <w:abstractNumId w:val="22"/>
+    <w:abstractNumId w:val="24"/>
   </w:num>
   <w:num w:numId="24">
-    <w:abstractNumId w:val="23"/>
+    <w:abstractNumId w:val="25"/>
   </w:num>
   <w:num w:numId="25">
     <w:abstractNumId w:val="9"/>
   </w:num>
   <w:num w:numId="26">
-    <w:abstractNumId w:val="28"/>
+    <w:abstractNumId w:val="30"/>
   </w:num>
   <w:num w:numId="27">
-    <w:abstractNumId w:val="15"/>
+    <w:abstractNumId w:val="17"/>
   </w:num>
   <w:num w:numId="28">
-    <w:abstractNumId w:val="24"/>
+    <w:abstractNumId w:val="26"/>
   </w:num>
   <w:num w:numId="29">
-    <w:abstractNumId w:val="11"/>
+    <w:abstractNumId w:val="13"/>
   </w:num>
   <w:num w:numId="30">
-    <w:abstractNumId w:val="18"/>
+    <w:abstractNumId w:val="20"/>
+  </w:num>
+  <w:num w:numId="31">
+    <w:abstractNumId w:val="12"/>
+    <w:lvlOverride w:ilvl="0">
+      <w:lvl w:ilvl="0">
+        <w:numFmt w:val="bullet"/>
+        <w:lvlText w:val=""/>
+        <w:lvlJc w:val="left"/>
+        <w:pPr>
+          <w:tabs>
+            <w:tab w:val="num" w:pos="720"/>
+          </w:tabs>
+          <w:ind w:left="720" w:hanging="360"/>
+        </w:pPr>
+        <w:rPr>
+          <w:rFonts w:ascii="Wingdings" w:hAnsi="Wingdings" w:hint="default"/>
+          <w:sz w:val="20"/>
+        </w:rPr>
+      </w:lvl>
+    </w:lvlOverride>
+  </w:num>
+  <w:num w:numId="32">
+    <w:abstractNumId w:val="11"/>
   </w:num>
 </w:numbering>
 </file>
@@ -20746,7 +21466,7 @@
 </file>
 
 <file path=customXml/itemProps1.xml><?xml version="1.0" encoding="utf-8"?>
-<ds:datastoreItem xmlns:ds="http://schemas.openxmlformats.org/officeDocument/2006/customXml" ds:itemID="{A0D9C68C-54B1-4A09-9B99-C3D3D07CAA50}">
+<ds:datastoreItem xmlns:ds="http://schemas.openxmlformats.org/officeDocument/2006/customXml" ds:itemID="{FECE014D-E2DF-4591-B83E-B6578C1AD013}">
   <ds:schemaRefs>
     <ds:schemaRef ds:uri="http://schemas.openxmlformats.org/officeDocument/2006/bibliography"/>
   </ds:schemaRefs>

</xml_diff>